<commit_message>
Relatorio com a conclusao e Movimento
</commit_message>
<xml_diff>
--- a/relatório_plog.docx
+++ b/relatório_plog.docx
@@ -7,6 +7,7 @@
         <w:rPr>
           <w:rFonts w:asciiTheme="majorHAnsi" w:eastAsiaTheme="majorEastAsia" w:hAnsiTheme="majorHAnsi" w:cstheme="majorBidi"/>
           <w:caps/>
+          <w:lang w:val="pt-PT" w:eastAsia="en-US"/>
         </w:rPr>
         <w:id w:val="-448700347"/>
         <w:docPartObj>
@@ -18,7 +19,6 @@
         <w:rPr>
           <w:rFonts w:asciiTheme="minorHAnsi" w:eastAsiaTheme="minorHAnsi" w:hAnsiTheme="minorHAnsi" w:cstheme="minorBidi"/>
           <w:caps w:val="0"/>
-          <w:lang w:val="pt-PT" w:eastAsia="en-US"/>
         </w:rPr>
       </w:sdtEndPr>
       <w:sdtContent>
@@ -41,6 +41,7 @@
                 <w:rPr>
                   <w:rFonts w:asciiTheme="majorHAnsi" w:eastAsiaTheme="majorEastAsia" w:hAnsiTheme="majorHAnsi" w:cstheme="majorBidi"/>
                   <w:caps/>
+                  <w:lang w:val="pt-PT" w:eastAsia="en-US"/>
                 </w:rPr>
                 <w:alias w:val="Company"/>
                 <w:id w:val="15524243"/>
@@ -52,7 +53,7 @@
               </w:sdtPr>
               <w:sdtEndPr>
                 <w:rPr>
-                  <w:lang w:val="pt-PT"/>
+                  <w:lang w:eastAsia="ja-JP"/>
                 </w:rPr>
               </w:sdtEndPr>
               <w:sdtContent>
@@ -180,6 +181,7 @@
                 <w:dataBinding w:prefixMappings="xmlns:ns0='http://schemas.openxmlformats.org/package/2006/metadata/core-properties' xmlns:ns1='http://purl.org/dc/elements/1.1/'" w:xpath="/ns0:coreProperties[1]/ns1:title[1]" w:storeItemID="{6C3C8BC8-F283-45AE-878A-BAB7291924A1}"/>
                 <w:text/>
               </w:sdtPr>
+              <w:sdtEndPr/>
               <w:sdtContent>
                 <w:tc>
                   <w:tcPr>
@@ -253,6 +255,7 @@
                 <w:dataBinding w:prefixMappings="xmlns:ns0='http://schemas.openxmlformats.org/package/2006/metadata/core-properties' xmlns:ns1='http://purl.org/dc/elements/1.1/'" w:xpath="/ns0:coreProperties[1]/ns1:subject[1]" w:storeItemID="{6C3C8BC8-F283-45AE-878A-BAB7291924A1}"/>
                 <w:text/>
               </w:sdtPr>
+              <w:sdtEndPr/>
               <w:sdtContent>
                 <w:tc>
                   <w:tcPr>
@@ -405,6 +408,7 @@
                 <w:dataBinding w:prefixMappings="xmlns:ns0='http://schemas.openxmlformats.org/package/2006/metadata/core-properties' xmlns:ns1='http://purl.org/dc/elements/1.1/'" w:xpath="/ns0:coreProperties[1]/ns1:creator[1]" w:storeItemID="{6C3C8BC8-F283-45AE-878A-BAB7291924A1}"/>
                 <w:text/>
               </w:sdtPr>
+              <w:sdtEndPr/>
               <w:sdtContent>
                 <w:tc>
                   <w:tcPr>
@@ -530,18 +534,8 @@
                     <w:bCs/>
                     <w:lang w:val="pt-PT"/>
                   </w:rPr>
-                  <w:t xml:space="preserve">Felipe de Souza </w:t>
-                </w:r>
-                <w:proofErr w:type="spellStart"/>
-                <w:r>
-                  <w:rPr>
-                    <w:b/>
-                    <w:bCs/>
-                    <w:lang w:val="pt-PT"/>
-                  </w:rPr>
-                  <w:t>Schmitt</w:t>
-                </w:r>
-                <w:proofErr w:type="spellEnd"/>
+                  <w:t>Felipe de Souza Schmitt</w:t>
+                </w:r>
               </w:p>
             </w:tc>
           </w:tr>
@@ -581,8 +575,6 @@
                   </w:rPr>
                   <w:t>Grupo</w:t>
                 </w:r>
-                <w:bookmarkStart w:id="0" w:name="_GoBack"/>
-                <w:bookmarkEnd w:id="0"/>
                 <w:r>
                   <w:rPr>
                     <w:b/>
@@ -618,6 +610,7 @@
                   <w:calendar w:val="gregorian"/>
                 </w:date>
               </w:sdtPr>
+              <w:sdtEndPr/>
               <w:sdtContent>
                 <w:tc>
                   <w:tcPr>
@@ -650,12 +643,12 @@
           <w:pPr>
             <w:pStyle w:val="Heading1"/>
           </w:pPr>
-          <w:bookmarkStart w:id="1" w:name="_Toc273726448"/>
+          <w:bookmarkStart w:id="0" w:name="_Toc273726448"/>
           <w:r>
             <w:lastRenderedPageBreak/>
             <w:t>Resumo</w:t>
           </w:r>
-          <w:bookmarkEnd w:id="1"/>
+          <w:bookmarkEnd w:id="0"/>
         </w:p>
         <w:p/>
         <w:p>
@@ -663,31 +656,7 @@
             <w:ind w:firstLine="708"/>
           </w:pPr>
           <w:r>
-            <w:t>Este projecto tem como objectivo implementar uma versão do jogo “</w:t>
-          </w:r>
-          <w:proofErr w:type="spellStart"/>
-          <w:r>
-            <w:t>Hasami</w:t>
-          </w:r>
-          <w:proofErr w:type="spellEnd"/>
-          <w:r>
-            <w:t xml:space="preserve"> </w:t>
-          </w:r>
-          <w:proofErr w:type="spellStart"/>
-          <w:r>
-            <w:t>Shogi</w:t>
-          </w:r>
-          <w:proofErr w:type="spellEnd"/>
-          <w:r>
-            <w:t xml:space="preserve">” em linguagem </w:t>
-          </w:r>
-          <w:proofErr w:type="spellStart"/>
-          <w:r>
-            <w:t>Prolog</w:t>
-          </w:r>
-          <w:proofErr w:type="spellEnd"/>
-          <w:r>
-            <w:t xml:space="preserve"> no contexto da unidade curricular “Programação em Lógica” do 3º Ano</w:t>
+            <w:t>Este projecto tem como objectivo implementar uma versão do jogo “Hasami Shogi” em linguagem Prolog no contexto da unidade curricular “Programação em Lógica” do 3º Ano</w:t>
           </w:r>
           <w:r>
             <w:t>, 1º Semestre,</w:t>
@@ -721,6 +690,15 @@
         </w:p>
         <w:sdt>
           <w:sdtPr>
+            <w:rPr>
+              <w:rFonts w:asciiTheme="minorHAnsi" w:eastAsiaTheme="minorHAnsi" w:hAnsiTheme="minorHAnsi" w:cstheme="minorBidi"/>
+              <w:b w:val="0"/>
+              <w:bCs w:val="0"/>
+              <w:color w:val="auto"/>
+              <w:sz w:val="22"/>
+              <w:szCs w:val="22"/>
+              <w:lang w:val="pt-PT" w:eastAsia="en-US"/>
+            </w:rPr>
             <w:id w:val="1016265186"/>
             <w:docPartObj>
               <w:docPartGallery w:val="Table of Contents"/>
@@ -729,12 +707,7 @@
           </w:sdtPr>
           <w:sdtEndPr>
             <w:rPr>
-              <w:rFonts w:asciiTheme="minorHAnsi" w:eastAsiaTheme="minorHAnsi" w:hAnsiTheme="minorHAnsi" w:cstheme="minorBidi"/>
               <w:noProof/>
-              <w:color w:val="auto"/>
-              <w:sz w:val="22"/>
-              <w:szCs w:val="22"/>
-              <w:lang w:val="pt-PT" w:eastAsia="en-US"/>
             </w:rPr>
           </w:sdtEndPr>
           <w:sdtContent>
@@ -2587,39 +2560,23 @@
               <w:numId w:val="1"/>
             </w:numPr>
           </w:pPr>
-          <w:bookmarkStart w:id="2" w:name="_Toc273726449"/>
+          <w:bookmarkStart w:id="1" w:name="_Toc273726449"/>
           <w:r>
             <w:lastRenderedPageBreak/>
             <w:t>Introdução</w:t>
           </w:r>
-          <w:bookmarkEnd w:id="2"/>
+          <w:bookmarkEnd w:id="1"/>
         </w:p>
         <w:p/>
         <w:p>
           <w:pPr>
             <w:ind w:firstLine="708"/>
           </w:pPr>
-          <w:proofErr w:type="spellStart"/>
           <w:r>
             <w:rPr>
               <w:bCs/>
             </w:rPr>
-            <w:t>Hasami</w:t>
-          </w:r>
-          <w:proofErr w:type="spellEnd"/>
-          <w:r>
-            <w:rPr>
-              <w:bCs/>
-            </w:rPr>
-            <w:t xml:space="preserve"> </w:t>
-          </w:r>
-          <w:proofErr w:type="spellStart"/>
-          <w:proofErr w:type="gramStart"/>
-          <w:r>
-            <w:rPr>
-              <w:bCs/>
-            </w:rPr>
-            <w:t>S</w:t>
+            <w:t>Hasami S</w:t>
           </w:r>
           <w:r>
             <w:rPr>
@@ -2627,12 +2584,10 @@
             </w:rPr>
             <w:t>hogi</w:t>
           </w:r>
-          <w:proofErr w:type="spellEnd"/>
           <w:r>
             <w:t> (</w:t>
           </w:r>
           <w:proofErr w:type="spellStart"/>
-          <w:proofErr w:type="gramEnd"/>
           <w:r>
             <w:rPr>
               <w:rFonts w:ascii="MS Gothic" w:eastAsia="MS Gothic" w:hAnsi="MS Gothic" w:cs="MS Gothic" w:hint="eastAsia"/>
@@ -2644,100 +2599,42 @@
           <w:r>
             <w:t> </w:t>
           </w:r>
-          <w:proofErr w:type="spellStart"/>
           <w:r>
             <w:rPr>
               <w:i/>
               <w:iCs/>
             </w:rPr>
-            <w:t>hasami</w:t>
-          </w:r>
-          <w:proofErr w:type="spellEnd"/>
-          <w:r>
-            <w:rPr>
-              <w:i/>
-              <w:iCs/>
-            </w:rPr>
-            <w:t xml:space="preserve"> </w:t>
-          </w:r>
-          <w:proofErr w:type="spellStart"/>
-          <w:r>
-            <w:rPr>
-              <w:i/>
-              <w:iCs/>
-            </w:rPr>
-            <w:t>shōgi</w:t>
-          </w:r>
-          <w:proofErr w:type="spellEnd"/>
+            <w:t>hasami shōgi</w:t>
+          </w:r>
           <w:r>
             <w:t xml:space="preserve">, </w:t>
           </w:r>
-          <w:proofErr w:type="spellStart"/>
           <w:r>
             <w:rPr>
               <w:i/>
             </w:rPr>
-            <w:t>sandwiching</w:t>
-          </w:r>
-          <w:proofErr w:type="spellEnd"/>
-          <w:r>
-            <w:rPr>
-              <w:i/>
-            </w:rPr>
+            <w:t>sandwiching chess</w:t>
+          </w:r>
+          <w:r>
+            <w:t>) é uma variante do jogo popular japonês denominado GoBang, que se tornou popular ao ser jogado nas ruas pelas crianças</w:t>
+          </w:r>
+          <w:r>
+            <w:t>,</w:t>
+          </w:r>
+          <w:r>
             <w:t xml:space="preserve"> </w:t>
           </w:r>
-          <w:proofErr w:type="spellStart"/>
-          <w:r>
-            <w:rPr>
-              <w:i/>
-            </w:rPr>
-            <w:t>chess</w:t>
-          </w:r>
-          <w:proofErr w:type="spellEnd"/>
-          <w:r>
-            <w:t xml:space="preserve">) é uma variante do jogo popular japonês denominado </w:t>
-          </w:r>
-          <w:proofErr w:type="spellStart"/>
-          <w:r>
-            <w:t>GoBang</w:t>
-          </w:r>
-          <w:proofErr w:type="spellEnd"/>
-          <w:r>
-            <w:t>, que se tornou popular ao ser jogado nas ruas pelas crianças</w:t>
-          </w:r>
-          <w:r>
-            <w:t>,</w:t>
-          </w:r>
-          <w:r>
-            <w:t xml:space="preserve"> </w:t>
-          </w:r>
           <w:r>
             <w:t>pelo facto de</w:t>
           </w:r>
           <w:r>
-            <w:t xml:space="preserve"> não ser necessário um tabuleiro, podendo ser jogado utilizando simplesmente lápis e papel. O nome </w:t>
-          </w:r>
-          <w:proofErr w:type="spellStart"/>
-          <w:r>
-            <w:t>Shogi</w:t>
-          </w:r>
-          <w:proofErr w:type="spellEnd"/>
-          <w:r>
-            <w:t xml:space="preserve"> </w:t>
+            <w:t xml:space="preserve"> não ser necessário um tabuleiro, podendo ser jogado utilizando simplesmente lápis e papel. O nome Shogi </w:t>
           </w:r>
           <w:r>
             <w:t xml:space="preserve">provém do </w:t>
           </w:r>
           <w:r>
-            <w:t>tabuleiro (</w:t>
-          </w:r>
-          <w:proofErr w:type="spellStart"/>
-          <w:r>
-            <w:t>Shogi-ban</w:t>
-          </w:r>
-          <w:proofErr w:type="spellEnd"/>
-          <w:r>
-            <w:t>),</w:t>
+            <w:t>tabuleiro (Shogi-ban),</w:t>
           </w:r>
           <w:r>
             <w:t xml:space="preserve"> que para além de ser</w:t>
@@ -2771,14 +2668,12 @@
           <w:r>
             <w:t xml:space="preserve">Para as peças são usadas as 9 </w:t>
           </w:r>
-          <w:proofErr w:type="spellStart"/>
           <w:r>
             <w:rPr>
               <w:i/>
             </w:rPr>
             <w:t>fhuyo</w:t>
           </w:r>
-          <w:proofErr w:type="spellEnd"/>
           <w:r>
             <w:t xml:space="preserve"> (peões) branc</w:t>
           </w:r>
@@ -2788,33 +2683,11 @@
           <w:r>
             <w:t xml:space="preserve">s, provenientes de um </w:t>
           </w:r>
-          <w:proofErr w:type="spellStart"/>
           <w:r>
             <w:rPr>
               <w:i/>
             </w:rPr>
-            <w:t>shogi</w:t>
-          </w:r>
-          <w:proofErr w:type="spellEnd"/>
-          <w:r>
-            <w:rPr>
-              <w:i/>
-            </w:rPr>
-            <w:t xml:space="preserve"> </w:t>
-          </w:r>
-          <w:proofErr w:type="spellStart"/>
-          <w:r>
-            <w:rPr>
-              <w:i/>
-            </w:rPr>
-            <w:t>set</w:t>
-          </w:r>
-          <w:proofErr w:type="spellEnd"/>
-          <w:r>
-            <w:rPr>
-              <w:i/>
-            </w:rPr>
-            <w:t xml:space="preserve"> </w:t>
+            <w:t xml:space="preserve">shogi set </w:t>
           </w:r>
           <w:r>
             <w:t>sendo que estas são posicionadas inicialmente na linha mais próxima do seu jogador.</w:t>
@@ -2843,23 +2716,7 @@
             <w:t xml:space="preserve">odem ser aprendidas rapidamente. No entanto, </w:t>
           </w:r>
           <w:r>
-            <w:t xml:space="preserve">o </w:t>
-          </w:r>
-          <w:proofErr w:type="spellStart"/>
-          <w:r>
-            <w:t>Hasami</w:t>
-          </w:r>
-          <w:proofErr w:type="spellEnd"/>
-          <w:r>
-            <w:t xml:space="preserve"> </w:t>
-          </w:r>
-          <w:proofErr w:type="spellStart"/>
-          <w:r>
-            <w:t>Shogi</w:t>
-          </w:r>
-          <w:proofErr w:type="spellEnd"/>
-          <w:r>
-            <w:t xml:space="preserve"> torna-se </w:t>
+            <w:t xml:space="preserve">o Hasami Shogi torna-se </w:t>
           </w:r>
           <w:r>
             <w:t>bastante aliciante</w:t>
@@ -2888,15 +2745,7 @@
             <w:ind w:firstLine="708"/>
           </w:pPr>
           <w:r>
-            <w:t xml:space="preserve">Os objectivos deste projecto relacionam-se essencialmente com o estudo e compreensão da programação em lógica, recorrendo ao </w:t>
-          </w:r>
-          <w:proofErr w:type="spellStart"/>
-          <w:r>
-            <w:t>Prolog</w:t>
-          </w:r>
-          <w:proofErr w:type="spellEnd"/>
-          <w:r>
-            <w:t xml:space="preserve">, em contraste à programação funcional já estudada. No final do projecto esperamos conseguir discernir quais os problemas que </w:t>
+            <w:t xml:space="preserve">Os objectivos deste projecto relacionam-se essencialmente com o estudo e compreensão da programação em lógica, recorrendo ao Prolog, em contraste à programação funcional já estudada. No final do projecto esperamos conseguir discernir quais os problemas que </w:t>
           </w:r>
           <w:r>
             <w:t>podem ser resolvidos recorrendo à programação em lógica e, efectivamente, encontrar soluções</w:t>
@@ -2920,27 +2769,17 @@
             <w:t>ligar duas linguagens de programação diferentes</w:t>
           </w:r>
           <w:r>
-            <w:t xml:space="preserve"> (</w:t>
-          </w:r>
-          <w:proofErr w:type="spellStart"/>
-          <w:r>
-            <w:t>Prolog</w:t>
-          </w:r>
-          <w:proofErr w:type="spellEnd"/>
-          <w:r>
-            <w:t xml:space="preserve"> e C++)</w:t>
+            <w:t xml:space="preserve"> (Prolog e C++)</w:t>
           </w:r>
           <w:r>
             <w:t xml:space="preserve">, recorrendo a </w:t>
           </w:r>
-          <w:proofErr w:type="spellStart"/>
           <w:r>
             <w:rPr>
               <w:i/>
             </w:rPr>
             <w:t>sockets</w:t>
           </w:r>
-          <w:proofErr w:type="spellEnd"/>
           <w:r>
             <w:t>.</w:t>
           </w:r>
@@ -2969,12 +2808,12 @@
               <w:numId w:val="1"/>
             </w:numPr>
           </w:pPr>
-          <w:bookmarkStart w:id="3" w:name="_Toc273726450"/>
+          <w:bookmarkStart w:id="2" w:name="_Toc273726450"/>
           <w:r>
             <w:lastRenderedPageBreak/>
             <w:t>Descrição do Problema</w:t>
           </w:r>
-          <w:bookmarkEnd w:id="3"/>
+          <w:bookmarkEnd w:id="2"/>
         </w:p>
         <w:p>
           <w:pPr>
@@ -2984,37 +2823,21 @@
               <w:numId w:val="1"/>
             </w:numPr>
           </w:pPr>
-          <w:bookmarkStart w:id="4" w:name="_Toc273726451"/>
+          <w:bookmarkStart w:id="3" w:name="_Toc273726451"/>
           <w:r>
             <w:t>Movimento das P</w:t>
           </w:r>
           <w:r>
             <w:t>eças</w:t>
           </w:r>
-          <w:bookmarkEnd w:id="4"/>
+          <w:bookmarkEnd w:id="3"/>
         </w:p>
         <w:p>
           <w:pPr>
             <w:ind w:firstLine="708"/>
           </w:pPr>
           <w:r>
-            <w:t xml:space="preserve">O objectivo do </w:t>
-          </w:r>
-          <w:proofErr w:type="spellStart"/>
-          <w:r>
-            <w:t>Hashami</w:t>
-          </w:r>
-          <w:proofErr w:type="spellEnd"/>
-          <w:r>
-            <w:t xml:space="preserve"> </w:t>
-          </w:r>
-          <w:proofErr w:type="spellStart"/>
-          <w:r>
-            <w:t>Shogi</w:t>
-          </w:r>
-          <w:proofErr w:type="spellEnd"/>
-          <w:r>
-            <w:t xml:space="preserve"> é simples: conseguir retirar as peças do adversário prensando-as com as nossas. Para isso, podemos mover as peças para a frente, trás, esquerda, e direita, sem restrições de espaço.</w:t>
+            <w:t>O objectivo do Hashami Shogi é simples: conseguir retirar as peças do adversário prensando-as com as nossas. Para isso, podemos mover as peças para a frente, trás, esquerda, e direita, sem restrições de espaço.</w:t>
           </w:r>
         </w:p>
         <w:p>
@@ -3080,22 +2903,35 @@
             <w:pStyle w:val="Caption"/>
             <w:jc w:val="center"/>
           </w:pPr>
-          <w:bookmarkStart w:id="5" w:name="_Toc273726462"/>
+          <w:bookmarkStart w:id="4" w:name="_Toc273726462"/>
           <w:r>
             <w:t xml:space="preserve">Ilustração </w:t>
           </w:r>
-          <w:fldSimple w:instr=" SEQ Ilustração \* ARABIC ">
-            <w:r>
-              <w:rPr>
-                <w:noProof/>
-              </w:rPr>
-              <w:t>1</w:t>
-            </w:r>
-          </w:fldSimple>
+          <w:r>
+            <w:fldChar w:fldCharType="begin"/>
+          </w:r>
+          <w:r>
+            <w:instrText xml:space="preserve"> SEQ Ilustração \* ARABIC </w:instrText>
+          </w:r>
+          <w:r>
+            <w:fldChar w:fldCharType="separate"/>
+          </w:r>
+          <w:r>
+            <w:rPr>
+              <w:noProof/>
+            </w:rPr>
+            <w:t>1</w:t>
+          </w:r>
+          <w:r>
+            <w:rPr>
+              <w:noProof/>
+            </w:rPr>
+            <w:fldChar w:fldCharType="end"/>
+          </w:r>
           <w:r>
             <w:t xml:space="preserve"> - Movimento no tabuleiro</w:t>
           </w:r>
-          <w:bookmarkEnd w:id="5"/>
+          <w:bookmarkEnd w:id="4"/>
         </w:p>
         <w:p>
           <w:pPr>
@@ -3105,7 +2941,7 @@
               <w:numId w:val="1"/>
             </w:numPr>
           </w:pPr>
-          <w:bookmarkStart w:id="6" w:name="_Toc273726452"/>
+          <w:bookmarkStart w:id="5" w:name="_Toc273726452"/>
           <w:r>
             <w:t xml:space="preserve">Capturando </w:t>
           </w:r>
@@ -3115,7 +2951,7 @@
           <w:r>
             <w:t>nimigos</w:t>
           </w:r>
-          <w:bookmarkEnd w:id="6"/>
+          <w:bookmarkEnd w:id="5"/>
         </w:p>
         <w:p/>
         <w:p>
@@ -3194,6 +3030,7 @@
           <w:r>
             <w:rPr>
               <w:noProof/>
+              <w:lang w:eastAsia="pt-PT"/>
             </w:rPr>
             <mc:AlternateContent>
               <mc:Choice Requires="wps">
@@ -3248,22 +3085,35 @@
                                     <w:noProof/>
                                   </w:rPr>
                                 </w:pPr>
-                                <w:bookmarkStart w:id="7" w:name="_Toc273726463"/>
+                                <w:bookmarkStart w:id="6" w:name="_Toc273726463"/>
                                 <w:r>
                                   <w:t xml:space="preserve">Ilustração </w:t>
                                 </w:r>
-                                <w:fldSimple w:instr=" SEQ Ilustração \* ARABIC ">
-                                  <w:r>
-                                    <w:rPr>
-                                      <w:noProof/>
-                                    </w:rPr>
-                                    <w:t>2</w:t>
-                                  </w:r>
-                                </w:fldSimple>
+                                <w:r>
+                                  <w:fldChar w:fldCharType="begin"/>
+                                </w:r>
+                                <w:r>
+                                  <w:instrText xml:space="preserve"> SEQ Ilustração \* ARABIC </w:instrText>
+                                </w:r>
+                                <w:r>
+                                  <w:fldChar w:fldCharType="separate"/>
+                                </w:r>
+                                <w:r>
+                                  <w:rPr>
+                                    <w:noProof/>
+                                  </w:rPr>
+                                  <w:t>2</w:t>
+                                </w:r>
+                                <w:r>
+                                  <w:rPr>
+                                    <w:noProof/>
+                                  </w:rPr>
+                                  <w:fldChar w:fldCharType="end"/>
+                                </w:r>
                                 <w:r>
                                   <w:t xml:space="preserve"> - Capturar uma peça na horizontal</w:t>
                                 </w:r>
-                                <w:bookmarkEnd w:id="7"/>
+                                <w:bookmarkEnd w:id="6"/>
                               </w:p>
                             </w:txbxContent>
                           </wps:txbx>
@@ -3402,22 +3252,35 @@
           <w:r>
             <w:t xml:space="preserve">             </w:t>
           </w:r>
-          <w:bookmarkStart w:id="9" w:name="_Toc273726464"/>
+          <w:bookmarkStart w:id="7" w:name="_Toc273726464"/>
           <w:r>
             <w:t xml:space="preserve">Ilustração </w:t>
           </w:r>
-          <w:fldSimple w:instr=" SEQ Ilustração \* ARABIC ">
-            <w:r>
-              <w:rPr>
-                <w:noProof/>
-              </w:rPr>
-              <w:t>3</w:t>
-            </w:r>
-          </w:fldSimple>
+          <w:r>
+            <w:fldChar w:fldCharType="begin"/>
+          </w:r>
+          <w:r>
+            <w:instrText xml:space="preserve"> SEQ Ilustração \* ARABIC </w:instrText>
+          </w:r>
+          <w:r>
+            <w:fldChar w:fldCharType="separate"/>
+          </w:r>
+          <w:r>
+            <w:rPr>
+              <w:noProof/>
+            </w:rPr>
+            <w:t>3</w:t>
+          </w:r>
+          <w:r>
+            <w:rPr>
+              <w:noProof/>
+            </w:rPr>
+            <w:fldChar w:fldCharType="end"/>
+          </w:r>
           <w:r>
             <w:t xml:space="preserve"> - Capturar uma peça na vertical</w:t>
           </w:r>
-          <w:bookmarkEnd w:id="9"/>
+          <w:bookmarkEnd w:id="7"/>
         </w:p>
         <w:p/>
         <w:p>
@@ -3496,22 +3359,35 @@
           <w:r>
             <w:t xml:space="preserve">         </w:t>
           </w:r>
-          <w:bookmarkStart w:id="10" w:name="_Toc273726465"/>
+          <w:bookmarkStart w:id="8" w:name="_Toc273726465"/>
           <w:r>
             <w:t xml:space="preserve">Ilustração </w:t>
           </w:r>
-          <w:fldSimple w:instr=" SEQ Ilustração \* ARABIC ">
-            <w:r>
-              <w:rPr>
-                <w:noProof/>
-              </w:rPr>
-              <w:t>4</w:t>
-            </w:r>
-          </w:fldSimple>
+          <w:r>
+            <w:fldChar w:fldCharType="begin"/>
+          </w:r>
+          <w:r>
+            <w:instrText xml:space="preserve"> SEQ Ilustração \* ARABIC </w:instrText>
+          </w:r>
+          <w:r>
+            <w:fldChar w:fldCharType="separate"/>
+          </w:r>
+          <w:r>
+            <w:rPr>
+              <w:noProof/>
+            </w:rPr>
+            <w:t>4</w:t>
+          </w:r>
+          <w:r>
+            <w:rPr>
+              <w:noProof/>
+            </w:rPr>
+            <w:fldChar w:fldCharType="end"/>
+          </w:r>
           <w:r>
             <w:t xml:space="preserve"> - Capturar várias peças em simultâneo</w:t>
           </w:r>
-          <w:bookmarkEnd w:id="10"/>
+          <w:bookmarkEnd w:id="8"/>
         </w:p>
         <w:p>
           <w:pPr>
@@ -3580,22 +3456,35 @@
             <w:pStyle w:val="Caption"/>
             <w:jc w:val="center"/>
           </w:pPr>
-          <w:bookmarkStart w:id="11" w:name="_Toc273726466"/>
+          <w:bookmarkStart w:id="9" w:name="_Toc273726466"/>
           <w:r>
             <w:t xml:space="preserve">Ilustração </w:t>
           </w:r>
-          <w:fldSimple w:instr=" SEQ Ilustração \* ARABIC ">
-            <w:r>
-              <w:rPr>
-                <w:noProof/>
-              </w:rPr>
-              <w:t>5</w:t>
-            </w:r>
-          </w:fldSimple>
+          <w:r>
+            <w:fldChar w:fldCharType="begin"/>
+          </w:r>
+          <w:r>
+            <w:instrText xml:space="preserve"> SEQ Ilustração \* ARABIC </w:instrText>
+          </w:r>
+          <w:r>
+            <w:fldChar w:fldCharType="separate"/>
+          </w:r>
+          <w:r>
+            <w:rPr>
+              <w:noProof/>
+            </w:rPr>
+            <w:t>5</w:t>
+          </w:r>
+          <w:r>
+            <w:rPr>
+              <w:noProof/>
+            </w:rPr>
+            <w:fldChar w:fldCharType="end"/>
+          </w:r>
           <w:r>
             <w:t xml:space="preserve"> - Capturar uma peça num canto</w:t>
           </w:r>
-          <w:bookmarkEnd w:id="11"/>
+          <w:bookmarkEnd w:id="9"/>
         </w:p>
         <w:p>
           <w:pPr>
@@ -3605,7 +3494,7 @@
               <w:numId w:val="1"/>
             </w:numPr>
           </w:pPr>
-          <w:bookmarkStart w:id="12" w:name="_Toc273726453"/>
+          <w:bookmarkStart w:id="10" w:name="_Toc273726453"/>
           <w:r>
             <w:t xml:space="preserve">Níveis de </w:t>
           </w:r>
@@ -3615,7 +3504,7 @@
           <w:r>
             <w:t>ificuldade</w:t>
           </w:r>
-          <w:bookmarkEnd w:id="12"/>
+          <w:bookmarkEnd w:id="10"/>
         </w:p>
         <w:p>
           <w:r>
@@ -3669,7 +3558,7 @@
               <w:numId w:val="1"/>
             </w:numPr>
           </w:pPr>
-          <w:bookmarkStart w:id="13" w:name="_Toc273726454"/>
+          <w:bookmarkStart w:id="11" w:name="_Toc273726454"/>
           <w:r>
             <w:t xml:space="preserve">Realizar um </w:t>
           </w:r>
@@ -3679,7 +3568,7 @@
           <w:r>
             <w:t>ogo</w:t>
           </w:r>
-          <w:bookmarkEnd w:id="13"/>
+          <w:bookmarkEnd w:id="11"/>
         </w:p>
         <w:p>
           <w:pPr>
@@ -3702,12 +3591,12 @@
           <w:numId w:val="1"/>
         </w:numPr>
       </w:pPr>
-      <w:bookmarkStart w:id="14" w:name="_Toc273726455"/>
+      <w:bookmarkStart w:id="12" w:name="_Toc273726455"/>
       <w:r>
         <w:lastRenderedPageBreak/>
         <w:t>Representação do Estado de Jogo</w:t>
       </w:r>
-      <w:bookmarkEnd w:id="14"/>
+      <w:bookmarkEnd w:id="12"/>
     </w:p>
     <w:p>
       <w:pPr>
@@ -3717,11 +3606,11 @@
           <w:numId w:val="1"/>
         </w:numPr>
       </w:pPr>
-      <w:bookmarkStart w:id="15" w:name="_Toc273726456"/>
+      <w:bookmarkStart w:id="13" w:name="_Toc273726456"/>
       <w:r>
         <w:t>O tabuleiro</w:t>
       </w:r>
-      <w:bookmarkEnd w:id="15"/>
+      <w:bookmarkEnd w:id="13"/>
     </w:p>
     <w:p>
       <w:pPr>
@@ -3799,22 +3688,35 @@
         <w:pStyle w:val="Caption"/>
         <w:jc w:val="center"/>
       </w:pPr>
-      <w:bookmarkStart w:id="16" w:name="_Toc273726467"/>
+      <w:bookmarkStart w:id="14" w:name="_Toc273726467"/>
       <w:r>
         <w:t xml:space="preserve">Ilustração </w:t>
       </w:r>
-      <w:fldSimple w:instr=" SEQ Ilustração \* ARABIC ">
-        <w:r>
-          <w:rPr>
-            <w:noProof/>
-          </w:rPr>
-          <w:t>6</w:t>
-        </w:r>
-      </w:fldSimple>
+      <w:r>
+        <w:fldChar w:fldCharType="begin"/>
+      </w:r>
+      <w:r>
+        <w:instrText xml:space="preserve"> SEQ Ilustração \* ARABIC </w:instrText>
+      </w:r>
+      <w:r>
+        <w:fldChar w:fldCharType="separate"/>
+      </w:r>
+      <w:r>
+        <w:rPr>
+          <w:noProof/>
+        </w:rPr>
+        <w:t>6</w:t>
+      </w:r>
+      <w:r>
+        <w:rPr>
+          <w:noProof/>
+        </w:rPr>
+        <w:fldChar w:fldCharType="end"/>
+      </w:r>
       <w:r>
         <w:t xml:space="preserve"> - Tabuleiro inicial</w:t>
       </w:r>
-      <w:bookmarkEnd w:id="16"/>
+      <w:bookmarkEnd w:id="14"/>
     </w:p>
     <w:p>
       <w:r>
@@ -3828,48 +3730,26 @@
           <w:rFonts w:ascii="Courier New" w:hAnsi="Courier New" w:cs="Courier New"/>
         </w:rPr>
       </w:pPr>
-      <w:proofErr w:type="gramStart"/>
       <w:r>
         <w:rPr>
           <w:rFonts w:ascii="Courier New" w:hAnsi="Courier New" w:cs="Courier New"/>
         </w:rPr>
-        <w:t>tabuleiro</w:t>
-      </w:r>
-      <w:proofErr w:type="gramEnd"/>
-      <w:r>
+        <w:t>tabuleiro(</w:t>
+      </w:r>
+    </w:p>
+    <w:p>
+      <w:pPr>
+        <w:spacing w:after="0"/>
         <w:rPr>
           <w:rFonts w:ascii="Courier New" w:hAnsi="Courier New" w:cs="Courier New"/>
         </w:rPr>
-        <w:t>(</w:t>
-      </w:r>
-    </w:p>
-    <w:p>
-      <w:pPr>
-        <w:spacing w:after="0"/>
+      </w:pPr>
+      <w:r>
         <w:rPr>
           <w:rFonts w:ascii="Courier New" w:hAnsi="Courier New" w:cs="Courier New"/>
         </w:rPr>
-      </w:pPr>
-      <w:r>
-        <w:rPr>
-          <w:rFonts w:ascii="Courier New" w:hAnsi="Courier New" w:cs="Courier New"/>
-        </w:rPr>
         <w:tab/>
-        <w:t xml:space="preserve"> </w:t>
-      </w:r>
-      <w:proofErr w:type="gramStart"/>
-      <w:r>
-        <w:rPr>
-          <w:rFonts w:ascii="Courier New" w:hAnsi="Courier New" w:cs="Courier New"/>
-        </w:rPr>
-        <w:t>[[1</w:t>
-      </w:r>
-      <w:proofErr w:type="gramEnd"/>
-      <w:r>
-        <w:rPr>
-          <w:rFonts w:ascii="Courier New" w:hAnsi="Courier New" w:cs="Courier New"/>
-        </w:rPr>
-        <w:t>,1,1,1,1,1,1,1,1],</w:t>
+        <w:t xml:space="preserve"> [[1,1,1,1,1,1,1,1,1],</w:t>
       </w:r>
     </w:p>
     <w:p>
@@ -4101,22 +3981,35 @@
         <w:pStyle w:val="Caption"/>
         <w:jc w:val="center"/>
       </w:pPr>
-      <w:bookmarkStart w:id="17" w:name="_Toc273726468"/>
+      <w:bookmarkStart w:id="15" w:name="_Toc273726468"/>
       <w:r>
         <w:t xml:space="preserve">Ilustração </w:t>
       </w:r>
-      <w:fldSimple w:instr=" SEQ Ilustração \* ARABIC ">
-        <w:r>
-          <w:rPr>
-            <w:noProof/>
-          </w:rPr>
-          <w:t>7</w:t>
-        </w:r>
-      </w:fldSimple>
+      <w:r>
+        <w:fldChar w:fldCharType="begin"/>
+      </w:r>
+      <w:r>
+        <w:instrText xml:space="preserve"> SEQ Ilustração \* ARABIC </w:instrText>
+      </w:r>
+      <w:r>
+        <w:fldChar w:fldCharType="separate"/>
+      </w:r>
+      <w:r>
+        <w:rPr>
+          <w:noProof/>
+        </w:rPr>
+        <w:t>7</w:t>
+      </w:r>
+      <w:r>
+        <w:rPr>
+          <w:noProof/>
+        </w:rPr>
+        <w:fldChar w:fldCharType="end"/>
+      </w:r>
       <w:r>
         <w:t xml:space="preserve"> - Tabuleiro numa fase intermédia</w:t>
       </w:r>
-      <w:bookmarkEnd w:id="17"/>
+      <w:bookmarkEnd w:id="15"/>
     </w:p>
     <w:p>
       <w:pPr>
@@ -4184,22 +4077,35 @@
         <w:pStyle w:val="Caption"/>
         <w:jc w:val="center"/>
       </w:pPr>
-      <w:bookmarkStart w:id="18" w:name="_Toc273726469"/>
+      <w:bookmarkStart w:id="16" w:name="_Toc273726469"/>
       <w:r>
         <w:t xml:space="preserve">Ilustração </w:t>
       </w:r>
-      <w:fldSimple w:instr=" SEQ Ilustração \* ARABIC ">
-        <w:r>
-          <w:rPr>
-            <w:noProof/>
-          </w:rPr>
-          <w:t>8</w:t>
-        </w:r>
-      </w:fldSimple>
+      <w:r>
+        <w:fldChar w:fldCharType="begin"/>
+      </w:r>
+      <w:r>
+        <w:instrText xml:space="preserve"> SEQ Ilustração \* ARABIC </w:instrText>
+      </w:r>
+      <w:r>
+        <w:fldChar w:fldCharType="separate"/>
+      </w:r>
+      <w:r>
+        <w:rPr>
+          <w:noProof/>
+        </w:rPr>
+        <w:t>8</w:t>
+      </w:r>
+      <w:r>
+        <w:rPr>
+          <w:noProof/>
+        </w:rPr>
+        <w:fldChar w:fldCharType="end"/>
+      </w:r>
       <w:r>
         <w:t xml:space="preserve"> - Tabuleiro numa situação final</w:t>
       </w:r>
-      <w:bookmarkEnd w:id="18"/>
+      <w:bookmarkEnd w:id="16"/>
     </w:p>
     <w:p>
       <w:pPr>
@@ -4235,18 +4141,49 @@
           <w:numId w:val="1"/>
         </w:numPr>
       </w:pPr>
-      <w:bookmarkStart w:id="19" w:name="_Toc273726457"/>
+      <w:bookmarkStart w:id="17" w:name="_Toc273726457"/>
       <w:r>
         <w:lastRenderedPageBreak/>
         <w:t>Representação de um Movimento</w:t>
       </w:r>
-      <w:bookmarkEnd w:id="19"/>
+      <w:bookmarkEnd w:id="17"/>
+    </w:p>
+    <w:p/>
+    <w:p>
+      <w:r>
+        <w:t>No Hasami Shogi o jogador pode efectuar uma jogada na direcção vertical e horizontal de quantas casa quiser, sendo o número de casas percorridas apenas restrito caso haja um adversário no caminho ou chegue ao limite do tabuleiro. Esta mesma jogada pode ser representada pela peça a ser movida e as coordenadas para onde essa pessa deseja ser deslocada.</w:t>
+      </w:r>
+    </w:p>
+    <w:p>
+      <w:r>
+        <w:t>O processo de realização de uma jogada envolve dois passos, o passo de validação dessa mesma jogada, verificando se obdece às restrições descritas anteriormente e posteriormente o movimento definitivo da peça para a sua nova posição no tabuleiro, caso o primeiro passo tenha sido verdadeiro.</w:t>
+      </w:r>
+    </w:p>
+    <w:p>
+      <w:r>
+        <w:t>O primeiro passo faz recurso ao predicado valida_jogada(X,Y,Tabuleiro,A,B)</w:t>
+      </w:r>
+      <w:r>
+        <w:t xml:space="preserve"> onde irá verificar para a peça situada nas coordenadas X e Y do Tabuleiro, se é possivel essa peça deslocar-se para a nova posição segundo as regras do jogo. Sendo o terceiro argumento (Tabuleiro) o objecto onde é guardado as informações acerca das peças e as suas posições.</w:t>
+      </w:r>
+      <w:r>
+        <w:t xml:space="preserve"> Esta validação é feita através da verificação se o movimento é horizontal ou vertical, se existe alguma peça entre o as coordenadas iniciais e finais, e se as coordenadas sao dentro do tabuleiro, caso alguma destas falhe a jogada é inválida.</w:t>
+      </w:r>
+    </w:p>
+    <w:p>
+      <w:r>
+        <w:t>Caso passe essa validação a jogada é assumida como válida, passando desta forma à realização</w:t>
+      </w:r>
+      <w:r>
+        <w:t xml:space="preserve"> da jogada visualmente e nas informações do tabuleiro. Posteriormente após o movimento da peça estar completo irá ser feita uma verificação para ver se esse movimento originou uma possibilidade de duas peças terem encurralado peças do adversário, fazendo assim com que ganhem pontos e a perda das peças do adversário.</w:t>
+      </w:r>
     </w:p>
     <w:p>
       <w:r>
         <w:br w:type="page"/>
       </w:r>
     </w:p>
+    <w:p/>
     <w:p>
       <w:pPr>
         <w:pStyle w:val="Heading1"/>
@@ -4255,12 +4192,11 @@
           <w:numId w:val="1"/>
         </w:numPr>
       </w:pPr>
-      <w:bookmarkStart w:id="20" w:name="_Toc273726458"/>
-      <w:r>
-        <w:lastRenderedPageBreak/>
+      <w:bookmarkStart w:id="18" w:name="_Toc273726458"/>
+      <w:r>
         <w:t>Visualização do Tabuleiro</w:t>
       </w:r>
-      <w:bookmarkEnd w:id="20"/>
+      <w:bookmarkEnd w:id="18"/>
     </w:p>
     <w:p>
       <w:pPr>
@@ -4272,13 +4208,7 @@
         <w:ind w:firstLine="360"/>
       </w:pPr>
       <w:r>
-        <w:t xml:space="preserve">Para desenhar o tabuleiro, recorremos a uma série de factos, regras e à recursividade. A </w:t>
-      </w:r>
-      <w:r>
-        <w:t>regra</w:t>
-      </w:r>
-      <w:r>
-        <w:t xml:space="preserve"> principal para o seu desenho é a seguinte:</w:t>
+        <w:t>Para desenhar o tabuleiro, recorremos a uma série de factos, regras e à recursividade. A regra principal para o seu desenho é a seguinte:</w:t>
       </w:r>
     </w:p>
     <w:p>
@@ -4288,7 +4218,6 @@
           <w:rFonts w:ascii="Courier New" w:hAnsi="Courier New" w:cs="Courier New"/>
         </w:rPr>
       </w:pPr>
-      <w:proofErr w:type="gramStart"/>
       <w:r>
         <w:rPr>
           <w:rFonts w:ascii="Courier New" w:hAnsi="Courier New" w:cs="Courier New"/>
@@ -4296,7 +4225,6 @@
         </w:rPr>
         <w:t>desenha</w:t>
       </w:r>
-      <w:proofErr w:type="gramEnd"/>
       <w:r>
         <w:rPr>
           <w:rFonts w:ascii="Courier New" w:hAnsi="Courier New" w:cs="Courier New"/>
@@ -4316,20 +4244,22 @@
           <w:rFonts w:ascii="Courier New" w:hAnsi="Courier New" w:cs="Courier New"/>
         </w:rPr>
         <w:tab/>
-      </w:r>
-      <w:proofErr w:type="gramStart"/>
-      <w:r>
+        <w:t>tabuleiro(T),</w:t>
+      </w:r>
+    </w:p>
+    <w:p>
+      <w:pPr>
+        <w:spacing w:after="0"/>
         <w:rPr>
           <w:rFonts w:ascii="Courier New" w:hAnsi="Courier New" w:cs="Courier New"/>
         </w:rPr>
-        <w:t>tabuleiro</w:t>
-      </w:r>
-      <w:proofErr w:type="gramEnd"/>
+      </w:pPr>
       <w:r>
         <w:rPr>
           <w:rFonts w:ascii="Courier New" w:hAnsi="Courier New" w:cs="Courier New"/>
         </w:rPr>
-        <w:t>(T),</w:t>
+        <w:tab/>
+        <w:t>linhaLetrasV(X),</w:t>
       </w:r>
     </w:p>
     <w:p>
@@ -4344,22 +4274,22 @@
           <w:rFonts w:ascii="Courier New" w:hAnsi="Courier New" w:cs="Courier New"/>
         </w:rPr>
         <w:tab/>
-      </w:r>
-      <w:proofErr w:type="spellStart"/>
-      <w:proofErr w:type="gramStart"/>
-      <w:r>
+        <w:t>linhaLetras, nl,</w:t>
+      </w:r>
+    </w:p>
+    <w:p>
+      <w:pPr>
+        <w:spacing w:after="0"/>
         <w:rPr>
           <w:rFonts w:ascii="Courier New" w:hAnsi="Courier New" w:cs="Courier New"/>
         </w:rPr>
-        <w:t>linhaLetrasV</w:t>
-      </w:r>
-      <w:proofErr w:type="spellEnd"/>
-      <w:proofErr w:type="gramEnd"/>
+      </w:pPr>
       <w:r>
         <w:rPr>
           <w:rFonts w:ascii="Courier New" w:hAnsi="Courier New" w:cs="Courier New"/>
         </w:rPr>
-        <w:t>(X),</w:t>
+        <w:tab/>
+        <w:t>linhaLimite, nl,</w:t>
       </w:r>
     </w:p>
     <w:p>
@@ -4374,207 +4304,52 @@
           <w:rFonts w:ascii="Courier New" w:hAnsi="Courier New" w:cs="Courier New"/>
         </w:rPr>
         <w:tab/>
-      </w:r>
-      <w:proofErr w:type="spellStart"/>
-      <w:proofErr w:type="gramStart"/>
-      <w:r>
+        <w:t>linhaDivH, nl,</w:t>
+      </w:r>
+    </w:p>
+    <w:p>
+      <w:pPr>
+        <w:spacing w:after="0"/>
         <w:rPr>
           <w:rFonts w:ascii="Courier New" w:hAnsi="Courier New" w:cs="Courier New"/>
         </w:rPr>
-        <w:t>linhaLetras</w:t>
-      </w:r>
-      <w:proofErr w:type="spellEnd"/>
-      <w:proofErr w:type="gramEnd"/>
+      </w:pPr>
       <w:r>
         <w:rPr>
           <w:rFonts w:ascii="Courier New" w:hAnsi="Courier New" w:cs="Courier New"/>
         </w:rPr>
-        <w:t xml:space="preserve">, </w:t>
-      </w:r>
-      <w:proofErr w:type="spellStart"/>
-      <w:r>
+        <w:tab/>
+        <w:t>printPecas(T,X),</w:t>
+      </w:r>
+    </w:p>
+    <w:p>
+      <w:pPr>
+        <w:spacing w:after="0"/>
         <w:rPr>
           <w:rFonts w:ascii="Courier New" w:hAnsi="Courier New" w:cs="Courier New"/>
         </w:rPr>
-        <w:t>nl</w:t>
-      </w:r>
-      <w:proofErr w:type="spellEnd"/>
+      </w:pPr>
       <w:r>
         <w:rPr>
           <w:rFonts w:ascii="Courier New" w:hAnsi="Courier New" w:cs="Courier New"/>
         </w:rPr>
-        <w:t>,</w:t>
-      </w:r>
-    </w:p>
-    <w:p>
-      <w:pPr>
-        <w:spacing w:after="0"/>
-        <w:rPr>
-          <w:rFonts w:ascii="Courier New" w:hAnsi="Courier New" w:cs="Courier New"/>
-        </w:rPr>
-      </w:pPr>
-      <w:r>
-        <w:rPr>
-          <w:rFonts w:ascii="Courier New" w:hAnsi="Courier New" w:cs="Courier New"/>
-        </w:rPr>
         <w:tab/>
-      </w:r>
-      <w:proofErr w:type="spellStart"/>
-      <w:proofErr w:type="gramStart"/>
-      <w:r>
-        <w:rPr>
-          <w:rFonts w:ascii="Courier New" w:hAnsi="Courier New" w:cs="Courier New"/>
-        </w:rPr>
-        <w:t>linhaLimite</w:t>
-      </w:r>
-      <w:proofErr w:type="spellEnd"/>
-      <w:proofErr w:type="gramEnd"/>
-      <w:r>
-        <w:rPr>
-          <w:rFonts w:ascii="Courier New" w:hAnsi="Courier New" w:cs="Courier New"/>
-        </w:rPr>
-        <w:t xml:space="preserve">, </w:t>
-      </w:r>
-      <w:proofErr w:type="spellStart"/>
-      <w:r>
-        <w:rPr>
-          <w:rFonts w:ascii="Courier New" w:hAnsi="Courier New" w:cs="Courier New"/>
-        </w:rPr>
-        <w:t>nl</w:t>
-      </w:r>
-      <w:proofErr w:type="spellEnd"/>
-      <w:r>
-        <w:rPr>
-          <w:rFonts w:ascii="Courier New" w:hAnsi="Courier New" w:cs="Courier New"/>
-        </w:rPr>
-        <w:t>,</w:t>
-      </w:r>
-    </w:p>
-    <w:p>
-      <w:pPr>
-        <w:spacing w:after="0"/>
-        <w:rPr>
-          <w:rFonts w:ascii="Courier New" w:hAnsi="Courier New" w:cs="Courier New"/>
-        </w:rPr>
-      </w:pPr>
-      <w:r>
-        <w:rPr>
-          <w:rFonts w:ascii="Courier New" w:hAnsi="Courier New" w:cs="Courier New"/>
-        </w:rPr>
+        <w:t>linhaLimite.</w:t>
+      </w:r>
+    </w:p>
+    <w:p>
+      <w:pPr>
+        <w:spacing w:after="0"/>
+      </w:pPr>
+    </w:p>
+    <w:p>
+      <w:pPr>
+        <w:spacing w:after="0"/>
+      </w:pPr>
+      <w:r>
         <w:tab/>
-      </w:r>
-      <w:proofErr w:type="spellStart"/>
-      <w:proofErr w:type="gramStart"/>
-      <w:r>
-        <w:rPr>
-          <w:rFonts w:ascii="Courier New" w:hAnsi="Courier New" w:cs="Courier New"/>
-        </w:rPr>
-        <w:t>linhaDivH</w:t>
-      </w:r>
-      <w:proofErr w:type="spellEnd"/>
-      <w:proofErr w:type="gramEnd"/>
-      <w:r>
-        <w:rPr>
-          <w:rFonts w:ascii="Courier New" w:hAnsi="Courier New" w:cs="Courier New"/>
-        </w:rPr>
-        <w:t xml:space="preserve">, </w:t>
-      </w:r>
-      <w:proofErr w:type="spellStart"/>
-      <w:r>
-        <w:rPr>
-          <w:rFonts w:ascii="Courier New" w:hAnsi="Courier New" w:cs="Courier New"/>
-        </w:rPr>
-        <w:t>nl</w:t>
-      </w:r>
-      <w:proofErr w:type="spellEnd"/>
-      <w:r>
-        <w:rPr>
-          <w:rFonts w:ascii="Courier New" w:hAnsi="Courier New" w:cs="Courier New"/>
-        </w:rPr>
-        <w:t>,</w:t>
-      </w:r>
-    </w:p>
-    <w:p>
-      <w:pPr>
-        <w:spacing w:after="0"/>
-        <w:rPr>
-          <w:rFonts w:ascii="Courier New" w:hAnsi="Courier New" w:cs="Courier New"/>
-        </w:rPr>
-      </w:pPr>
-      <w:r>
-        <w:rPr>
-          <w:rFonts w:ascii="Courier New" w:hAnsi="Courier New" w:cs="Courier New"/>
-        </w:rPr>
-        <w:tab/>
-      </w:r>
-      <w:proofErr w:type="spellStart"/>
-      <w:proofErr w:type="gramStart"/>
-      <w:r>
-        <w:rPr>
-          <w:rFonts w:ascii="Courier New" w:hAnsi="Courier New" w:cs="Courier New"/>
-        </w:rPr>
-        <w:t>printPecas</w:t>
-      </w:r>
-      <w:proofErr w:type="spellEnd"/>
-      <w:proofErr w:type="gramEnd"/>
-      <w:r>
-        <w:rPr>
-          <w:rFonts w:ascii="Courier New" w:hAnsi="Courier New" w:cs="Courier New"/>
-        </w:rPr>
-        <w:t>(T,X),</w:t>
-      </w:r>
-    </w:p>
-    <w:p>
-      <w:pPr>
-        <w:spacing w:after="0"/>
-        <w:rPr>
-          <w:rFonts w:ascii="Courier New" w:hAnsi="Courier New" w:cs="Courier New"/>
-        </w:rPr>
-      </w:pPr>
-      <w:r>
-        <w:rPr>
-          <w:rFonts w:ascii="Courier New" w:hAnsi="Courier New" w:cs="Courier New"/>
-        </w:rPr>
-        <w:tab/>
-      </w:r>
-      <w:proofErr w:type="spellStart"/>
-      <w:proofErr w:type="gramStart"/>
-      <w:r>
-        <w:rPr>
-          <w:rFonts w:ascii="Courier New" w:hAnsi="Courier New" w:cs="Courier New"/>
-        </w:rPr>
-        <w:t>linhaLimite</w:t>
-      </w:r>
-      <w:proofErr w:type="spellEnd"/>
-      <w:proofErr w:type="gramEnd"/>
-      <w:r>
-        <w:rPr>
-          <w:rFonts w:ascii="Courier New" w:hAnsi="Courier New" w:cs="Courier New"/>
-        </w:rPr>
-        <w:t>.</w:t>
-      </w:r>
-    </w:p>
-    <w:p>
-      <w:pPr>
-        <w:spacing w:after="0"/>
-      </w:pPr>
-    </w:p>
-    <w:p>
-      <w:pPr>
-        <w:spacing w:after="0"/>
-      </w:pPr>
-      <w:r>
-        <w:tab/>
-        <w:t>Basicamente é criado um novo tabuleiro e todos os componentes desenhados.</w:t>
-      </w:r>
-      <w:r>
-        <w:t xml:space="preserve"> Depois de ser criado um novo tabuleiro e desenhados os limites superiores, é chamada a</w:t>
-      </w:r>
-      <w:r>
-        <w:t xml:space="preserve"> regra </w:t>
-      </w:r>
-      <w:proofErr w:type="spellStart"/>
-      <w:proofErr w:type="gramStart"/>
+        <w:t xml:space="preserve">Basicamente é criado um novo tabuleiro e todos os componentes desenhados. Depois de ser criado um novo tabuleiro e desenhados os limites superiores, é chamada a regra </w:t>
+      </w:r>
       <w:r>
         <w:rPr>
           <w:rFonts w:ascii="Courier New" w:hAnsi="Courier New" w:cs="Courier New"/>
@@ -4582,28 +4357,14 @@
         </w:rPr>
         <w:t>printPecas</w:t>
       </w:r>
-      <w:proofErr w:type="spellEnd"/>
       <w:r>
         <w:rPr>
           <w:rFonts w:ascii="Courier New" w:hAnsi="Courier New" w:cs="Courier New"/>
         </w:rPr>
-        <w:t>(T</w:t>
-      </w:r>
-      <w:proofErr w:type="gramEnd"/>
-      <w:r>
-        <w:rPr>
-          <w:rFonts w:ascii="Courier New" w:hAnsi="Courier New" w:cs="Courier New"/>
-        </w:rPr>
-        <w:t>,X)</w:t>
-      </w:r>
-      <w:r>
-        <w:t xml:space="preserve"> </w:t>
-      </w:r>
-      <w:r>
-        <w:t>que recebe o tabuleiro e percorre a matriz de jogo, imprimindo as peças respectivas</w:t>
-      </w:r>
-      <w:r>
-        <w:t>:</w:t>
+        <w:t>(T,X)</w:t>
+      </w:r>
+      <w:r>
+        <w:t xml:space="preserve"> que recebe o tabuleiro e percorre a matriz de jogo, imprimindo as peças respectivas:</w:t>
       </w:r>
     </w:p>
     <w:p>
@@ -4673,22 +4434,35 @@
         <w:pStyle w:val="Caption"/>
         <w:jc w:val="center"/>
       </w:pPr>
-      <w:bookmarkStart w:id="21" w:name="_Toc273726470"/>
+      <w:bookmarkStart w:id="19" w:name="_Toc273726470"/>
       <w:r>
         <w:t xml:space="preserve">Ilustração </w:t>
       </w:r>
-      <w:fldSimple w:instr=" SEQ Ilustração \* ARABIC ">
-        <w:r>
-          <w:rPr>
-            <w:noProof/>
-          </w:rPr>
-          <w:t>9</w:t>
-        </w:r>
-      </w:fldSimple>
+      <w:r>
+        <w:fldChar w:fldCharType="begin"/>
+      </w:r>
+      <w:r>
+        <w:instrText xml:space="preserve"> SEQ Ilustração \* ARABIC </w:instrText>
+      </w:r>
+      <w:r>
+        <w:fldChar w:fldCharType="separate"/>
+      </w:r>
+      <w:r>
+        <w:rPr>
+          <w:noProof/>
+        </w:rPr>
+        <w:t>9</w:t>
+      </w:r>
+      <w:r>
+        <w:rPr>
+          <w:noProof/>
+        </w:rPr>
+        <w:fldChar w:fldCharType="end"/>
+      </w:r>
       <w:r>
         <w:t xml:space="preserve"> - Tabuleiro em linha de código</w:t>
       </w:r>
-      <w:bookmarkEnd w:id="21"/>
+      <w:bookmarkEnd w:id="19"/>
     </w:p>
     <w:p>
       <w:pPr>
@@ -4709,8 +4483,6 @@
         </w:rPr>
         <w:t xml:space="preserve">As funções </w:t>
       </w:r>
-      <w:proofErr w:type="spellStart"/>
-      <w:proofErr w:type="gramStart"/>
       <w:r>
         <w:rPr>
           <w:rFonts w:ascii="Courier New" w:hAnsi="Courier New" w:cs="Courier New"/>
@@ -4718,21 +4490,12 @@
         </w:rPr>
         <w:t>printLinhaPecaX</w:t>
       </w:r>
-      <w:proofErr w:type="spellEnd"/>
       <w:r>
         <w:rPr>
           <w:rFonts w:cstheme="minorHAnsi"/>
           <w:b/>
         </w:rPr>
-        <w:t>(Y</w:t>
-      </w:r>
-      <w:proofErr w:type="gramEnd"/>
-      <w:r>
-        <w:rPr>
-          <w:rFonts w:cstheme="minorHAnsi"/>
-          <w:b/>
-        </w:rPr>
-        <w:t>)</w:t>
+        <w:t>(Y)</w:t>
       </w:r>
       <w:r>
         <w:rPr>
@@ -4766,14 +4529,32 @@
           <w:numId w:val="1"/>
         </w:numPr>
       </w:pPr>
-      <w:bookmarkStart w:id="22" w:name="_Toc273726459"/>
+      <w:bookmarkStart w:id="20" w:name="_Toc273726459"/>
       <w:r>
         <w:lastRenderedPageBreak/>
         <w:t>Conclusões e Perspectivas de Desenvolvimento</w:t>
       </w:r>
-      <w:bookmarkEnd w:id="22"/>
-    </w:p>
-    <w:p>
+      <w:bookmarkEnd w:id="20"/>
+    </w:p>
+    <w:p/>
+    <w:p>
+      <w:r>
+        <w:t xml:space="preserve">Os objectivos propostos para a entrega </w:t>
+      </w:r>
+      <w:r>
+        <w:t xml:space="preserve">do relatório intercalar foram alcançados, </w:t>
+      </w:r>
+      <w:r>
+        <w:t xml:space="preserve">como a representação do estado do jogo foi determinada, assim como foi realizada a visualização do tabuleiro através de caracteres de texto. Foram definidos alguns predicados em relação com as peças do tabuleiro. Estando neste momento apenas visivel para o utilizador o tabuleiro e as peças nas suas posições iniciais. Faltando implementar a jogada e os predicados provenientes da mesma. Devido à falta de </w:t>
+      </w:r>
+      <w:r>
+        <w:t xml:space="preserve">conhecimentos iniciais em relação à linguagem PROLOG </w:t>
+      </w:r>
+      <w:r>
+        <w:t xml:space="preserve">nesta fase inicial é necessária um estudo mais intenso para conseguirmos dominar bem a liguagem com o intuito a nas próximas etapas de desenvolvimento do projecto ser mais facil conseguir realizar os objectivos. Para tal foi requisitado na biblioteca o livro The Art of Prolog de L. Sterling da MIT press. </w:t>
+      </w:r>
+      <w:bookmarkStart w:id="21" w:name="_GoBack"/>
+      <w:bookmarkEnd w:id="21"/>
       <w:r>
         <w:br w:type="page"/>
       </w:r>
@@ -4782,186 +4563,104 @@
       <w:pPr>
         <w:pStyle w:val="Heading1"/>
       </w:pPr>
-      <w:bookmarkStart w:id="23" w:name="_Toc273726460"/>
+      <w:bookmarkStart w:id="22" w:name="_Toc273726460"/>
       <w:r>
         <w:lastRenderedPageBreak/>
         <w:t>Bibliografia</w:t>
       </w:r>
-      <w:bookmarkEnd w:id="23"/>
-    </w:p>
-    <w:p>
-      <w:pPr>
-        <w:spacing w:after="0"/>
-      </w:pPr>
-    </w:p>
-    <w:p>
-      <w:pPr>
-        <w:spacing w:after="0"/>
-        <w:rPr>
-          <w:lang w:val="en-US"/>
-        </w:rPr>
-      </w:pPr>
-      <w:r>
-        <w:t xml:space="preserve">[1] </w:t>
+      <w:bookmarkEnd w:id="22"/>
+    </w:p>
+    <w:p>
+      <w:pPr>
+        <w:spacing w:after="0"/>
+      </w:pPr>
+    </w:p>
+    <w:p>
+      <w:pPr>
+        <w:spacing w:after="0"/>
+      </w:pPr>
+      <w:r>
+        <w:t xml:space="preserve">[1] Hasami Shogi, </w:t>
+      </w:r>
+      <w:r>
+        <w:t>http://en.wikipedia.org/wiki/Hasami_</w:t>
+      </w:r>
+      <w:r>
+        <w:t>shogi (consultado em 30-09-2010)</w:t>
+      </w:r>
+    </w:p>
+    <w:p>
+      <w:pPr>
+        <w:spacing w:after="0"/>
+      </w:pPr>
+      <w:r>
+        <w:t xml:space="preserve">[2] Hasami Shogi Web Game, </w:t>
+      </w:r>
+      <w:r>
+        <w:t>http://www.afsgames.com/e/shogi.</w:t>
+      </w:r>
+      <w:r>
+        <w:t>htm (consultado em 01-10-2010)</w:t>
+      </w:r>
+    </w:p>
+    <w:p>
+      <w:pPr>
+        <w:spacing w:after="0"/>
+      </w:pPr>
+      <w:r>
+        <w:t>[3] Shogi, http://en.wikipedia.org/wiki/Shogi (consultado em 30-09-2010)</w:t>
+      </w:r>
+    </w:p>
+    <w:p>
+      <w:pPr>
+        <w:spacing w:after="0"/>
+        <w:rPr>
+          <w:lang w:val="en-US"/>
+        </w:rPr>
+      </w:pPr>
+      <w:r>
+        <w:rPr>
+          <w:lang w:val="en-US"/>
+        </w:rPr>
+        <w:t xml:space="preserve">[4] Leon Sterling e Ehud Shapiro, The Art of Prolog Second Edition – Advanced Programming </w:t>
       </w:r>
       <w:proofErr w:type="spellStart"/>
       <w:r>
-        <w:t>Hasami</w:t>
+        <w:rPr>
+          <w:lang w:val="en-US"/>
+        </w:rPr>
+        <w:t>Thechniques</w:t>
       </w:r>
       <w:proofErr w:type="spellEnd"/>
       <w:r>
-        <w:t xml:space="preserve"> </w:t>
+        <w:rPr>
+          <w:lang w:val="en-US"/>
+        </w:rPr>
+        <w:t xml:space="preserve">: </w:t>
       </w:r>
       <w:proofErr w:type="spellStart"/>
       <w:r>
-        <w:t>Shogi</w:t>
+        <w:rPr>
+          <w:lang w:val="en-US"/>
+        </w:rPr>
+        <w:t>Capitulo</w:t>
       </w:r>
       <w:proofErr w:type="spellEnd"/>
       <w:r>
-        <w:t xml:space="preserve">, </w:t>
-      </w:r>
-      <w:r>
-        <w:t>http://en.wikipedia.org/wiki/Hasami_</w:t>
-      </w:r>
-      <w:r>
-        <w:rPr>
-          <w:lang w:val="en-US"/>
-        </w:rPr>
-        <w:t xml:space="preserve">shogi </w:t>
-      </w:r>
-      <w:r>
-        <w:rPr>
-          <w:lang w:val="en-US"/>
-        </w:rPr>
-        <w:t>(consultado em 30-09-2010)</w:t>
-      </w:r>
-    </w:p>
-    <w:p>
-      <w:pPr>
-        <w:spacing w:after="0"/>
-        <w:rPr>
-          <w:lang w:val="en-US"/>
-        </w:rPr>
-      </w:pPr>
-      <w:r>
-        <w:t xml:space="preserve">[2] </w:t>
+        <w:rPr>
+          <w:lang w:val="en-US"/>
+        </w:rPr>
+        <w:t xml:space="preserve"> 20, </w:t>
       </w:r>
       <w:proofErr w:type="spellStart"/>
       <w:r>
-        <w:t>Hasami</w:t>
+        <w:rPr>
+          <w:lang w:val="en-US"/>
+        </w:rPr>
+        <w:t>Secção</w:t>
       </w:r>
       <w:proofErr w:type="spellEnd"/>
       <w:r>
-        <w:t xml:space="preserve"> </w:t>
-      </w:r>
-      <w:proofErr w:type="spellStart"/>
-      <w:r>
-        <w:t>Shogi</w:t>
-      </w:r>
-      <w:proofErr w:type="spellEnd"/>
-      <w:r>
-        <w:t xml:space="preserve"> Web Game, </w:t>
-      </w:r>
-      <w:r>
-        <w:t>http://www.afsgames.com/e/shogi.</w:t>
-      </w:r>
-      <w:r>
-        <w:rPr>
-          <w:lang w:val="en-US"/>
-        </w:rPr>
-        <w:t xml:space="preserve">htm </w:t>
-      </w:r>
-      <w:r>
-        <w:rPr>
-          <w:lang w:val="en-US"/>
-        </w:rPr>
-        <w:t>(consultado em 01-10-2010)</w:t>
-      </w:r>
-    </w:p>
-    <w:p>
-      <w:pPr>
-        <w:spacing w:after="0"/>
-        <w:rPr>
-          <w:lang w:val="en-US"/>
-        </w:rPr>
-      </w:pPr>
-      <w:r>
-        <w:rPr>
-          <w:lang w:val="en-US"/>
-        </w:rPr>
-        <w:t xml:space="preserve">[3] </w:t>
-      </w:r>
-      <w:proofErr w:type="spellStart"/>
-      <w:r>
-        <w:rPr>
-          <w:lang w:val="en-US"/>
-        </w:rPr>
-        <w:t>Shogi</w:t>
-      </w:r>
-      <w:proofErr w:type="spellEnd"/>
-      <w:r>
-        <w:rPr>
-          <w:lang w:val="en-US"/>
-        </w:rPr>
-        <w:t xml:space="preserve">, http://en.wikipedia.org/wiki/Shogi </w:t>
-      </w:r>
-      <w:r>
-        <w:rPr>
-          <w:lang w:val="en-US"/>
-        </w:rPr>
-        <w:t>(consultado em 30-09-2010)</w:t>
-      </w:r>
-    </w:p>
-    <w:p>
-      <w:pPr>
-        <w:spacing w:after="0"/>
-        <w:rPr>
-          <w:lang w:val="en-US"/>
-        </w:rPr>
-      </w:pPr>
-      <w:r>
-        <w:rPr>
-          <w:lang w:val="en-US"/>
-        </w:rPr>
-        <w:t xml:space="preserve">[4] Leon Sterling e Ehud Shapiro, The Art of Prolog Second Edition – Advanced Programming </w:t>
-      </w:r>
-      <w:proofErr w:type="spellStart"/>
-      <w:r>
-        <w:rPr>
-          <w:lang w:val="en-US"/>
-        </w:rPr>
-        <w:t>Thechniques</w:t>
-      </w:r>
-      <w:proofErr w:type="spellEnd"/>
-      <w:r>
-        <w:rPr>
-          <w:lang w:val="en-US"/>
-        </w:rPr>
-        <w:t xml:space="preserve">: </w:t>
-      </w:r>
-      <w:proofErr w:type="spellStart"/>
-      <w:r>
-        <w:rPr>
-          <w:lang w:val="en-US"/>
-        </w:rPr>
-        <w:t>Capitulo</w:t>
-      </w:r>
-      <w:proofErr w:type="spellEnd"/>
-      <w:r>
-        <w:rPr>
-          <w:lang w:val="en-US"/>
-        </w:rPr>
-        <w:t xml:space="preserve"> 20, </w:t>
-      </w:r>
-      <w:proofErr w:type="spellStart"/>
-      <w:r>
-        <w:rPr>
-          <w:lang w:val="en-US"/>
-        </w:rPr>
-        <w:t>Secção</w:t>
-      </w:r>
-      <w:proofErr w:type="spellEnd"/>
-      <w:r>
         <w:rPr>
           <w:lang w:val="en-US"/>
         </w:rPr>
@@ -4985,12 +4684,12 @@
       <w:pPr>
         <w:pStyle w:val="Heading1"/>
       </w:pPr>
-      <w:bookmarkStart w:id="24" w:name="_Toc273726461"/>
+      <w:bookmarkStart w:id="23" w:name="_Toc273726461"/>
       <w:r>
         <w:lastRenderedPageBreak/>
         <w:t>Anexo</w:t>
       </w:r>
-      <w:bookmarkEnd w:id="24"/>
+      <w:bookmarkEnd w:id="23"/>
     </w:p>
     <w:p>
       <w:pPr>
@@ -5018,637 +4717,1085 @@
     <w:p>
       <w:pPr>
         <w:spacing w:after="0"/>
+      </w:pPr>
+      <w:r>
+        <w:t>linhaLimite:-printLinha([' ',*,*,*,*,*,*,*,*,*,*,*,*,*,*,*,*,*,*,*,*,*,*,*,*,*,*,*,*,*,*,*,*,*,*,*,*,*,*,*,*,*,*,*,*,*,*,*,*,*,*,*,*,*,*,*,*,*,*,*,*,*,*,*,*,*,*,*,*,*,*,*,*,*,*,*,' ']).</w:t>
+      </w:r>
+    </w:p>
+    <w:p>
+      <w:pPr>
+        <w:spacing w:after="0"/>
+      </w:pPr>
+      <w:r>
+        <w:t>linhaLetras:-printLinha([' ',' ',' ',' ',' ',' ','A',' ',' ',' ',' ',' ',' ',' ','B',' ',' ',' ',' ',' ',' ',' ','C',' ',' ',' ',' ',' ',' ',' ','D',' ',' ',' ',' ',' ',' ',' ','E',' ',' ',' ',' ',' ',' ',' ','F',' ',' ',' ',' ',' ',' ',' ','G',' ',' ',' ',' ',' ',' ',' ','H',' ',' ',' ',' ',' ',' ',' ','I',' ',' ',' ',' ',' ']).</w:t>
+      </w:r>
+    </w:p>
+    <w:p>
+      <w:pPr>
+        <w:spacing w:after="0"/>
+      </w:pPr>
+      <w:r>
+        <w:t>linhaNumerosV(['1','2','3','4','5','6','7','8','9']).</w:t>
+      </w:r>
+    </w:p>
+    <w:p>
+      <w:pPr>
+        <w:spacing w:after="0"/>
+      </w:pPr>
+    </w:p>
+    <w:p>
+      <w:pPr>
+        <w:spacing w:after="0"/>
+      </w:pPr>
+      <w:r>
+        <w:t>linhaDivH:-printLinha([' ',*,' ',-,-,-,-,-,-,-,-,-,-,-,-,-,-,-,-,-,-,-,-,-,-,-,-,-,-,-,-,-,-,-,-,-,-,-,-,-,-,-,-,-,-,-,-,-,-,-,-,-,-,-,-,-,-,-,-,-,-,-,-,-,-,-,-,-,-,-,-,-,-,-,' ',*]).</w:t>
+      </w:r>
+    </w:p>
+    <w:p>
+      <w:pPr>
+        <w:spacing w:after="0"/>
+      </w:pPr>
+    </w:p>
+    <w:p>
+      <w:pPr>
+        <w:spacing w:after="0"/>
+        <w:rPr>
+          <w:lang w:val="en-US"/>
+        </w:rPr>
       </w:pPr>
       <w:proofErr w:type="spellStart"/>
       <w:proofErr w:type="gramStart"/>
       <w:r>
-        <w:t>linhaLimite</w:t>
+        <w:rPr>
+          <w:lang w:val="en-US"/>
+        </w:rPr>
+        <w:t>tabuleiro</w:t>
       </w:r>
       <w:proofErr w:type="spellEnd"/>
       <w:r>
-        <w:t>:-</w:t>
-      </w:r>
-      <w:proofErr w:type="spellStart"/>
-      <w:r>
-        <w:t>printLinha</w:t>
-      </w:r>
-      <w:proofErr w:type="spellEnd"/>
-      <w:r>
-        <w:t>(['</w:t>
+        <w:rPr>
+          <w:lang w:val="en-US"/>
+        </w:rPr>
+        <w:t>(</w:t>
       </w:r>
       <w:proofErr w:type="gramEnd"/>
-      <w:r>
-        <w:t xml:space="preserve"> ',*,*,*,*,*,*,*,*,*,*,*,*,*,*,*,*,*,*,*,*,*,*,*,*,*,*,*,*,*,*,*,*,*,*,*,*,*,*,*,*,*,*,*,*,*,*,*,*,*,*,*,*,*,*,*,*,*,*,*,*,*,*,*,*,*,*,*,*,*,*,*,*,*,*,*,' ']).</w:t>
-      </w:r>
-    </w:p>
-    <w:p>
-      <w:pPr>
-        <w:spacing w:after="0"/>
-      </w:pPr>
+    </w:p>
+    <w:p>
+      <w:pPr>
+        <w:spacing w:after="0"/>
+        <w:rPr>
+          <w:lang w:val="en-US"/>
+        </w:rPr>
+      </w:pPr>
+      <w:r>
+        <w:rPr>
+          <w:lang w:val="en-US"/>
+        </w:rPr>
+        <w:tab/>
+        <w:t xml:space="preserve"> [[1,1,1,1,1,1,1,1,1],</w:t>
+      </w:r>
+    </w:p>
+    <w:p>
+      <w:pPr>
+        <w:spacing w:after="0"/>
+        <w:rPr>
+          <w:lang w:val="en-US"/>
+        </w:rPr>
+      </w:pPr>
+      <w:r>
+        <w:rPr>
+          <w:lang w:val="en-US"/>
+        </w:rPr>
+        <w:tab/>
+        <w:t xml:space="preserve">  [0</w:t>
+      </w:r>
+      <w:proofErr w:type="gramStart"/>
+      <w:r>
+        <w:rPr>
+          <w:lang w:val="en-US"/>
+        </w:rPr>
+        <w:t>,0,0,0,0,0,0,0,0</w:t>
+      </w:r>
+      <w:proofErr w:type="gramEnd"/>
+      <w:r>
+        <w:rPr>
+          <w:lang w:val="en-US"/>
+        </w:rPr>
+        <w:t>],</w:t>
+      </w:r>
+    </w:p>
+    <w:p>
+      <w:pPr>
+        <w:spacing w:after="0"/>
+        <w:rPr>
+          <w:lang w:val="en-US"/>
+        </w:rPr>
+      </w:pPr>
+      <w:r>
+        <w:rPr>
+          <w:lang w:val="en-US"/>
+        </w:rPr>
+        <w:tab/>
+        <w:t xml:space="preserve">  [0</w:t>
+      </w:r>
+      <w:proofErr w:type="gramStart"/>
+      <w:r>
+        <w:rPr>
+          <w:lang w:val="en-US"/>
+        </w:rPr>
+        <w:t>,0,0,0,0,0,0,0,0</w:t>
+      </w:r>
+      <w:proofErr w:type="gramEnd"/>
+      <w:r>
+        <w:rPr>
+          <w:lang w:val="en-US"/>
+        </w:rPr>
+        <w:t>],</w:t>
+      </w:r>
+    </w:p>
+    <w:p>
+      <w:pPr>
+        <w:spacing w:after="0"/>
+        <w:rPr>
+          <w:lang w:val="en-US"/>
+        </w:rPr>
+      </w:pPr>
+      <w:r>
+        <w:rPr>
+          <w:lang w:val="en-US"/>
+        </w:rPr>
+        <w:tab/>
+        <w:t xml:space="preserve">  [0</w:t>
+      </w:r>
+      <w:proofErr w:type="gramStart"/>
+      <w:r>
+        <w:rPr>
+          <w:lang w:val="en-US"/>
+        </w:rPr>
+        <w:t>,0,0,0,0,0,0,0,0</w:t>
+      </w:r>
+      <w:proofErr w:type="gramEnd"/>
+      <w:r>
+        <w:rPr>
+          <w:lang w:val="en-US"/>
+        </w:rPr>
+        <w:t>],</w:t>
+      </w:r>
+    </w:p>
+    <w:p>
+      <w:pPr>
+        <w:spacing w:after="0"/>
+        <w:rPr>
+          <w:lang w:val="en-US"/>
+        </w:rPr>
+      </w:pPr>
+      <w:r>
+        <w:rPr>
+          <w:lang w:val="en-US"/>
+        </w:rPr>
+        <w:tab/>
+        <w:t xml:space="preserve">  [0</w:t>
+      </w:r>
+      <w:proofErr w:type="gramStart"/>
+      <w:r>
+        <w:rPr>
+          <w:lang w:val="en-US"/>
+        </w:rPr>
+        <w:t>,0,0,0,0,0,0,0,0</w:t>
+      </w:r>
+      <w:proofErr w:type="gramEnd"/>
+      <w:r>
+        <w:rPr>
+          <w:lang w:val="en-US"/>
+        </w:rPr>
+        <w:t>],</w:t>
+      </w:r>
+    </w:p>
+    <w:p>
+      <w:pPr>
+        <w:spacing w:after="0"/>
+        <w:rPr>
+          <w:lang w:val="en-US"/>
+        </w:rPr>
+      </w:pPr>
+      <w:r>
+        <w:rPr>
+          <w:lang w:val="en-US"/>
+        </w:rPr>
+        <w:tab/>
+        <w:t xml:space="preserve">  [0</w:t>
+      </w:r>
+      <w:proofErr w:type="gramStart"/>
+      <w:r>
+        <w:rPr>
+          <w:lang w:val="en-US"/>
+        </w:rPr>
+        <w:t>,0,0,0,0,0,0,0,0</w:t>
+      </w:r>
+      <w:proofErr w:type="gramEnd"/>
+      <w:r>
+        <w:rPr>
+          <w:lang w:val="en-US"/>
+        </w:rPr>
+        <w:t>],</w:t>
+      </w:r>
+    </w:p>
+    <w:p>
+      <w:pPr>
+        <w:spacing w:after="0"/>
+        <w:rPr>
+          <w:lang w:val="en-US"/>
+        </w:rPr>
+      </w:pPr>
+      <w:r>
+        <w:rPr>
+          <w:lang w:val="en-US"/>
+        </w:rPr>
+        <w:tab/>
+        <w:t xml:space="preserve">  [0</w:t>
+      </w:r>
+      <w:proofErr w:type="gramStart"/>
+      <w:r>
+        <w:rPr>
+          <w:lang w:val="en-US"/>
+        </w:rPr>
+        <w:t>,0,0,0,0,0,0,0,0</w:t>
+      </w:r>
+      <w:proofErr w:type="gramEnd"/>
+      <w:r>
+        <w:rPr>
+          <w:lang w:val="en-US"/>
+        </w:rPr>
+        <w:t>],</w:t>
+      </w:r>
+    </w:p>
+    <w:p>
+      <w:pPr>
+        <w:spacing w:after="0"/>
+        <w:rPr>
+          <w:lang w:val="en-US"/>
+        </w:rPr>
+      </w:pPr>
+      <w:r>
+        <w:rPr>
+          <w:lang w:val="en-US"/>
+        </w:rPr>
+        <w:tab/>
+        <w:t xml:space="preserve">  [0</w:t>
+      </w:r>
+      <w:proofErr w:type="gramStart"/>
+      <w:r>
+        <w:rPr>
+          <w:lang w:val="en-US"/>
+        </w:rPr>
+        <w:t>,0,0,0,0,0,0,0,0</w:t>
+      </w:r>
+      <w:proofErr w:type="gramEnd"/>
+      <w:r>
+        <w:rPr>
+          <w:lang w:val="en-US"/>
+        </w:rPr>
+        <w:t>],</w:t>
+      </w:r>
+    </w:p>
+    <w:p>
+      <w:pPr>
+        <w:spacing w:after="0"/>
+        <w:rPr>
+          <w:lang w:val="en-US"/>
+        </w:rPr>
+      </w:pPr>
+      <w:r>
+        <w:rPr>
+          <w:lang w:val="en-US"/>
+        </w:rPr>
+        <w:tab/>
+        <w:t xml:space="preserve">  [2,2,2,2,2,2,2,2,2]]).</w:t>
+      </w:r>
+    </w:p>
+    <w:p>
+      <w:pPr>
+        <w:spacing w:after="0"/>
+        <w:rPr>
+          <w:lang w:val="en-US"/>
+        </w:rPr>
+      </w:pPr>
+    </w:p>
+    <w:p>
+      <w:pPr>
+        <w:spacing w:after="0"/>
+        <w:rPr>
+          <w:lang w:val="en-US"/>
+        </w:rPr>
+      </w:pPr>
+      <w:proofErr w:type="gramStart"/>
+      <w:r>
+        <w:rPr>
+          <w:lang w:val="en-US"/>
+        </w:rPr>
+        <w:t>piece1(</w:t>
+      </w:r>
+      <w:proofErr w:type="gramEnd"/>
+      <w:r>
+        <w:rPr>
+          <w:lang w:val="en-US"/>
+        </w:rPr>
+        <w:t>1):- write(' ----- |').</w:t>
+      </w:r>
+    </w:p>
+    <w:p>
+      <w:pPr>
+        <w:spacing w:after="0"/>
+        <w:rPr>
+          <w:lang w:val="en-US"/>
+        </w:rPr>
+      </w:pPr>
+      <w:proofErr w:type="gramStart"/>
+      <w:r>
+        <w:rPr>
+          <w:lang w:val="en-US"/>
+        </w:rPr>
+        <w:t>piece1(</w:t>
+      </w:r>
+      <w:proofErr w:type="gramEnd"/>
+      <w:r>
+        <w:rPr>
+          <w:lang w:val="en-US"/>
+        </w:rPr>
+        <w:t>2):- write(' ----- |').</w:t>
+      </w:r>
+    </w:p>
+    <w:p>
+      <w:pPr>
+        <w:spacing w:after="0"/>
+        <w:rPr>
+          <w:lang w:val="en-US"/>
+        </w:rPr>
+      </w:pPr>
+      <w:proofErr w:type="gramStart"/>
+      <w:r>
+        <w:rPr>
+          <w:lang w:val="en-US"/>
+        </w:rPr>
+        <w:t>piece1(</w:t>
+      </w:r>
+      <w:proofErr w:type="gramEnd"/>
+      <w:r>
+        <w:rPr>
+          <w:lang w:val="en-US"/>
+        </w:rPr>
+        <w:t>0):- write('       |').</w:t>
+      </w:r>
+    </w:p>
+    <w:p>
+      <w:pPr>
+        <w:spacing w:after="0"/>
+        <w:rPr>
+          <w:lang w:val="en-US"/>
+        </w:rPr>
+      </w:pPr>
+    </w:p>
+    <w:p>
+      <w:pPr>
+        <w:spacing w:after="0"/>
+        <w:rPr>
+          <w:lang w:val="en-US"/>
+        </w:rPr>
+      </w:pPr>
+    </w:p>
+    <w:p>
+      <w:pPr>
+        <w:spacing w:after="0"/>
+        <w:rPr>
+          <w:lang w:val="en-US"/>
+        </w:rPr>
+      </w:pPr>
+      <w:proofErr w:type="gramStart"/>
+      <w:r>
+        <w:rPr>
+          <w:lang w:val="en-US"/>
+        </w:rPr>
+        <w:t>piece2(</w:t>
+      </w:r>
+      <w:proofErr w:type="gramEnd"/>
+      <w:r>
+        <w:rPr>
+          <w:lang w:val="en-US"/>
+        </w:rPr>
+        <w:t>1):- write('|  a  ||').</w:t>
+      </w:r>
+    </w:p>
+    <w:p>
+      <w:pPr>
+        <w:spacing w:after="0"/>
+        <w:rPr>
+          <w:lang w:val="en-US"/>
+        </w:rPr>
+      </w:pPr>
+      <w:proofErr w:type="gramStart"/>
+      <w:r>
+        <w:rPr>
+          <w:lang w:val="en-US"/>
+        </w:rPr>
+        <w:t>piece2(</w:t>
+      </w:r>
+      <w:proofErr w:type="gramEnd"/>
+      <w:r>
+        <w:rPr>
+          <w:lang w:val="en-US"/>
+        </w:rPr>
+        <w:t>2):- write('|  b  ||').</w:t>
+      </w:r>
+    </w:p>
+    <w:p>
+      <w:pPr>
+        <w:spacing w:after="0"/>
+        <w:rPr>
+          <w:lang w:val="en-US"/>
+        </w:rPr>
+      </w:pPr>
+      <w:proofErr w:type="gramStart"/>
+      <w:r>
+        <w:rPr>
+          <w:lang w:val="en-US"/>
+        </w:rPr>
+        <w:t>piece2(</w:t>
+      </w:r>
+      <w:proofErr w:type="gramEnd"/>
+      <w:r>
+        <w:rPr>
+          <w:lang w:val="en-US"/>
+        </w:rPr>
+        <w:t>0):- write(('       |')).</w:t>
+      </w:r>
+    </w:p>
+    <w:p>
+      <w:pPr>
+        <w:spacing w:after="0"/>
+        <w:rPr>
+          <w:lang w:val="en-US"/>
+        </w:rPr>
+      </w:pPr>
+    </w:p>
+    <w:p>
+      <w:pPr>
+        <w:spacing w:after="0"/>
+        <w:rPr>
+          <w:lang w:val="en-US"/>
+        </w:rPr>
+      </w:pPr>
+    </w:p>
+    <w:p>
+      <w:pPr>
+        <w:spacing w:after="0"/>
+        <w:rPr>
+          <w:lang w:val="en-US"/>
+        </w:rPr>
+      </w:pPr>
+      <w:proofErr w:type="gramStart"/>
+      <w:r>
+        <w:rPr>
+          <w:lang w:val="en-US"/>
+        </w:rPr>
+        <w:t>piece3(</w:t>
+      </w:r>
+      <w:proofErr w:type="gramEnd"/>
+      <w:r>
+        <w:rPr>
+          <w:lang w:val="en-US"/>
+        </w:rPr>
+        <w:t>1):- write(' ----- |').</w:t>
+      </w:r>
+    </w:p>
+    <w:p>
+      <w:pPr>
+        <w:spacing w:after="0"/>
+        <w:rPr>
+          <w:lang w:val="en-US"/>
+        </w:rPr>
+      </w:pPr>
+      <w:proofErr w:type="gramStart"/>
+      <w:r>
+        <w:rPr>
+          <w:lang w:val="en-US"/>
+        </w:rPr>
+        <w:t>piece3(</w:t>
+      </w:r>
+      <w:proofErr w:type="gramEnd"/>
+      <w:r>
+        <w:rPr>
+          <w:lang w:val="en-US"/>
+        </w:rPr>
+        <w:t>2):- write(' ----- |').</w:t>
+      </w:r>
+    </w:p>
+    <w:p>
+      <w:pPr>
+        <w:spacing w:after="0"/>
+        <w:rPr>
+          <w:lang w:val="en-US"/>
+        </w:rPr>
+      </w:pPr>
+      <w:proofErr w:type="gramStart"/>
+      <w:r>
+        <w:rPr>
+          <w:lang w:val="en-US"/>
+        </w:rPr>
+        <w:t>piece3(</w:t>
+      </w:r>
+      <w:proofErr w:type="gramEnd"/>
+      <w:r>
+        <w:rPr>
+          <w:lang w:val="en-US"/>
+        </w:rPr>
+        <w:t>0):- write('       |').</w:t>
+      </w:r>
+    </w:p>
+    <w:p>
+      <w:pPr>
+        <w:spacing w:after="0"/>
+        <w:rPr>
+          <w:lang w:val="en-US"/>
+        </w:rPr>
+      </w:pPr>
+    </w:p>
+    <w:p>
+      <w:pPr>
+        <w:spacing w:after="0"/>
+      </w:pPr>
+      <w:r>
+        <w:t>printLinhaPeca([]).</w:t>
+      </w:r>
+    </w:p>
+    <w:p>
+      <w:pPr>
+        <w:spacing w:after="0"/>
+      </w:pPr>
+      <w:r>
+        <w:t>printLinhaPeca([A|R]):-</w:t>
+      </w:r>
+    </w:p>
+    <w:p>
+      <w:pPr>
+        <w:spacing w:after="0"/>
+      </w:pPr>
+      <w:r>
+        <w:tab/>
+        <w:t>piece1(A),</w:t>
+      </w:r>
+    </w:p>
+    <w:p>
+      <w:pPr>
+        <w:spacing w:after="0"/>
+      </w:pPr>
+      <w:r>
+        <w:lastRenderedPageBreak/>
+        <w:tab/>
+        <w:t>printLinhaPeca(R).</w:t>
+      </w:r>
+    </w:p>
+    <w:p>
+      <w:pPr>
+        <w:spacing w:after="0"/>
+      </w:pPr>
+    </w:p>
+    <w:p>
+      <w:pPr>
+        <w:spacing w:after="0"/>
+      </w:pPr>
+      <w:r>
+        <w:t>printLinhaPeca3([]).</w:t>
+      </w:r>
+    </w:p>
+    <w:p>
+      <w:pPr>
+        <w:spacing w:after="0"/>
+      </w:pPr>
+      <w:r>
+        <w:t>printLinhaPeca3([A|R]):-</w:t>
+      </w:r>
+    </w:p>
+    <w:p>
+      <w:pPr>
+        <w:spacing w:after="0"/>
+      </w:pPr>
+      <w:r>
+        <w:tab/>
+        <w:t>piece3(A),</w:t>
+      </w:r>
+    </w:p>
+    <w:p>
+      <w:pPr>
+        <w:spacing w:after="0"/>
+      </w:pPr>
+      <w:r>
+        <w:tab/>
+        <w:t>printLinhaPeca3(R).</w:t>
+      </w:r>
+    </w:p>
+    <w:p>
+      <w:pPr>
+        <w:spacing w:after="0"/>
+      </w:pPr>
+    </w:p>
+    <w:p>
+      <w:pPr>
+        <w:spacing w:after="0"/>
+      </w:pPr>
+      <w:r>
+        <w:t>printLinhaPeca2([]).</w:t>
+      </w:r>
+    </w:p>
+    <w:p>
+      <w:pPr>
+        <w:spacing w:after="0"/>
+      </w:pPr>
+      <w:r>
+        <w:t>printLinhaPeca2([A|R]):-</w:t>
+      </w:r>
+    </w:p>
+    <w:p>
+      <w:pPr>
+        <w:spacing w:after="0"/>
+      </w:pPr>
+      <w:r>
+        <w:tab/>
+        <w:t>piece2(A),</w:t>
+      </w:r>
+    </w:p>
+    <w:p>
+      <w:pPr>
+        <w:spacing w:after="0"/>
+      </w:pPr>
+      <w:r>
+        <w:tab/>
+        <w:t>printLinhaPeca2(R).</w:t>
+      </w:r>
+    </w:p>
+    <w:p>
+      <w:pPr>
+        <w:spacing w:after="0"/>
+      </w:pPr>
+    </w:p>
+    <w:p>
+      <w:pPr>
+        <w:spacing w:after="0"/>
+      </w:pPr>
+    </w:p>
+    <w:p>
+      <w:pPr>
+        <w:spacing w:after="0"/>
+      </w:pPr>
+      <w:r>
+        <w:t>printLinha([]).</w:t>
+      </w:r>
+    </w:p>
+    <w:p>
+      <w:pPr>
+        <w:spacing w:after="0"/>
+      </w:pPr>
+      <w:r>
+        <w:t>printLinha([A|R]):-</w:t>
+      </w:r>
+    </w:p>
+    <w:p>
+      <w:pPr>
+        <w:spacing w:after="0"/>
+      </w:pPr>
+      <w:r>
+        <w:tab/>
+        <w:t>write(A),</w:t>
+      </w:r>
+    </w:p>
+    <w:p>
+      <w:pPr>
+        <w:spacing w:after="0"/>
+      </w:pPr>
+      <w:r>
+        <w:tab/>
+        <w:t>printLinha(R).</w:t>
+      </w:r>
+    </w:p>
+    <w:p>
+      <w:pPr>
+        <w:spacing w:after="0"/>
+      </w:pPr>
+    </w:p>
+    <w:p>
+      <w:pPr>
+        <w:spacing w:after="0"/>
+      </w:pPr>
+    </w:p>
+    <w:p>
+      <w:pPr>
+        <w:spacing w:after="0"/>
+      </w:pPr>
+      <w:r>
+        <w:t>printPecas([],[]).</w:t>
+      </w:r>
+    </w:p>
+    <w:p>
+      <w:pPr>
+        <w:spacing w:after="0"/>
+      </w:pPr>
+      <w:r>
+        <w:t>printPecas([A|R],[X|Y]):-</w:t>
+      </w:r>
+    </w:p>
+    <w:p>
+      <w:pPr>
+        <w:spacing w:after="0"/>
+        <w:rPr>
+          <w:lang w:val="en-US"/>
+        </w:rPr>
+      </w:pPr>
+      <w:r>
+        <w:tab/>
+      </w:r>
+      <w:proofErr w:type="gramStart"/>
+      <w:r>
+        <w:rPr>
+          <w:lang w:val="en-US"/>
+        </w:rPr>
+        <w:t>write(</w:t>
+      </w:r>
+      <w:proofErr w:type="gramEnd"/>
+      <w:r>
+        <w:rPr>
+          <w:lang w:val="en-US"/>
+        </w:rPr>
+        <w:t>' *|'),</w:t>
+      </w:r>
+    </w:p>
+    <w:p>
+      <w:pPr>
+        <w:spacing w:after="0"/>
+        <w:rPr>
+          <w:lang w:val="en-US"/>
+        </w:rPr>
+      </w:pPr>
+      <w:r>
+        <w:rPr>
+          <w:lang w:val="en-US"/>
+        </w:rPr>
+        <w:tab/>
+      </w:r>
       <w:proofErr w:type="spellStart"/>
       <w:proofErr w:type="gramStart"/>
       <w:r>
-        <w:t>linhaLetras</w:t>
+        <w:rPr>
+          <w:lang w:val="en-US"/>
+        </w:rPr>
+        <w:t>printLinhaPeca</w:t>
       </w:r>
       <w:proofErr w:type="spellEnd"/>
       <w:r>
-        <w:t>:-</w:t>
+        <w:rPr>
+          <w:lang w:val="en-US"/>
+        </w:rPr>
+        <w:t>(</w:t>
+      </w:r>
+      <w:proofErr w:type="gramEnd"/>
+      <w:r>
+        <w:rPr>
+          <w:lang w:val="en-US"/>
+        </w:rPr>
+        <w:t>A),</w:t>
+      </w:r>
+    </w:p>
+    <w:p>
+      <w:pPr>
+        <w:spacing w:after="0"/>
+        <w:rPr>
+          <w:lang w:val="en-US"/>
+        </w:rPr>
+      </w:pPr>
+      <w:r>
+        <w:rPr>
+          <w:lang w:val="en-US"/>
+        </w:rPr>
+        <w:tab/>
+      </w:r>
+      <w:proofErr w:type="gramStart"/>
+      <w:r>
+        <w:rPr>
+          <w:lang w:val="en-US"/>
+        </w:rPr>
+        <w:t>write(</w:t>
+      </w:r>
+      <w:proofErr w:type="gramEnd"/>
+      <w:r>
+        <w:rPr>
+          <w:lang w:val="en-US"/>
+        </w:rPr>
+        <w:t xml:space="preserve">'*'), </w:t>
       </w:r>
       <w:proofErr w:type="spellStart"/>
       <w:r>
-        <w:t>printLinha</w:t>
+        <w:rPr>
+          <w:lang w:val="en-US"/>
+        </w:rPr>
+        <w:t>nl</w:t>
       </w:r>
       <w:proofErr w:type="spellEnd"/>
       <w:r>
-        <w:t>(['</w:t>
+        <w:rPr>
+          <w:lang w:val="en-US"/>
+        </w:rPr>
+        <w:t>,</w:t>
+      </w:r>
+    </w:p>
+    <w:p>
+      <w:pPr>
+        <w:spacing w:after="0"/>
+        <w:rPr>
+          <w:lang w:val="en-US"/>
+        </w:rPr>
+      </w:pPr>
+      <w:r>
+        <w:rPr>
+          <w:lang w:val="en-US"/>
+        </w:rPr>
+        <w:tab/>
+      </w:r>
+      <w:proofErr w:type="gramStart"/>
+      <w:r>
+        <w:rPr>
+          <w:lang w:val="en-US"/>
+        </w:rPr>
+        <w:t>write(</w:t>
       </w:r>
       <w:proofErr w:type="gramEnd"/>
       <w:r>
-        <w:t xml:space="preserve"> ',' ',' ',' ',' ',' ','A',' ',' ',' ',' ',' ',' ',' ','B',' ',' ',' ',' ',' ',' ',' ','C',' ',' ',' ',' ',' ',' ',' ','D',' ',' ',' ',' ',' ',' ',' ','E',' ',' ',' ',' ',' ',' ',' ','F',' ',' ',' ',' ',' ',' ',' ','G',' ',' ',' ',' ',' ',' ',' ','H',' ',' ',' ',' ',' ',' ',' ','I',' ',' ',' ',' ',' ']).</w:t>
-      </w:r>
-    </w:p>
-    <w:p>
-      <w:pPr>
-        <w:spacing w:after="0"/>
-      </w:pPr>
+        <w:rPr>
+          <w:lang w:val="en-US"/>
+        </w:rPr>
+        <w:t>X),</w:t>
+      </w:r>
+    </w:p>
+    <w:p>
+      <w:pPr>
+        <w:spacing w:after="0"/>
+        <w:rPr>
+          <w:lang w:val="en-US"/>
+        </w:rPr>
+      </w:pPr>
+      <w:r>
+        <w:rPr>
+          <w:lang w:val="en-US"/>
+        </w:rPr>
+        <w:tab/>
+      </w:r>
+      <w:proofErr w:type="gramStart"/>
+      <w:r>
+        <w:rPr>
+          <w:lang w:val="en-US"/>
+        </w:rPr>
+        <w:t>write(</w:t>
+      </w:r>
+      <w:proofErr w:type="gramEnd"/>
+      <w:r>
+        <w:rPr>
+          <w:lang w:val="en-US"/>
+        </w:rPr>
+        <w:t>'*|'),</w:t>
+      </w:r>
+    </w:p>
+    <w:p>
+      <w:pPr>
+        <w:spacing w:after="0"/>
+        <w:rPr>
+          <w:lang w:val="en-US"/>
+        </w:rPr>
+      </w:pPr>
+      <w:r>
+        <w:rPr>
+          <w:lang w:val="en-US"/>
+        </w:rPr>
+        <w:tab/>
+      </w:r>
+      <w:proofErr w:type="gramStart"/>
+      <w:r>
+        <w:rPr>
+          <w:lang w:val="en-US"/>
+        </w:rPr>
+        <w:t>printLinhaPeca2(</w:t>
+      </w:r>
+      <w:proofErr w:type="gramEnd"/>
+      <w:r>
+        <w:rPr>
+          <w:lang w:val="en-US"/>
+        </w:rPr>
+        <w:t>A),</w:t>
+      </w:r>
+    </w:p>
+    <w:p>
+      <w:pPr>
+        <w:spacing w:after="0"/>
+        <w:rPr>
+          <w:lang w:val="en-US"/>
+        </w:rPr>
+      </w:pPr>
+      <w:r>
+        <w:rPr>
+          <w:lang w:val="en-US"/>
+        </w:rPr>
+        <w:tab/>
+      </w:r>
+      <w:proofErr w:type="gramStart"/>
+      <w:r>
+        <w:rPr>
+          <w:lang w:val="en-US"/>
+        </w:rPr>
+        <w:t>write(</w:t>
+      </w:r>
+      <w:proofErr w:type="gramEnd"/>
+      <w:r>
+        <w:rPr>
+          <w:lang w:val="en-US"/>
+        </w:rPr>
+        <w:t xml:space="preserve">'*'), </w:t>
+      </w:r>
       <w:proofErr w:type="spellStart"/>
+      <w:r>
+        <w:rPr>
+          <w:lang w:val="en-US"/>
+        </w:rPr>
+        <w:t>nl</w:t>
+      </w:r>
+      <w:proofErr w:type="spellEnd"/>
+      <w:r>
+        <w:rPr>
+          <w:lang w:val="en-US"/>
+        </w:rPr>
+        <w:t>,</w:t>
+      </w:r>
+    </w:p>
+    <w:p>
+      <w:pPr>
+        <w:spacing w:after="0"/>
+        <w:rPr>
+          <w:lang w:val="en-US"/>
+        </w:rPr>
+      </w:pPr>
+      <w:r>
+        <w:rPr>
+          <w:lang w:val="en-US"/>
+        </w:rPr>
+        <w:tab/>
+      </w:r>
       <w:proofErr w:type="gramStart"/>
       <w:r>
-        <w:t>linhaNumerosV</w:t>
-      </w:r>
-      <w:proofErr w:type="spellEnd"/>
+        <w:rPr>
+          <w:lang w:val="en-US"/>
+        </w:rPr>
+        <w:t>write(</w:t>
+      </w:r>
       <w:proofErr w:type="gramEnd"/>
       <w:r>
-        <w:t>(['1','2','3','4','5','6','7','8','9']).</w:t>
-      </w:r>
-    </w:p>
-    <w:p>
-      <w:pPr>
-        <w:spacing w:after="0"/>
-      </w:pPr>
-    </w:p>
-    <w:p>
-      <w:pPr>
-        <w:spacing w:after="0"/>
-      </w:pPr>
-      <w:proofErr w:type="spellStart"/>
-      <w:proofErr w:type="gramStart"/>
-      <w:r>
-        <w:t>linhaDivH</w:t>
-      </w:r>
-      <w:proofErr w:type="spellEnd"/>
-      <w:r>
-        <w:t>:-</w:t>
-      </w:r>
-      <w:proofErr w:type="spellStart"/>
-      <w:r>
-        <w:t>printLinha</w:t>
-      </w:r>
-      <w:proofErr w:type="spellEnd"/>
-      <w:r>
-        <w:t>(['</w:t>
-      </w:r>
-      <w:proofErr w:type="gramEnd"/>
-      <w:r>
-        <w:t xml:space="preserve"> ',*,' ',-,-,-,-,-,-,-,-,-,-,-,-,-,-,-,-,-,-,-,-,-,-,-,-,-,-,-,-,-,-,-,-,-,-,-,-,-,-,-,-,-,-,-,-,-,-,-,-,-,-,-,-,-,-,-,-,-,-,-,-,-,-,-,-,-,-,-,-,-,-,-,' ',*]).</w:t>
-      </w:r>
-    </w:p>
-    <w:p>
-      <w:pPr>
-        <w:spacing w:after="0"/>
-      </w:pPr>
-    </w:p>
-    <w:p>
-      <w:pPr>
-        <w:spacing w:after="0"/>
-        <w:rPr>
-          <w:lang w:val="en-US"/>
-        </w:rPr>
-      </w:pPr>
-      <w:proofErr w:type="spellStart"/>
-      <w:proofErr w:type="gramStart"/>
-      <w:r>
-        <w:rPr>
-          <w:lang w:val="en-US"/>
-        </w:rPr>
-        <w:t>tabuleiro</w:t>
-      </w:r>
-      <w:proofErr w:type="spellEnd"/>
-      <w:r>
-        <w:rPr>
-          <w:lang w:val="en-US"/>
-        </w:rPr>
-        <w:t>(</w:t>
-      </w:r>
-      <w:proofErr w:type="gramEnd"/>
-    </w:p>
-    <w:p>
-      <w:pPr>
-        <w:spacing w:after="0"/>
-        <w:rPr>
-          <w:lang w:val="en-US"/>
-        </w:rPr>
+        <w:rPr>
+          <w:lang w:val="en-US"/>
+        </w:rPr>
+        <w:t>' *|'),</w:t>
+      </w:r>
+    </w:p>
+    <w:p>
+      <w:pPr>
+        <w:spacing w:after="0"/>
       </w:pPr>
       <w:r>
         <w:rPr>
           <w:lang w:val="en-US"/>
         </w:rPr>
         <w:tab/>
-        <w:t xml:space="preserve"> [[1,1,1,1,1,1,1,1,1],</w:t>
-      </w:r>
-    </w:p>
-    <w:p>
-      <w:pPr>
-        <w:spacing w:after="0"/>
-        <w:rPr>
-          <w:lang w:val="en-US"/>
-        </w:rPr>
-      </w:pPr>
-      <w:r>
-        <w:rPr>
-          <w:lang w:val="en-US"/>
-        </w:rPr>
+      </w:r>
+      <w:r>
+        <w:t>printLinhaPeca3(A),</w:t>
+      </w:r>
+    </w:p>
+    <w:p>
+      <w:pPr>
+        <w:spacing w:after="0"/>
+      </w:pPr>
+      <w:r>
         <w:tab/>
-        <w:t xml:space="preserve">  [0</w:t>
-      </w:r>
-      <w:proofErr w:type="gramStart"/>
-      <w:r>
-        <w:rPr>
-          <w:lang w:val="en-US"/>
-        </w:rPr>
-        <w:t>,0,0,0,0,0,0,0,0</w:t>
-      </w:r>
-      <w:proofErr w:type="gramEnd"/>
-      <w:r>
-        <w:rPr>
-          <w:lang w:val="en-US"/>
-        </w:rPr>
-        <w:t>],</w:t>
-      </w:r>
-    </w:p>
-    <w:p>
-      <w:pPr>
-        <w:spacing w:after="0"/>
-        <w:rPr>
-          <w:lang w:val="en-US"/>
-        </w:rPr>
-      </w:pPr>
-      <w:r>
-        <w:rPr>
-          <w:lang w:val="en-US"/>
-        </w:rPr>
+        <w:t>write('*'), nl,</w:t>
+      </w:r>
+    </w:p>
+    <w:p>
+      <w:pPr>
+        <w:spacing w:after="0"/>
+      </w:pPr>
+      <w:r>
         <w:tab/>
-        <w:t xml:space="preserve">  [0</w:t>
-      </w:r>
-      <w:proofErr w:type="gramStart"/>
-      <w:r>
-        <w:rPr>
-          <w:lang w:val="en-US"/>
-        </w:rPr>
-        <w:t>,0,0,0,0,0,0,0,0</w:t>
-      </w:r>
-      <w:proofErr w:type="gramEnd"/>
-      <w:r>
-        <w:rPr>
-          <w:lang w:val="en-US"/>
-        </w:rPr>
-        <w:t>],</w:t>
-      </w:r>
-    </w:p>
-    <w:p>
-      <w:pPr>
-        <w:spacing w:after="0"/>
-        <w:rPr>
-          <w:lang w:val="en-US"/>
-        </w:rPr>
-      </w:pPr>
-      <w:r>
-        <w:rPr>
-          <w:lang w:val="en-US"/>
-        </w:rPr>
+        <w:t>linhaDivH, nl,</w:t>
+      </w:r>
+    </w:p>
+    <w:p>
+      <w:pPr>
+        <w:spacing w:after="0"/>
+      </w:pPr>
+      <w:r>
         <w:tab/>
-        <w:t xml:space="preserve">  [0</w:t>
-      </w:r>
-      <w:proofErr w:type="gramStart"/>
-      <w:r>
-        <w:rPr>
-          <w:lang w:val="en-US"/>
-        </w:rPr>
-        <w:t>,0,0,0,0,0,0,0,0</w:t>
-      </w:r>
-      <w:proofErr w:type="gramEnd"/>
-      <w:r>
-        <w:rPr>
-          <w:lang w:val="en-US"/>
-        </w:rPr>
-        <w:t>],</w:t>
-      </w:r>
-    </w:p>
-    <w:p>
-      <w:pPr>
-        <w:spacing w:after="0"/>
-        <w:rPr>
-          <w:lang w:val="en-US"/>
-        </w:rPr>
-      </w:pPr>
-      <w:r>
-        <w:rPr>
-          <w:lang w:val="en-US"/>
-        </w:rPr>
+        <w:t>printPecas(R, Y).</w:t>
+      </w:r>
+    </w:p>
+    <w:p>
+      <w:pPr>
+        <w:spacing w:after="0"/>
+      </w:pPr>
+    </w:p>
+    <w:p>
+      <w:pPr>
+        <w:spacing w:after="0"/>
+      </w:pPr>
+      <w:r>
+        <w:t>desenha:-</w:t>
+      </w:r>
+    </w:p>
+    <w:p>
+      <w:pPr>
+        <w:spacing w:after="0"/>
+      </w:pPr>
+      <w:r>
         <w:tab/>
-        <w:t xml:space="preserve">  [0</w:t>
-      </w:r>
-      <w:proofErr w:type="gramStart"/>
-      <w:r>
-        <w:rPr>
-          <w:lang w:val="en-US"/>
-        </w:rPr>
-        <w:t>,0,0,0,0,0,0,0,0</w:t>
-      </w:r>
-      <w:proofErr w:type="gramEnd"/>
-      <w:r>
-        <w:rPr>
-          <w:lang w:val="en-US"/>
-        </w:rPr>
-        <w:t>],</w:t>
-      </w:r>
-    </w:p>
-    <w:p>
-      <w:pPr>
-        <w:spacing w:after="0"/>
-        <w:rPr>
-          <w:lang w:val="en-US"/>
-        </w:rPr>
-      </w:pPr>
-      <w:r>
-        <w:rPr>
-          <w:lang w:val="en-US"/>
-        </w:rPr>
+        <w:t>tabuleiro(T),</w:t>
+      </w:r>
+    </w:p>
+    <w:p>
+      <w:pPr>
+        <w:spacing w:after="0"/>
+      </w:pPr>
+      <w:r>
         <w:tab/>
-        <w:t xml:space="preserve">  [0</w:t>
-      </w:r>
-      <w:proofErr w:type="gramStart"/>
-      <w:r>
-        <w:rPr>
-          <w:lang w:val="en-US"/>
-        </w:rPr>
-        <w:t>,0,0,0,0,0,0,0,0</w:t>
-      </w:r>
-      <w:proofErr w:type="gramEnd"/>
-      <w:r>
-        <w:rPr>
-          <w:lang w:val="en-US"/>
-        </w:rPr>
-        <w:t>],</w:t>
-      </w:r>
-    </w:p>
-    <w:p>
-      <w:pPr>
-        <w:spacing w:after="0"/>
-        <w:rPr>
-          <w:lang w:val="en-US"/>
-        </w:rPr>
-      </w:pPr>
-      <w:r>
-        <w:rPr>
-          <w:lang w:val="en-US"/>
-        </w:rPr>
+        <w:t>linhaNumerosV(X),</w:t>
+      </w:r>
+    </w:p>
+    <w:p>
+      <w:pPr>
+        <w:spacing w:after="0"/>
+      </w:pPr>
+      <w:r>
         <w:tab/>
-        <w:t xml:space="preserve">  [0</w:t>
-      </w:r>
-      <w:proofErr w:type="gramStart"/>
-      <w:r>
-        <w:rPr>
-          <w:lang w:val="en-US"/>
-        </w:rPr>
-        <w:t>,0,0,0,0,0,0,0,0</w:t>
-      </w:r>
-      <w:proofErr w:type="gramEnd"/>
-      <w:r>
-        <w:rPr>
-          <w:lang w:val="en-US"/>
-        </w:rPr>
-        <w:t>],</w:t>
-      </w:r>
-    </w:p>
-    <w:p>
-      <w:pPr>
-        <w:spacing w:after="0"/>
-        <w:rPr>
-          <w:lang w:val="en-US"/>
-        </w:rPr>
-      </w:pPr>
-      <w:r>
-        <w:rPr>
-          <w:lang w:val="en-US"/>
-        </w:rPr>
+        <w:t>linhaLetras, nl,</w:t>
+      </w:r>
+    </w:p>
+    <w:p>
+      <w:pPr>
+        <w:spacing w:after="0"/>
+      </w:pPr>
+      <w:r>
         <w:tab/>
-        <w:t xml:space="preserve">  [0</w:t>
-      </w:r>
-      <w:proofErr w:type="gramStart"/>
-      <w:r>
-        <w:rPr>
-          <w:lang w:val="en-US"/>
-        </w:rPr>
-        <w:t>,0,0,0,0,0,0,0,0</w:t>
-      </w:r>
-      <w:proofErr w:type="gramEnd"/>
-      <w:r>
-        <w:rPr>
-          <w:lang w:val="en-US"/>
-        </w:rPr>
-        <w:t>],</w:t>
-      </w:r>
-    </w:p>
-    <w:p>
-      <w:pPr>
-        <w:spacing w:after="0"/>
-        <w:rPr>
-          <w:lang w:val="en-US"/>
-        </w:rPr>
-      </w:pPr>
-      <w:r>
-        <w:rPr>
-          <w:lang w:val="en-US"/>
-        </w:rPr>
+        <w:t>linhaLimite, nl,</w:t>
+      </w:r>
+    </w:p>
+    <w:p>
+      <w:pPr>
+        <w:spacing w:after="0"/>
+      </w:pPr>
+      <w:r>
         <w:tab/>
-        <w:t xml:space="preserve">  [2,2,2,2,2,2,2,2,2]]).</w:t>
-      </w:r>
-    </w:p>
-    <w:p>
-      <w:pPr>
-        <w:spacing w:after="0"/>
-        <w:rPr>
-          <w:lang w:val="en-US"/>
-        </w:rPr>
-      </w:pPr>
-    </w:p>
-    <w:p>
-      <w:pPr>
-        <w:spacing w:after="0"/>
-        <w:rPr>
-          <w:lang w:val="en-US"/>
-        </w:rPr>
-      </w:pPr>
-      <w:proofErr w:type="gramStart"/>
-      <w:r>
-        <w:rPr>
-          <w:lang w:val="en-US"/>
-        </w:rPr>
-        <w:t>piece1(</w:t>
-      </w:r>
-      <w:proofErr w:type="gramEnd"/>
-      <w:r>
-        <w:rPr>
-          <w:lang w:val="en-US"/>
-        </w:rPr>
-        <w:t>1):- write(' ----- |').</w:t>
-      </w:r>
-    </w:p>
-    <w:p>
-      <w:pPr>
-        <w:spacing w:after="0"/>
-        <w:rPr>
-          <w:lang w:val="en-US"/>
-        </w:rPr>
-      </w:pPr>
-      <w:proofErr w:type="gramStart"/>
-      <w:r>
-        <w:rPr>
-          <w:lang w:val="en-US"/>
-        </w:rPr>
-        <w:t>piece1(</w:t>
-      </w:r>
-      <w:proofErr w:type="gramEnd"/>
-      <w:r>
-        <w:rPr>
-          <w:lang w:val="en-US"/>
-        </w:rPr>
-        <w:t>2):- write(' ----- |').</w:t>
-      </w:r>
-    </w:p>
-    <w:p>
-      <w:pPr>
-        <w:spacing w:after="0"/>
-        <w:rPr>
-          <w:lang w:val="en-US"/>
-        </w:rPr>
-      </w:pPr>
-      <w:proofErr w:type="gramStart"/>
-      <w:r>
-        <w:rPr>
-          <w:lang w:val="en-US"/>
-        </w:rPr>
-        <w:t>piece1(</w:t>
-      </w:r>
-      <w:proofErr w:type="gramEnd"/>
-      <w:r>
-        <w:rPr>
-          <w:lang w:val="en-US"/>
-        </w:rPr>
-        <w:t>0):- write('       |').</w:t>
-      </w:r>
-    </w:p>
-    <w:p>
-      <w:pPr>
-        <w:spacing w:after="0"/>
-        <w:rPr>
-          <w:lang w:val="en-US"/>
-        </w:rPr>
-      </w:pPr>
-    </w:p>
-    <w:p>
-      <w:pPr>
-        <w:spacing w:after="0"/>
-        <w:rPr>
-          <w:lang w:val="en-US"/>
-        </w:rPr>
-      </w:pPr>
-    </w:p>
-    <w:p>
-      <w:pPr>
-        <w:spacing w:after="0"/>
-        <w:rPr>
-          <w:lang w:val="en-US"/>
-        </w:rPr>
-      </w:pPr>
-      <w:proofErr w:type="gramStart"/>
-      <w:r>
-        <w:rPr>
-          <w:lang w:val="en-US"/>
-        </w:rPr>
-        <w:t>piece2(</w:t>
-      </w:r>
-      <w:proofErr w:type="gramEnd"/>
-      <w:r>
-        <w:rPr>
-          <w:lang w:val="en-US"/>
-        </w:rPr>
-        <w:t>1):- write('|  a  ||').</w:t>
-      </w:r>
-    </w:p>
-    <w:p>
-      <w:pPr>
-        <w:spacing w:after="0"/>
-        <w:rPr>
-          <w:lang w:val="en-US"/>
-        </w:rPr>
-      </w:pPr>
-      <w:proofErr w:type="gramStart"/>
-      <w:r>
-        <w:rPr>
-          <w:lang w:val="en-US"/>
-        </w:rPr>
-        <w:t>piece2(</w:t>
-      </w:r>
-      <w:proofErr w:type="gramEnd"/>
-      <w:r>
-        <w:rPr>
-          <w:lang w:val="en-US"/>
-        </w:rPr>
-        <w:t>2):- write('|  b  ||').</w:t>
-      </w:r>
-    </w:p>
-    <w:p>
-      <w:pPr>
-        <w:spacing w:after="0"/>
-        <w:rPr>
-          <w:lang w:val="en-US"/>
-        </w:rPr>
-      </w:pPr>
-      <w:proofErr w:type="gramStart"/>
-      <w:r>
-        <w:rPr>
-          <w:lang w:val="en-US"/>
-        </w:rPr>
-        <w:t>piece2(</w:t>
-      </w:r>
-      <w:proofErr w:type="gramEnd"/>
-      <w:r>
-        <w:rPr>
-          <w:lang w:val="en-US"/>
-        </w:rPr>
-        <w:t>0):- write(('       |')).</w:t>
-      </w:r>
-    </w:p>
-    <w:p>
-      <w:pPr>
-        <w:spacing w:after="0"/>
-        <w:rPr>
-          <w:lang w:val="en-US"/>
-        </w:rPr>
-      </w:pPr>
-    </w:p>
-    <w:p>
-      <w:pPr>
-        <w:spacing w:after="0"/>
-        <w:rPr>
-          <w:lang w:val="en-US"/>
-        </w:rPr>
-      </w:pPr>
-    </w:p>
-    <w:p>
-      <w:pPr>
-        <w:spacing w:after="0"/>
-        <w:rPr>
-          <w:lang w:val="en-US"/>
-        </w:rPr>
-      </w:pPr>
-      <w:proofErr w:type="gramStart"/>
-      <w:r>
-        <w:rPr>
-          <w:lang w:val="en-US"/>
-        </w:rPr>
-        <w:t>piece3(</w:t>
-      </w:r>
-      <w:proofErr w:type="gramEnd"/>
-      <w:r>
-        <w:rPr>
-          <w:lang w:val="en-US"/>
-        </w:rPr>
-        <w:t>1):- write(' ----- |').</w:t>
-      </w:r>
-    </w:p>
-    <w:p>
-      <w:pPr>
-        <w:spacing w:after="0"/>
-        <w:rPr>
-          <w:lang w:val="en-US"/>
-        </w:rPr>
-      </w:pPr>
-      <w:proofErr w:type="gramStart"/>
-      <w:r>
-        <w:rPr>
-          <w:lang w:val="en-US"/>
-        </w:rPr>
-        <w:t>piece3(</w:t>
-      </w:r>
-      <w:proofErr w:type="gramEnd"/>
-      <w:r>
-        <w:rPr>
-          <w:lang w:val="en-US"/>
-        </w:rPr>
-        <w:t>2):- write(' ----- |').</w:t>
-      </w:r>
-    </w:p>
-    <w:p>
-      <w:pPr>
-        <w:spacing w:after="0"/>
-        <w:rPr>
-          <w:lang w:val="en-US"/>
-        </w:rPr>
-      </w:pPr>
-      <w:proofErr w:type="gramStart"/>
-      <w:r>
-        <w:rPr>
-          <w:lang w:val="en-US"/>
-        </w:rPr>
-        <w:t>piece3(</w:t>
-      </w:r>
-      <w:proofErr w:type="gramEnd"/>
-      <w:r>
-        <w:rPr>
-          <w:lang w:val="en-US"/>
-        </w:rPr>
-        <w:t>0):- write('       |').</w:t>
-      </w:r>
-    </w:p>
-    <w:p>
-      <w:pPr>
-        <w:spacing w:after="0"/>
-        <w:rPr>
-          <w:lang w:val="en-US"/>
-        </w:rPr>
-      </w:pPr>
-    </w:p>
-    <w:p>
-      <w:pPr>
-        <w:spacing w:after="0"/>
-      </w:pPr>
-      <w:proofErr w:type="spellStart"/>
-      <w:proofErr w:type="gramStart"/>
-      <w:r>
-        <w:t>printLinhaPeca</w:t>
-      </w:r>
-      <w:proofErr w:type="spellEnd"/>
-      <w:proofErr w:type="gramEnd"/>
-      <w:r>
-        <w:t>([]).</w:t>
-      </w:r>
-    </w:p>
-    <w:p>
-      <w:pPr>
-        <w:spacing w:after="0"/>
-      </w:pPr>
-      <w:proofErr w:type="spellStart"/>
-      <w:proofErr w:type="gramStart"/>
-      <w:r>
-        <w:t>printLinhaPeca</w:t>
-      </w:r>
-      <w:proofErr w:type="spellEnd"/>
-      <w:proofErr w:type="gramEnd"/>
-      <w:r>
-        <w:t>([A|R]):-</w:t>
+        <w:t>linhaDivH, nl,</w:t>
       </w:r>
     </w:p>
     <w:p>
@@ -5657,787 +5804,16 @@
       </w:pPr>
       <w:r>
         <w:tab/>
-      </w:r>
-      <w:proofErr w:type="gramStart"/>
-      <w:r>
-        <w:t>piece1</w:t>
-      </w:r>
-      <w:proofErr w:type="gramEnd"/>
-      <w:r>
-        <w:t>(A),</w:t>
-      </w:r>
-    </w:p>
-    <w:p>
-      <w:pPr>
-        <w:spacing w:after="0"/>
-      </w:pPr>
-      <w:r>
-        <w:lastRenderedPageBreak/>
+        <w:t>printPecas(T,X),</w:t>
+      </w:r>
+    </w:p>
+    <w:p>
+      <w:pPr>
+        <w:spacing w:after="0"/>
+      </w:pPr>
+      <w:r>
         <w:tab/>
-      </w:r>
-      <w:proofErr w:type="spellStart"/>
-      <w:proofErr w:type="gramStart"/>
-      <w:r>
-        <w:t>printLinhaPeca</w:t>
-      </w:r>
-      <w:proofErr w:type="spellEnd"/>
-      <w:proofErr w:type="gramEnd"/>
-      <w:r>
-        <w:t>(R).</w:t>
-      </w:r>
-    </w:p>
-    <w:p>
-      <w:pPr>
-        <w:spacing w:after="0"/>
-      </w:pPr>
-    </w:p>
-    <w:p>
-      <w:pPr>
-        <w:spacing w:after="0"/>
-      </w:pPr>
-      <w:proofErr w:type="gramStart"/>
-      <w:r>
-        <w:t>printLinhaPeca3</w:t>
-      </w:r>
-      <w:proofErr w:type="gramEnd"/>
-      <w:r>
-        <w:t>([]).</w:t>
-      </w:r>
-    </w:p>
-    <w:p>
-      <w:pPr>
-        <w:spacing w:after="0"/>
-      </w:pPr>
-      <w:proofErr w:type="gramStart"/>
-      <w:r>
-        <w:t>printLinhaPeca3</w:t>
-      </w:r>
-      <w:proofErr w:type="gramEnd"/>
-      <w:r>
-        <w:t>([A|R]):-</w:t>
-      </w:r>
-    </w:p>
-    <w:p>
-      <w:pPr>
-        <w:spacing w:after="0"/>
-      </w:pPr>
-      <w:r>
-        <w:tab/>
-      </w:r>
-      <w:proofErr w:type="gramStart"/>
-      <w:r>
-        <w:t>piece3</w:t>
-      </w:r>
-      <w:proofErr w:type="gramEnd"/>
-      <w:r>
-        <w:t>(A),</w:t>
-      </w:r>
-    </w:p>
-    <w:p>
-      <w:pPr>
-        <w:spacing w:after="0"/>
-      </w:pPr>
-      <w:r>
-        <w:tab/>
-      </w:r>
-      <w:proofErr w:type="gramStart"/>
-      <w:r>
-        <w:t>printLinhaPeca3</w:t>
-      </w:r>
-      <w:proofErr w:type="gramEnd"/>
-      <w:r>
-        <w:t>(R).</w:t>
-      </w:r>
-    </w:p>
-    <w:p>
-      <w:pPr>
-        <w:spacing w:after="0"/>
-      </w:pPr>
-    </w:p>
-    <w:p>
-      <w:pPr>
-        <w:spacing w:after="0"/>
-      </w:pPr>
-      <w:proofErr w:type="gramStart"/>
-      <w:r>
-        <w:t>printLinhaPeca2</w:t>
-      </w:r>
-      <w:proofErr w:type="gramEnd"/>
-      <w:r>
-        <w:t>([]).</w:t>
-      </w:r>
-    </w:p>
-    <w:p>
-      <w:pPr>
-        <w:spacing w:after="0"/>
-      </w:pPr>
-      <w:proofErr w:type="gramStart"/>
-      <w:r>
-        <w:t>printLinhaPeca2</w:t>
-      </w:r>
-      <w:proofErr w:type="gramEnd"/>
-      <w:r>
-        <w:t>([A|R]):-</w:t>
-      </w:r>
-    </w:p>
-    <w:p>
-      <w:pPr>
-        <w:spacing w:after="0"/>
-      </w:pPr>
-      <w:r>
-        <w:tab/>
-      </w:r>
-      <w:proofErr w:type="gramStart"/>
-      <w:r>
-        <w:t>piece2</w:t>
-      </w:r>
-      <w:proofErr w:type="gramEnd"/>
-      <w:r>
-        <w:t>(A),</w:t>
-      </w:r>
-    </w:p>
-    <w:p>
-      <w:pPr>
-        <w:spacing w:after="0"/>
-      </w:pPr>
-      <w:r>
-        <w:tab/>
-      </w:r>
-      <w:proofErr w:type="gramStart"/>
-      <w:r>
-        <w:t>printLinhaPeca2</w:t>
-      </w:r>
-      <w:proofErr w:type="gramEnd"/>
-      <w:r>
-        <w:t>(R).</w:t>
-      </w:r>
-    </w:p>
-    <w:p>
-      <w:pPr>
-        <w:spacing w:after="0"/>
-      </w:pPr>
-    </w:p>
-    <w:p>
-      <w:pPr>
-        <w:spacing w:after="0"/>
-      </w:pPr>
-    </w:p>
-    <w:p>
-      <w:pPr>
-        <w:spacing w:after="0"/>
-      </w:pPr>
-      <w:proofErr w:type="spellStart"/>
-      <w:proofErr w:type="gramStart"/>
-      <w:r>
-        <w:t>printLinha</w:t>
-      </w:r>
-      <w:proofErr w:type="spellEnd"/>
-      <w:proofErr w:type="gramEnd"/>
-      <w:r>
-        <w:t>([]).</w:t>
-      </w:r>
-    </w:p>
-    <w:p>
-      <w:pPr>
-        <w:spacing w:after="0"/>
-      </w:pPr>
-      <w:proofErr w:type="spellStart"/>
-      <w:proofErr w:type="gramStart"/>
-      <w:r>
-        <w:t>printLinha</w:t>
-      </w:r>
-      <w:proofErr w:type="spellEnd"/>
-      <w:proofErr w:type="gramEnd"/>
-      <w:r>
-        <w:t>([A|R]):-</w:t>
-      </w:r>
-    </w:p>
-    <w:p>
-      <w:pPr>
-        <w:spacing w:after="0"/>
-      </w:pPr>
-      <w:r>
-        <w:tab/>
-      </w:r>
-      <w:proofErr w:type="spellStart"/>
-      <w:proofErr w:type="gramStart"/>
-      <w:r>
-        <w:t>write</w:t>
-      </w:r>
-      <w:proofErr w:type="spellEnd"/>
-      <w:proofErr w:type="gramEnd"/>
-      <w:r>
-        <w:t>(A),</w:t>
-      </w:r>
-    </w:p>
-    <w:p>
-      <w:pPr>
-        <w:spacing w:after="0"/>
-      </w:pPr>
-      <w:r>
-        <w:tab/>
-      </w:r>
-      <w:proofErr w:type="spellStart"/>
-      <w:proofErr w:type="gramStart"/>
-      <w:r>
-        <w:t>printLinha</w:t>
-      </w:r>
-      <w:proofErr w:type="spellEnd"/>
-      <w:proofErr w:type="gramEnd"/>
-      <w:r>
-        <w:t>(R).</w:t>
-      </w:r>
-    </w:p>
-    <w:p>
-      <w:pPr>
-        <w:spacing w:after="0"/>
-      </w:pPr>
-    </w:p>
-    <w:p>
-      <w:pPr>
-        <w:spacing w:after="0"/>
-      </w:pPr>
-    </w:p>
-    <w:p>
-      <w:pPr>
-        <w:spacing w:after="0"/>
-      </w:pPr>
-      <w:proofErr w:type="spellStart"/>
-      <w:proofErr w:type="gramStart"/>
-      <w:r>
-        <w:t>printPecas</w:t>
-      </w:r>
-      <w:proofErr w:type="spellEnd"/>
-      <w:proofErr w:type="gramEnd"/>
-      <w:r>
-        <w:t>([],[]).</w:t>
-      </w:r>
-    </w:p>
-    <w:p>
-      <w:pPr>
-        <w:spacing w:after="0"/>
-      </w:pPr>
-      <w:proofErr w:type="spellStart"/>
-      <w:proofErr w:type="gramStart"/>
-      <w:r>
-        <w:t>printPecas</w:t>
-      </w:r>
-      <w:proofErr w:type="spellEnd"/>
-      <w:proofErr w:type="gramEnd"/>
-      <w:r>
-        <w:t>([A|R],[X|Y]):-</w:t>
-      </w:r>
-    </w:p>
-    <w:p>
-      <w:pPr>
-        <w:spacing w:after="0"/>
-        <w:rPr>
-          <w:lang w:val="en-US"/>
-        </w:rPr>
-      </w:pPr>
-      <w:r>
-        <w:tab/>
-      </w:r>
-      <w:proofErr w:type="gramStart"/>
-      <w:r>
-        <w:rPr>
-          <w:lang w:val="en-US"/>
-        </w:rPr>
-        <w:t>write(</w:t>
-      </w:r>
-      <w:proofErr w:type="gramEnd"/>
-      <w:r>
-        <w:rPr>
-          <w:lang w:val="en-US"/>
-        </w:rPr>
-        <w:t>' *|'),</w:t>
-      </w:r>
-    </w:p>
-    <w:p>
-      <w:pPr>
-        <w:spacing w:after="0"/>
-        <w:rPr>
-          <w:lang w:val="en-US"/>
-        </w:rPr>
-      </w:pPr>
-      <w:r>
-        <w:rPr>
-          <w:lang w:val="en-US"/>
-        </w:rPr>
-        <w:tab/>
-      </w:r>
-      <w:proofErr w:type="spellStart"/>
-      <w:proofErr w:type="gramStart"/>
-      <w:r>
-        <w:rPr>
-          <w:lang w:val="en-US"/>
-        </w:rPr>
-        <w:t>printLinhaPeca</w:t>
-      </w:r>
-      <w:proofErr w:type="spellEnd"/>
-      <w:r>
-        <w:rPr>
-          <w:lang w:val="en-US"/>
-        </w:rPr>
-        <w:t>(</w:t>
-      </w:r>
-      <w:proofErr w:type="gramEnd"/>
-      <w:r>
-        <w:rPr>
-          <w:lang w:val="en-US"/>
-        </w:rPr>
-        <w:t>A),</w:t>
-      </w:r>
-    </w:p>
-    <w:p>
-      <w:pPr>
-        <w:spacing w:after="0"/>
-        <w:rPr>
-          <w:lang w:val="en-US"/>
-        </w:rPr>
-      </w:pPr>
-      <w:r>
-        <w:rPr>
-          <w:lang w:val="en-US"/>
-        </w:rPr>
-        <w:tab/>
-      </w:r>
-      <w:proofErr w:type="gramStart"/>
-      <w:r>
-        <w:rPr>
-          <w:lang w:val="en-US"/>
-        </w:rPr>
-        <w:t>write(</w:t>
-      </w:r>
-      <w:proofErr w:type="gramEnd"/>
-      <w:r>
-        <w:rPr>
-          <w:lang w:val="en-US"/>
-        </w:rPr>
-        <w:t xml:space="preserve">'*'), </w:t>
-      </w:r>
-      <w:proofErr w:type="spellStart"/>
-      <w:r>
-        <w:rPr>
-          <w:lang w:val="en-US"/>
-        </w:rPr>
-        <w:t>nl</w:t>
-      </w:r>
-      <w:proofErr w:type="spellEnd"/>
-      <w:r>
-        <w:rPr>
-          <w:lang w:val="en-US"/>
-        </w:rPr>
-        <w:t>,</w:t>
-      </w:r>
-    </w:p>
-    <w:p>
-      <w:pPr>
-        <w:spacing w:after="0"/>
-        <w:rPr>
-          <w:lang w:val="en-US"/>
-        </w:rPr>
-      </w:pPr>
-      <w:r>
-        <w:rPr>
-          <w:lang w:val="en-US"/>
-        </w:rPr>
-        <w:tab/>
-      </w:r>
-      <w:proofErr w:type="gramStart"/>
-      <w:r>
-        <w:rPr>
-          <w:lang w:val="en-US"/>
-        </w:rPr>
-        <w:t>write(</w:t>
-      </w:r>
-      <w:proofErr w:type="gramEnd"/>
-      <w:r>
-        <w:rPr>
-          <w:lang w:val="en-US"/>
-        </w:rPr>
-        <w:t>X),</w:t>
-      </w:r>
-    </w:p>
-    <w:p>
-      <w:pPr>
-        <w:spacing w:after="0"/>
-        <w:rPr>
-          <w:lang w:val="en-US"/>
-        </w:rPr>
-      </w:pPr>
-      <w:r>
-        <w:rPr>
-          <w:lang w:val="en-US"/>
-        </w:rPr>
-        <w:tab/>
-      </w:r>
-      <w:proofErr w:type="gramStart"/>
-      <w:r>
-        <w:rPr>
-          <w:lang w:val="en-US"/>
-        </w:rPr>
-        <w:t>write(</w:t>
-      </w:r>
-      <w:proofErr w:type="gramEnd"/>
-      <w:r>
-        <w:rPr>
-          <w:lang w:val="en-US"/>
-        </w:rPr>
-        <w:t>'*|'),</w:t>
-      </w:r>
-    </w:p>
-    <w:p>
-      <w:pPr>
-        <w:spacing w:after="0"/>
-        <w:rPr>
-          <w:lang w:val="en-US"/>
-        </w:rPr>
-      </w:pPr>
-      <w:r>
-        <w:rPr>
-          <w:lang w:val="en-US"/>
-        </w:rPr>
-        <w:tab/>
-      </w:r>
-      <w:proofErr w:type="gramStart"/>
-      <w:r>
-        <w:rPr>
-          <w:lang w:val="en-US"/>
-        </w:rPr>
-        <w:t>printLinhaPeca2(</w:t>
-      </w:r>
-      <w:proofErr w:type="gramEnd"/>
-      <w:r>
-        <w:rPr>
-          <w:lang w:val="en-US"/>
-        </w:rPr>
-        <w:t>A),</w:t>
-      </w:r>
-    </w:p>
-    <w:p>
-      <w:pPr>
-        <w:spacing w:after="0"/>
-        <w:rPr>
-          <w:lang w:val="en-US"/>
-        </w:rPr>
-      </w:pPr>
-      <w:r>
-        <w:rPr>
-          <w:lang w:val="en-US"/>
-        </w:rPr>
-        <w:tab/>
-      </w:r>
-      <w:proofErr w:type="gramStart"/>
-      <w:r>
-        <w:rPr>
-          <w:lang w:val="en-US"/>
-        </w:rPr>
-        <w:t>write(</w:t>
-      </w:r>
-      <w:proofErr w:type="gramEnd"/>
-      <w:r>
-        <w:rPr>
-          <w:lang w:val="en-US"/>
-        </w:rPr>
-        <w:t xml:space="preserve">'*'), </w:t>
-      </w:r>
-      <w:proofErr w:type="spellStart"/>
-      <w:r>
-        <w:rPr>
-          <w:lang w:val="en-US"/>
-        </w:rPr>
-        <w:t>nl</w:t>
-      </w:r>
-      <w:proofErr w:type="spellEnd"/>
-      <w:r>
-        <w:rPr>
-          <w:lang w:val="en-US"/>
-        </w:rPr>
-        <w:t>,</w:t>
-      </w:r>
-    </w:p>
-    <w:p>
-      <w:pPr>
-        <w:spacing w:after="0"/>
-        <w:rPr>
-          <w:lang w:val="en-US"/>
-        </w:rPr>
-      </w:pPr>
-      <w:r>
-        <w:rPr>
-          <w:lang w:val="en-US"/>
-        </w:rPr>
-        <w:tab/>
-      </w:r>
-      <w:proofErr w:type="gramStart"/>
-      <w:r>
-        <w:rPr>
-          <w:lang w:val="en-US"/>
-        </w:rPr>
-        <w:t>write(</w:t>
-      </w:r>
-      <w:proofErr w:type="gramEnd"/>
-      <w:r>
-        <w:rPr>
-          <w:lang w:val="en-US"/>
-        </w:rPr>
-        <w:t>' *|'),</w:t>
-      </w:r>
-    </w:p>
-    <w:p>
-      <w:pPr>
-        <w:spacing w:after="0"/>
-      </w:pPr>
-      <w:r>
-        <w:rPr>
-          <w:lang w:val="en-US"/>
-        </w:rPr>
-        <w:tab/>
-      </w:r>
-      <w:proofErr w:type="gramStart"/>
-      <w:r>
-        <w:t>printLinhaPeca3</w:t>
-      </w:r>
-      <w:proofErr w:type="gramEnd"/>
-      <w:r>
-        <w:t>(A),</w:t>
-      </w:r>
-    </w:p>
-    <w:p>
-      <w:pPr>
-        <w:spacing w:after="0"/>
-      </w:pPr>
-      <w:r>
-        <w:tab/>
-      </w:r>
-      <w:proofErr w:type="spellStart"/>
-      <w:proofErr w:type="gramStart"/>
-      <w:r>
-        <w:t>write</w:t>
-      </w:r>
-      <w:proofErr w:type="spellEnd"/>
-      <w:proofErr w:type="gramEnd"/>
-      <w:r>
-        <w:t xml:space="preserve">('*'), </w:t>
-      </w:r>
-      <w:proofErr w:type="spellStart"/>
-      <w:r>
-        <w:t>nl</w:t>
-      </w:r>
-      <w:proofErr w:type="spellEnd"/>
-      <w:r>
-        <w:t>,</w:t>
-      </w:r>
-    </w:p>
-    <w:p>
-      <w:pPr>
-        <w:spacing w:after="0"/>
-      </w:pPr>
-      <w:r>
-        <w:tab/>
-      </w:r>
-      <w:proofErr w:type="spellStart"/>
-      <w:proofErr w:type="gramStart"/>
-      <w:r>
-        <w:t>linhaDivH</w:t>
-      </w:r>
-      <w:proofErr w:type="spellEnd"/>
-      <w:proofErr w:type="gramEnd"/>
-      <w:r>
-        <w:t xml:space="preserve">, </w:t>
-      </w:r>
-      <w:proofErr w:type="spellStart"/>
-      <w:r>
-        <w:t>nl</w:t>
-      </w:r>
-      <w:proofErr w:type="spellEnd"/>
-      <w:r>
-        <w:t>,</w:t>
-      </w:r>
-    </w:p>
-    <w:p>
-      <w:pPr>
-        <w:spacing w:after="0"/>
-      </w:pPr>
-      <w:r>
-        <w:tab/>
-      </w:r>
-      <w:proofErr w:type="spellStart"/>
-      <w:proofErr w:type="gramStart"/>
-      <w:r>
-        <w:t>printPecas</w:t>
-      </w:r>
-      <w:proofErr w:type="spellEnd"/>
-      <w:proofErr w:type="gramEnd"/>
-      <w:r>
-        <w:t>(R, Y).</w:t>
-      </w:r>
-    </w:p>
-    <w:p>
-      <w:pPr>
-        <w:spacing w:after="0"/>
-      </w:pPr>
-    </w:p>
-    <w:p>
-      <w:pPr>
-        <w:spacing w:after="0"/>
-      </w:pPr>
-      <w:proofErr w:type="gramStart"/>
-      <w:r>
-        <w:t>desenha</w:t>
-      </w:r>
-      <w:proofErr w:type="gramEnd"/>
-      <w:r>
-        <w:t>:-</w:t>
-      </w:r>
-    </w:p>
-    <w:p>
-      <w:pPr>
-        <w:spacing w:after="0"/>
-      </w:pPr>
-      <w:r>
-        <w:tab/>
-      </w:r>
-      <w:proofErr w:type="gramStart"/>
-      <w:r>
-        <w:t>tabuleiro</w:t>
-      </w:r>
-      <w:proofErr w:type="gramEnd"/>
-      <w:r>
-        <w:t>(T),</w:t>
-      </w:r>
-    </w:p>
-    <w:p>
-      <w:pPr>
-        <w:spacing w:after="0"/>
-      </w:pPr>
-      <w:r>
-        <w:tab/>
-      </w:r>
-      <w:proofErr w:type="spellStart"/>
-      <w:proofErr w:type="gramStart"/>
-      <w:r>
-        <w:t>linhaNumerosV</w:t>
-      </w:r>
-      <w:proofErr w:type="spellEnd"/>
-      <w:proofErr w:type="gramEnd"/>
-      <w:r>
-        <w:t>(X),</w:t>
-      </w:r>
-    </w:p>
-    <w:p>
-      <w:pPr>
-        <w:spacing w:after="0"/>
-      </w:pPr>
-      <w:r>
-        <w:tab/>
-      </w:r>
-      <w:proofErr w:type="spellStart"/>
-      <w:proofErr w:type="gramStart"/>
-      <w:r>
-        <w:t>linhaLetras</w:t>
-      </w:r>
-      <w:proofErr w:type="spellEnd"/>
-      <w:proofErr w:type="gramEnd"/>
-      <w:r>
-        <w:t xml:space="preserve">, </w:t>
-      </w:r>
-      <w:proofErr w:type="spellStart"/>
-      <w:r>
-        <w:t>nl</w:t>
-      </w:r>
-      <w:proofErr w:type="spellEnd"/>
-      <w:r>
-        <w:t>,</w:t>
-      </w:r>
-    </w:p>
-    <w:p>
-      <w:pPr>
-        <w:spacing w:after="0"/>
-      </w:pPr>
-      <w:r>
-        <w:tab/>
-      </w:r>
-      <w:proofErr w:type="spellStart"/>
-      <w:proofErr w:type="gramStart"/>
-      <w:r>
-        <w:t>linhaLimite</w:t>
-      </w:r>
-      <w:proofErr w:type="spellEnd"/>
-      <w:proofErr w:type="gramEnd"/>
-      <w:r>
-        <w:t xml:space="preserve">, </w:t>
-      </w:r>
-      <w:proofErr w:type="spellStart"/>
-      <w:r>
-        <w:t>nl</w:t>
-      </w:r>
-      <w:proofErr w:type="spellEnd"/>
-      <w:r>
-        <w:t>,</w:t>
-      </w:r>
-    </w:p>
-    <w:p>
-      <w:pPr>
-        <w:spacing w:after="0"/>
-      </w:pPr>
-      <w:r>
-        <w:tab/>
-      </w:r>
-      <w:proofErr w:type="spellStart"/>
-      <w:proofErr w:type="gramStart"/>
-      <w:r>
-        <w:t>linhaDivH</w:t>
-      </w:r>
-      <w:proofErr w:type="spellEnd"/>
-      <w:proofErr w:type="gramEnd"/>
-      <w:r>
-        <w:t xml:space="preserve">, </w:t>
-      </w:r>
-      <w:proofErr w:type="spellStart"/>
-      <w:r>
-        <w:t>nl</w:t>
-      </w:r>
-      <w:proofErr w:type="spellEnd"/>
-      <w:r>
-        <w:t>,</w:t>
-      </w:r>
-    </w:p>
-    <w:p>
-      <w:pPr>
-        <w:spacing w:after="0"/>
-      </w:pPr>
-      <w:r>
-        <w:tab/>
-      </w:r>
-      <w:proofErr w:type="spellStart"/>
-      <w:proofErr w:type="gramStart"/>
-      <w:r>
-        <w:t>printPecas</w:t>
-      </w:r>
-      <w:proofErr w:type="spellEnd"/>
-      <w:proofErr w:type="gramEnd"/>
-      <w:r>
-        <w:t>(T,X),</w:t>
-      </w:r>
-    </w:p>
-    <w:p>
-      <w:pPr>
-        <w:spacing w:after="0"/>
-      </w:pPr>
-      <w:r>
-        <w:tab/>
-      </w:r>
-      <w:proofErr w:type="spellStart"/>
-      <w:proofErr w:type="gramStart"/>
-      <w:r>
-        <w:t>linhaLimite</w:t>
-      </w:r>
-      <w:proofErr w:type="spellEnd"/>
-      <w:proofErr w:type="gramEnd"/>
-      <w:r>
-        <w:t>.</w:t>
+        <w:t>linhaLimite.</w:t>
       </w:r>
     </w:p>
     <w:p>
@@ -6554,7 +5930,7 @@
           <w:rPr>
             <w:noProof/>
           </w:rPr>
-          <w:t>1</w:t>
+          <w:t>10</w:t>
         </w:r>
         <w:r>
           <w:rPr>
@@ -7862,36 +7238,6 @@
         </w:p>
       </w:docPartBody>
     </w:docPart>
-    <w:docPart>
-      <w:docPartPr>
-        <w:name w:val="061E0442FBC34D1EA51E9B3C30CDFAEB"/>
-        <w:category>
-          <w:name w:val="General"/>
-          <w:gallery w:val="placeholder"/>
-        </w:category>
-        <w:types>
-          <w:type w:val="bbPlcHdr"/>
-        </w:types>
-        <w:behaviors>
-          <w:behavior w:val="content"/>
-        </w:behaviors>
-        <w:guid w:val="{E8771FA9-4E50-438A-AFFA-1D4E66044CE2}"/>
-      </w:docPartPr>
-      <w:docPartBody>
-        <w:p>
-          <w:pPr>
-            <w:pStyle w:val="061E0442FBC34D1EA51E9B3C30CDFAEB"/>
-          </w:pPr>
-          <w:r>
-            <w:rPr>
-              <w:b/>
-              <w:bCs/>
-            </w:rPr>
-            <w:t>[Pick the date]</w:t>
-          </w:r>
-        </w:p>
-      </w:docPartBody>
-    </w:docPart>
   </w:docParts>
 </w:glossaryDocument>
 </file>
@@ -7973,7 +7319,9 @@
   </w:compat>
   <w:rsids>
     <w:rsidRoot w:val="008D7897"/>
+    <w:rsid w:val="000942BC"/>
     <w:rsid w:val="00464548"/>
+    <w:rsid w:val="0071601F"/>
     <w:rsid w:val="008D7897"/>
   </w:rsids>
   <m:mathPr>
@@ -8768,7 +8116,7 @@
 </file>
 
 <file path=customXml/itemProps2.xml><?xml version="1.0" encoding="utf-8"?>
-<ds:datastoreItem xmlns:ds="http://schemas.openxmlformats.org/officeDocument/2006/customXml" ds:itemID="{48416F2D-300B-4417-8FE8-92B91A457D57}">
+<ds:datastoreItem xmlns:ds="http://schemas.openxmlformats.org/officeDocument/2006/customXml" ds:itemID="{21583055-F3F5-442C-BC42-51D2FAB8C057}">
   <ds:schemaRefs>
     <ds:schemaRef ds:uri="http://schemas.openxmlformats.org/officeDocument/2006/bibliography"/>
   </ds:schemaRefs>

</xml_diff>

<commit_message>
Relatório actualizado. Modos de jogos(Dificuldades e as suas descrições).
</commit_message>
<xml_diff>
--- a/relatório_plog.docx
+++ b/relatório_plog.docx
@@ -947,9 +947,6 @@
                                 </w:rPr>
                                 <w:alias w:val="Company"/>
                                 <w:id w:val="1330947618"/>
-                                <w:placeholder>
-                                  <w:docPart w:val="7F96F961603D46EEAA3C6C1AC65C58F1"/>
-                                </w:placeholder>
                                 <w:dataBinding w:prefixMappings="xmlns:ns0='http://schemas.openxmlformats.org/officeDocument/2006/extended-properties'" w:xpath="/ns0:Properties[1]/ns0:Company[1]" w:storeItemID="{6668398D-A668-4E3E-A5EB-62B293D839F1}"/>
                                 <w:text/>
                               </w:sdtPr>
@@ -1719,7 +1716,6 @@
           <w:docPartUnique/>
         </w:docPartObj>
       </w:sdtPr>
-      <w:sdtEndPr/>
       <w:sdtContent>
         <w:bookmarkStart w:id="0" w:name="_Toc276917562" w:displacedByCustomXml="prev"/>
         <w:p/>
@@ -1809,14 +1805,10 @@
               <w:color w:val="365F91" w:themeColor="accent1" w:themeShade="BF"/>
               <w:sz w:val="28"/>
               <w:szCs w:val="28"/>
-              <w:lang w:val="en-US"/>
             </w:rPr>
           </w:pPr>
           <w:bookmarkStart w:id="2" w:name="_Toc276917563"/>
           <w:r>
-            <w:rPr>
-              <w:lang w:val="en-US"/>
-            </w:rPr>
             <w:br w:type="page"/>
           </w:r>
         </w:p>
@@ -5426,7 +5418,7 @@
               <w:lang w:eastAsia="pt-PT"/>
             </w:rPr>
             <w:drawing>
-              <wp:inline distT="0" distB="0" distL="0" distR="0" wp14:anchorId="3DCB8FA8" wp14:editId="4552E963">
+              <wp:inline distT="0" distB="0" distL="0" distR="0" wp14:anchorId="658DF1C4" wp14:editId="1180C6A5">
                 <wp:extent cx="3381555" cy="2291101"/>
                 <wp:effectExtent l="0" t="0" r="9525" b="0"/>
                 <wp:docPr id="9" name="Picture 9"/>
@@ -5605,7 +5597,7 @@
               <w:lang w:eastAsia="pt-PT"/>
             </w:rPr>
             <w:drawing>
-              <wp:inline distT="0" distB="0" distL="0" distR="0" wp14:anchorId="18D04E23" wp14:editId="0A526005">
+              <wp:inline distT="0" distB="0" distL="0" distR="0" wp14:anchorId="145164A3" wp14:editId="118E79A4">
                 <wp:extent cx="2843943" cy="2382050"/>
                 <wp:effectExtent l="0" t="0" r="0" b="0"/>
                 <wp:docPr id="3" name="Picture 3"/>
@@ -5712,7 +5704,7 @@
             <mc:AlternateContent>
               <mc:Choice Requires="wps">
                 <w:drawing>
-                  <wp:anchor distT="0" distB="0" distL="114300" distR="114300" simplePos="0" relativeHeight="251662336" behindDoc="0" locked="0" layoutInCell="1" allowOverlap="1" wp14:anchorId="153A685A" wp14:editId="7CC1F193">
+                  <wp:anchor distT="0" distB="0" distL="114300" distR="114300" simplePos="0" relativeHeight="251662336" behindDoc="0" locked="0" layoutInCell="1" allowOverlap="1" wp14:anchorId="21DD3370" wp14:editId="3E0B25A1">
                     <wp:simplePos x="0" y="0"/>
                     <wp:positionH relativeFrom="column">
                       <wp:posOffset>-5080</wp:posOffset>
@@ -5840,7 +5832,7 @@
             <mc:AlternateContent>
               <mc:Choice Requires="wps">
                 <w:drawing>
-                  <wp:anchor distT="0" distB="0" distL="114300" distR="114300" simplePos="0" relativeHeight="251666432" behindDoc="0" locked="0" layoutInCell="1" allowOverlap="1" wp14:anchorId="375D8D0A" wp14:editId="1AF87D0C">
+                  <wp:anchor distT="0" distB="0" distL="114300" distR="114300" simplePos="0" relativeHeight="251666432" behindDoc="0" locked="0" layoutInCell="1" allowOverlap="1" wp14:anchorId="4CAF7870" wp14:editId="02AC508F">
                     <wp:simplePos x="0" y="0"/>
                     <wp:positionH relativeFrom="column">
                       <wp:posOffset>3382010</wp:posOffset>
@@ -5891,7 +5883,7 @@
                                     <w:sz w:val="24"/>
                                   </w:rPr>
                                 </w:pPr>
-                                <w:bookmarkStart w:id="18" w:name="_Toc276855806"/>
+                                <w:bookmarkStart w:id="17" w:name="_Toc276855806"/>
                                 <w:r>
                                   <w:t xml:space="preserve">Ilustração </w:t>
                                 </w:r>
@@ -5904,12 +5896,9 @@
                                   </w:r>
                                 </w:fldSimple>
                                 <w:r>
-                                  <w:t xml:space="preserve"> </w:t>
+                                  <w:t xml:space="preserve"> - Capturar uma peça na vertical</w:t>
                                 </w:r>
-                                <w:r>
-                                  <w:t>- Capturar uma peça na vertical</w:t>
-                                </w:r>
-                                <w:bookmarkEnd w:id="18"/>
+                                <w:bookmarkEnd w:id="17"/>
                               </w:p>
                             </w:txbxContent>
                           </wps:txbx>
@@ -5975,7 +5964,7 @@
               <w:lang w:eastAsia="pt-PT"/>
             </w:rPr>
             <w:drawing>
-              <wp:anchor distT="0" distB="0" distL="114300" distR="114300" simplePos="0" relativeHeight="251659264" behindDoc="1" locked="0" layoutInCell="1" allowOverlap="1" wp14:anchorId="49E1E29E" wp14:editId="79BF9625">
+              <wp:anchor distT="0" distB="0" distL="114300" distR="114300" simplePos="0" relativeHeight="251659264" behindDoc="1" locked="0" layoutInCell="1" allowOverlap="1" wp14:anchorId="279B38B2" wp14:editId="08DAC7BB">
                 <wp:simplePos x="0" y="0"/>
                 <wp:positionH relativeFrom="column">
                   <wp:posOffset>16510</wp:posOffset>
@@ -6044,7 +6033,7 @@
               <w:lang w:eastAsia="pt-PT"/>
             </w:rPr>
             <w:drawing>
-              <wp:anchor distT="0" distB="0" distL="114300" distR="114300" simplePos="0" relativeHeight="251660288" behindDoc="1" locked="0" layoutInCell="1" allowOverlap="1" wp14:anchorId="45F005F9" wp14:editId="2421F6F4">
+              <wp:anchor distT="0" distB="0" distL="114300" distR="114300" simplePos="0" relativeHeight="251660288" behindDoc="1" locked="0" layoutInCell="1" allowOverlap="1" wp14:anchorId="4C2D0ADA" wp14:editId="770636B1">
                 <wp:simplePos x="0" y="0"/>
                 <wp:positionH relativeFrom="column">
                   <wp:posOffset>2992120</wp:posOffset>
@@ -6138,7 +6127,7 @@
               <w:lang w:eastAsia="pt-PT"/>
             </w:rPr>
             <w:drawing>
-              <wp:inline distT="0" distB="0" distL="0" distR="0" wp14:anchorId="460BABC8" wp14:editId="48C9F9E3">
+              <wp:inline distT="0" distB="0" distL="0" distR="0" wp14:anchorId="446D1AEA" wp14:editId="28AE4B2A">
                 <wp:extent cx="2845253" cy="2383200"/>
                 <wp:effectExtent l="0" t="0" r="0" b="0"/>
                 <wp:docPr id="6" name="Picture 6"/>
@@ -6185,7 +6174,7 @@
             <w:pStyle w:val="Caption"/>
             <w:jc w:val="center"/>
           </w:pPr>
-          <w:bookmarkStart w:id="20" w:name="_Toc276855807"/>
+          <w:bookmarkStart w:id="18" w:name="_Toc276855807"/>
           <w:r>
             <w:t xml:space="preserve">Ilustração </w:t>
           </w:r>
@@ -6200,7 +6189,7 @@
           <w:r>
             <w:t xml:space="preserve"> - Capturar várias peças em simultâneo</w:t>
           </w:r>
-          <w:bookmarkEnd w:id="20"/>
+          <w:bookmarkEnd w:id="18"/>
         </w:p>
         <w:p>
           <w:pPr>
@@ -6229,7 +6218,7 @@
               <w:lang w:eastAsia="pt-PT"/>
             </w:rPr>
             <w:drawing>
-              <wp:inline distT="0" distB="0" distL="0" distR="0" wp14:anchorId="07845854" wp14:editId="7B3D4057">
+              <wp:inline distT="0" distB="0" distL="0" distR="0" wp14:anchorId="41866106" wp14:editId="5B450A0E">
                 <wp:extent cx="2845316" cy="2383200"/>
                 <wp:effectExtent l="0" t="0" r="0" b="0"/>
                 <wp:docPr id="7" name="Picture 7"/>
@@ -6276,7 +6265,7 @@
             <w:pStyle w:val="Caption"/>
             <w:jc w:val="center"/>
           </w:pPr>
-          <w:bookmarkStart w:id="21" w:name="_Toc276855808"/>
+          <w:bookmarkStart w:id="19" w:name="_Toc276855808"/>
           <w:r>
             <w:t xml:space="preserve">Ilustração </w:t>
           </w:r>
@@ -6291,7 +6280,7 @@
           <w:r>
             <w:t xml:space="preserve"> - Capturar uma peça num canto</w:t>
           </w:r>
-          <w:bookmarkEnd w:id="21"/>
+          <w:bookmarkEnd w:id="19"/>
         </w:p>
         <w:p>
           <w:pPr>
@@ -6301,11 +6290,11 @@
               <w:numId w:val="1"/>
             </w:numPr>
           </w:pPr>
-          <w:bookmarkStart w:id="22" w:name="_Toc276920181"/>
+          <w:bookmarkStart w:id="20" w:name="_Toc276920181"/>
           <w:r>
             <w:t>Modos de Jogo</w:t>
           </w:r>
-          <w:bookmarkEnd w:id="22"/>
+          <w:bookmarkEnd w:id="20"/>
         </w:p>
         <w:p>
           <w:pPr>
@@ -6386,8 +6375,120 @@
           <w:r>
             <w:t>Nos modos de jogo onde incluam o computador poderá escolher vários níveis de dificuldades.</w:t>
           </w:r>
-          <w:bookmarkStart w:id="23" w:name="_GoBack"/>
-          <w:bookmarkEnd w:id="23"/>
+        </w:p>
+        <w:p>
+          <w:pPr>
+            <w:spacing w:after="0"/>
+            <w:ind w:firstLine="420"/>
+            <w:jc w:val="both"/>
+          </w:pPr>
+        </w:p>
+        <w:p>
+          <w:pPr>
+            <w:spacing w:after="0"/>
+            <w:ind w:firstLine="420"/>
+            <w:jc w:val="both"/>
+          </w:pPr>
+        </w:p>
+        <w:p>
+          <w:pPr>
+            <w:spacing w:after="0"/>
+            <w:ind w:firstLine="420"/>
+            <w:jc w:val="both"/>
+          </w:pPr>
+          <w:r>
+            <w:lastRenderedPageBreak/>
+            <w:t>Neste projecto existem três tipos de dificuldades diferentes programadas com os seguintes diferentes algoritmos:</w:t>
+          </w:r>
+        </w:p>
+        <w:p>
+          <w:pPr>
+            <w:pStyle w:val="ListParagraph"/>
+            <w:numPr>
+              <w:ilvl w:val="0"/>
+              <w:numId w:val="26"/>
+            </w:numPr>
+            <w:spacing w:after="0"/>
+            <w:jc w:val="both"/>
+          </w:pPr>
+          <w:r>
+            <w:t>[Dificuldade 1] Random</w:t>
+          </w:r>
+        </w:p>
+        <w:p>
+          <w:pPr>
+            <w:pStyle w:val="ListParagraph"/>
+            <w:numPr>
+              <w:ilvl w:val="1"/>
+              <w:numId w:val="26"/>
+            </w:numPr>
+            <w:spacing w:after="0"/>
+            <w:jc w:val="both"/>
+          </w:pPr>
+          <w:r>
+            <w:t>Este algoritmo consiste em através da regra findall obter uma lista com todas as jogadas possivéis e realizar um random entre zero e o tamanho dessa lista e realizar uma dessas jogadas.</w:t>
+          </w:r>
+        </w:p>
+        <w:p>
+          <w:pPr>
+            <w:pStyle w:val="ListParagraph"/>
+            <w:numPr>
+              <w:ilvl w:val="0"/>
+              <w:numId w:val="26"/>
+            </w:numPr>
+            <w:spacing w:after="0"/>
+            <w:jc w:val="both"/>
+          </w:pPr>
+          <w:r>
+            <w:t>[Dificuldade 2] Greedy</w:t>
+          </w:r>
+        </w:p>
+        <w:p>
+          <w:pPr>
+            <w:pStyle w:val="ListParagraph"/>
+            <w:numPr>
+              <w:ilvl w:val="1"/>
+              <w:numId w:val="26"/>
+            </w:numPr>
+            <w:spacing w:after="0"/>
+            <w:jc w:val="both"/>
+          </w:pPr>
+          <w:r>
+            <w:t>Após realizar as mesmas operações para obter a lista com todas as jogadas possiveis este verifica qual das jogadas irá capturar um maior número de inimigos e cria uma lista com as possibilidades em que este número seja o mais elevado. Posteriormente realiza um random para escolher uma de</w:t>
+          </w:r>
+          <w:r>
+            <w:t>ssas jogadas, verificando se alguma dessas jogadas irão provocar uma captura por parte do outro jogador.</w:t>
+          </w:r>
+        </w:p>
+        <w:p>
+          <w:pPr>
+            <w:pStyle w:val="ListParagraph"/>
+            <w:numPr>
+              <w:ilvl w:val="0"/>
+              <w:numId w:val="26"/>
+            </w:numPr>
+            <w:spacing w:after="0"/>
+            <w:jc w:val="both"/>
+          </w:pPr>
+          <w:r>
+            <w:t>[Dificuldade 3] Minimax</w:t>
+          </w:r>
+        </w:p>
+        <w:p>
+          <w:pPr>
+            <w:pStyle w:val="ListParagraph"/>
+            <w:numPr>
+              <w:ilvl w:val="1"/>
+              <w:numId w:val="26"/>
+            </w:numPr>
+            <w:spacing w:after="0"/>
+            <w:jc w:val="both"/>
+          </w:pPr>
+          <w:r>
+            <w:t>Nesta dificuldade é utilizada o algoritmo de minimax de forma a minimizar a perda máxima possivel, desta forma o computador pode calcular as várias jogadas possiveis com varios niveis de profundidades de forma a obter um melhor resultado.</w:t>
+          </w:r>
+          <w:bookmarkStart w:id="21" w:name="_GoBack"/>
+          <w:bookmarkEnd w:id="21"/>
         </w:p>
         <w:p>
           <w:pPr>
@@ -6397,9 +6498,8 @@
               <w:numId w:val="1"/>
             </w:numPr>
           </w:pPr>
-          <w:bookmarkStart w:id="24" w:name="_Toc276920182"/>
-          <w:r>
-            <w:lastRenderedPageBreak/>
+          <w:bookmarkStart w:id="22" w:name="_Toc276920182"/>
+          <w:r>
             <w:t xml:space="preserve">Realizar um </w:t>
           </w:r>
           <w:r>
@@ -6408,7 +6508,7 @@
           <w:r>
             <w:t>ogo</w:t>
           </w:r>
-          <w:bookmarkEnd w:id="24"/>
+          <w:bookmarkEnd w:id="22"/>
         </w:p>
         <w:p>
           <w:pPr>
@@ -6432,12 +6532,12 @@
           <w:numId w:val="1"/>
         </w:numPr>
       </w:pPr>
-      <w:bookmarkStart w:id="25" w:name="_Toc276920183"/>
+      <w:bookmarkStart w:id="23" w:name="_Toc276920183"/>
       <w:r>
         <w:lastRenderedPageBreak/>
         <w:t>Arquitectura do sistema</w:t>
       </w:r>
-      <w:bookmarkEnd w:id="25"/>
+      <w:bookmarkEnd w:id="23"/>
     </w:p>
     <w:p>
       <w:pPr>
@@ -6523,12 +6623,12 @@
         </w:numPr>
         <w:jc w:val="both"/>
       </w:pPr>
-      <w:bookmarkStart w:id="26" w:name="_Toc276920184"/>
+      <w:bookmarkStart w:id="24" w:name="_Toc276920184"/>
       <w:r>
         <w:lastRenderedPageBreak/>
         <w:t>Módulo de Lógica do Jogo</w:t>
       </w:r>
-      <w:bookmarkEnd w:id="26"/>
+      <w:bookmarkEnd w:id="24"/>
     </w:p>
     <w:p>
       <w:pPr>
@@ -6538,11 +6638,11 @@
           <w:numId w:val="1"/>
         </w:numPr>
       </w:pPr>
-      <w:bookmarkStart w:id="27" w:name="_Toc276920185"/>
+      <w:bookmarkStart w:id="25" w:name="_Toc276920185"/>
       <w:r>
         <w:t>Representação do Estado de Jogo</w:t>
       </w:r>
-      <w:bookmarkEnd w:id="27"/>
+      <w:bookmarkEnd w:id="25"/>
     </w:p>
     <w:p>
       <w:pPr>
@@ -6616,7 +6716,7 @@
         <w:pStyle w:val="Caption"/>
         <w:jc w:val="center"/>
       </w:pPr>
-      <w:bookmarkStart w:id="28" w:name="_Toc276855809"/>
+      <w:bookmarkStart w:id="26" w:name="_Toc276855809"/>
       <w:r>
         <w:t xml:space="preserve">Ilustração </w:t>
       </w:r>
@@ -6631,7 +6731,7 @@
       <w:r>
         <w:t xml:space="preserve"> - Tabuleiro inicial</w:t>
       </w:r>
-      <w:bookmarkEnd w:id="28"/>
+      <w:bookmarkEnd w:id="26"/>
     </w:p>
     <w:p>
       <w:pPr>
@@ -6911,7 +7011,7 @@
         <w:pStyle w:val="Caption"/>
         <w:jc w:val="center"/>
       </w:pPr>
-      <w:bookmarkStart w:id="29" w:name="_Toc276855810"/>
+      <w:bookmarkStart w:id="27" w:name="_Toc276855810"/>
       <w:r>
         <w:t xml:space="preserve">Ilustração </w:t>
       </w:r>
@@ -6926,7 +7026,7 @@
       <w:r>
         <w:t xml:space="preserve"> - Tabuleiro numa fase intermédia</w:t>
       </w:r>
-      <w:bookmarkEnd w:id="29"/>
+      <w:bookmarkEnd w:id="27"/>
     </w:p>
     <w:p>
       <w:pPr>
@@ -6995,7 +7095,7 @@
         <w:pStyle w:val="Caption"/>
         <w:jc w:val="center"/>
       </w:pPr>
-      <w:bookmarkStart w:id="30" w:name="_Toc276855811"/>
+      <w:bookmarkStart w:id="28" w:name="_Toc276855811"/>
       <w:r>
         <w:t xml:space="preserve">Ilustração </w:t>
       </w:r>
@@ -7010,7 +7110,7 @@
       <w:r>
         <w:t xml:space="preserve"> - Tabuleiro numa situação final</w:t>
       </w:r>
-      <w:bookmarkEnd w:id="30"/>
+      <w:bookmarkEnd w:id="28"/>
     </w:p>
     <w:p>
       <w:pPr>
@@ -7050,12 +7150,12 @@
           <w:numId w:val="1"/>
         </w:numPr>
       </w:pPr>
-      <w:bookmarkStart w:id="31" w:name="_Toc276920186"/>
+      <w:bookmarkStart w:id="29" w:name="_Toc276920186"/>
       <w:r>
         <w:lastRenderedPageBreak/>
         <w:t>Representação de um Movimento</w:t>
       </w:r>
-      <w:bookmarkEnd w:id="31"/>
+      <w:bookmarkEnd w:id="29"/>
     </w:p>
     <w:p>
       <w:pPr>
@@ -7442,12 +7542,12 @@
           <w:numId w:val="1"/>
         </w:numPr>
       </w:pPr>
-      <w:bookmarkStart w:id="32" w:name="_Toc276920187"/>
+      <w:bookmarkStart w:id="30" w:name="_Toc276920187"/>
       <w:r>
         <w:lastRenderedPageBreak/>
         <w:t>Visualização do Tabuleiro</w:t>
       </w:r>
-      <w:bookmarkEnd w:id="32"/>
+      <w:bookmarkEnd w:id="30"/>
     </w:p>
     <w:p>
       <w:pPr>
@@ -7708,7 +7808,7 @@
         <w:pStyle w:val="Caption"/>
         <w:jc w:val="center"/>
       </w:pPr>
-      <w:bookmarkStart w:id="33" w:name="_Toc276855812"/>
+      <w:bookmarkStart w:id="31" w:name="_Toc276855812"/>
       <w:r>
         <w:t xml:space="preserve">Ilustração </w:t>
       </w:r>
@@ -7723,7 +7823,7 @@
       <w:r>
         <w:t xml:space="preserve"> - Tabuleiro em linha de código</w:t>
       </w:r>
-      <w:bookmarkEnd w:id="33"/>
+      <w:bookmarkEnd w:id="31"/>
     </w:p>
     <w:p>
       <w:pPr>
@@ -7801,12 +7901,12 @@
           <w:numId w:val="1"/>
         </w:numPr>
       </w:pPr>
-      <w:bookmarkStart w:id="34" w:name="_Toc276920188"/>
+      <w:bookmarkStart w:id="32" w:name="_Toc276920188"/>
       <w:r>
         <w:lastRenderedPageBreak/>
         <w:t>Lista de jogadas válidas</w:t>
       </w:r>
-      <w:bookmarkEnd w:id="34"/>
+      <w:bookmarkEnd w:id="32"/>
     </w:p>
     <w:p/>
     <w:p>
@@ -7849,11 +7949,11 @@
           <w:numId w:val="1"/>
         </w:numPr>
       </w:pPr>
-      <w:bookmarkStart w:id="35" w:name="_Toc276920189"/>
+      <w:bookmarkStart w:id="33" w:name="_Toc276920189"/>
       <w:r>
         <w:t>Final do Jogo</w:t>
       </w:r>
-      <w:bookmarkEnd w:id="35"/>
+      <w:bookmarkEnd w:id="33"/>
     </w:p>
     <w:p/>
     <w:p>
@@ -8148,12 +8248,12 @@
       <w:r>
         <w:br w:type="page"/>
       </w:r>
-      <w:bookmarkStart w:id="36" w:name="_Toc276920190"/>
+      <w:bookmarkStart w:id="34" w:name="_Toc276920190"/>
       <w:r>
         <w:lastRenderedPageBreak/>
         <w:t>Interface com o Utilizador</w:t>
       </w:r>
-      <w:bookmarkEnd w:id="36"/>
+      <w:bookmarkEnd w:id="34"/>
     </w:p>
     <w:p>
       <w:pPr>
@@ -8201,12 +8301,12 @@
         </w:numPr>
         <w:jc w:val="both"/>
       </w:pPr>
-      <w:bookmarkStart w:id="37" w:name="_Toc276920191"/>
+      <w:bookmarkStart w:id="35" w:name="_Toc276920191"/>
       <w:r>
         <w:lastRenderedPageBreak/>
         <w:t>Conclusões e Perspectivas de Desenvolvimento</w:t>
       </w:r>
-      <w:bookmarkEnd w:id="37"/>
+      <w:bookmarkEnd w:id="35"/>
     </w:p>
     <w:p>
       <w:pPr>
@@ -8257,12 +8357,12 @@
         <w:pStyle w:val="Heading1"/>
         <w:jc w:val="both"/>
       </w:pPr>
-      <w:bookmarkStart w:id="38" w:name="_Toc276920192"/>
+      <w:bookmarkStart w:id="36" w:name="_Toc276920192"/>
       <w:r>
         <w:lastRenderedPageBreak/>
         <w:t>Bibliografia</w:t>
       </w:r>
-      <w:bookmarkEnd w:id="38"/>
+      <w:bookmarkEnd w:id="36"/>
     </w:p>
     <w:p>
       <w:pPr>
@@ -8385,7 +8485,7 @@
         <w:pStyle w:val="Heading1"/>
         <w:jc w:val="both"/>
       </w:pPr>
-      <w:bookmarkStart w:id="39" w:name="_Toc276920193"/>
+      <w:bookmarkStart w:id="37" w:name="_Toc276920193"/>
       <w:r>
         <w:lastRenderedPageBreak/>
         <w:t>Anexo</w:t>
@@ -8393,7 +8493,7 @@
       <w:r>
         <w:t xml:space="preserve"> A – Código Fonte</w:t>
       </w:r>
-      <w:bookmarkEnd w:id="39"/>
+      <w:bookmarkEnd w:id="37"/>
     </w:p>
     <w:p>
       <w:pPr>
@@ -11140,11 +11240,17 @@
       <w:pPr>
         <w:spacing w:after="0"/>
         <w:jc w:val="both"/>
-      </w:pPr>
-      <w:r>
-        <w:tab/>
-      </w:r>
-      <w:r>
+        <w:rPr>
+          <w:lang w:val="en-US"/>
+        </w:rPr>
+      </w:pPr>
+      <w:r>
+        <w:tab/>
+      </w:r>
+      <w:r>
+        <w:rPr>
+          <w:lang w:val="en-US"/>
+        </w:rPr>
         <w:t>\+ L == X,</w:t>
       </w:r>
     </w:p>
@@ -11152,18 +11258,40 @@
       <w:pPr>
         <w:spacing w:after="0"/>
         <w:jc w:val="both"/>
-      </w:pPr>
-      <w:r>
-        <w:tab/>
-        <w:t>choose(L, M),</w:t>
-      </w:r>
-    </w:p>
-    <w:p>
-      <w:pPr>
-        <w:spacing w:after="0"/>
-        <w:jc w:val="both"/>
-      </w:pPr>
-      <w:r>
+        <w:rPr>
+          <w:lang w:val="en-US"/>
+        </w:rPr>
+      </w:pPr>
+      <w:r>
+        <w:rPr>
+          <w:lang w:val="en-US"/>
+        </w:rPr>
+        <w:tab/>
+      </w:r>
+      <w:proofErr w:type="gramStart"/>
+      <w:r>
+        <w:rPr>
+          <w:lang w:val="en-US"/>
+        </w:rPr>
+        <w:t>choose(</w:t>
+      </w:r>
+      <w:proofErr w:type="gramEnd"/>
+      <w:r>
+        <w:rPr>
+          <w:lang w:val="en-US"/>
+        </w:rPr>
+        <w:t>L, M),</w:t>
+      </w:r>
+    </w:p>
+    <w:p>
+      <w:pPr>
+        <w:spacing w:after="0"/>
+        <w:jc w:val="both"/>
+      </w:pPr>
+      <w:r>
+        <w:rPr>
+          <w:lang w:val="en-US"/>
+        </w:rPr>
         <w:tab/>
       </w:r>
       <w:r>
@@ -12148,6 +12276,89 @@
       <w:pPr>
         <w:spacing w:after="0"/>
         <w:jc w:val="both"/>
+      </w:pPr>
+      <w:r>
+        <w:rPr>
+          <w:lang w:val="en-US"/>
+        </w:rPr>
+        <w:tab/>
+      </w:r>
+      <w:r>
+        <w:t>retiraPecas(X,Y1,X,Y2, Tab, NovoTab2, Jog),</w:t>
+      </w:r>
+    </w:p>
+    <w:p>
+      <w:pPr>
+        <w:spacing w:after="0"/>
+        <w:jc w:val="both"/>
+      </w:pPr>
+      <w:r>
+        <w:tab/>
+        <w:t>processaRemocoes(T, NovoTab2, NovoTab, Jog).</w:t>
+      </w:r>
+    </w:p>
+    <w:p>
+      <w:pPr>
+        <w:spacing w:after="0"/>
+        <w:jc w:val="both"/>
+        <w:rPr>
+          <w:color w:val="00B050"/>
+        </w:rPr>
+      </w:pPr>
+      <w:r>
+        <w:rPr>
+          <w:color w:val="00B050"/>
+        </w:rPr>
+        <w:t>% CONQUISTA NA HORIZONTAL</w:t>
+      </w:r>
+    </w:p>
+    <w:p>
+      <w:pPr>
+        <w:spacing w:after="0"/>
+        <w:jc w:val="both"/>
+      </w:pPr>
+      <w:r>
+        <w:t>processaRemocoes([X-Y-Xf-Y|T], Tab, NovoTab,Jog):-</w:t>
+      </w:r>
+    </w:p>
+    <w:p>
+      <w:pPr>
+        <w:spacing w:after="0"/>
+        <w:jc w:val="both"/>
+        <w:rPr>
+          <w:lang w:val="en-US"/>
+        </w:rPr>
+      </w:pPr>
+      <w:r>
+        <w:tab/>
+      </w:r>
+      <w:r>
+        <w:rPr>
+          <w:lang w:val="en-US"/>
+        </w:rPr>
+        <w:t>X1 is X+1,</w:t>
+      </w:r>
+    </w:p>
+    <w:p>
+      <w:pPr>
+        <w:spacing w:after="0"/>
+        <w:jc w:val="both"/>
+        <w:rPr>
+          <w:lang w:val="en-US"/>
+        </w:rPr>
+      </w:pPr>
+      <w:r>
+        <w:rPr>
+          <w:lang w:val="en-US"/>
+        </w:rPr>
+        <w:tab/>
+        <w:t>X2 is Xf-1,</w:t>
+      </w:r>
+    </w:p>
+    <w:p>
+      <w:pPr>
+        <w:spacing w:after="0"/>
+        <w:jc w:val="both"/>
         <w:rPr>
           <w:lang w:val="en-US"/>
         </w:rPr>
@@ -12178,7 +12389,119 @@
         <w:rPr>
           <w:lang w:val="en-US"/>
         </w:rPr>
-        <w:t>X,Y1,X,Y2, Tab, NovoTab2, Jog),</w:t>
+        <w:t>X1,Y,X2,Y, Tab, NovoTab2, Jog),</w:t>
+      </w:r>
+    </w:p>
+    <w:p>
+      <w:pPr>
+        <w:spacing w:after="0"/>
+        <w:jc w:val="both"/>
+      </w:pPr>
+      <w:r>
+        <w:rPr>
+          <w:lang w:val="en-US"/>
+        </w:rPr>
+        <w:tab/>
+      </w:r>
+      <w:r>
+        <w:t>processaRemocoes(T, NovoTab2, NovoTab, Jog).</w:t>
+      </w:r>
+    </w:p>
+    <w:p>
+      <w:pPr>
+        <w:spacing w:after="0"/>
+        <w:jc w:val="both"/>
+      </w:pPr>
+    </w:p>
+    <w:p>
+      <w:pPr>
+        <w:spacing w:after="0"/>
+        <w:jc w:val="both"/>
+        <w:rPr>
+          <w:color w:val="00B050"/>
+        </w:rPr>
+      </w:pPr>
+      <w:r>
+        <w:rPr>
+          <w:color w:val="00B050"/>
+        </w:rPr>
+        <w:t>% RETIRA AS PECAS DO INTERVALO PASSADO COMO ARGUMENTO</w:t>
+      </w:r>
+    </w:p>
+    <w:p>
+      <w:pPr>
+        <w:spacing w:after="0"/>
+        <w:jc w:val="both"/>
+      </w:pPr>
+      <w:r>
+        <w:t>retiraPecas(X,Y,X,Y, Tab, TRes, Jog):-</w:t>
+      </w:r>
+    </w:p>
+    <w:p>
+      <w:pPr>
+        <w:spacing w:after="0"/>
+        <w:jc w:val="both"/>
+      </w:pPr>
+      <w:r>
+        <w:tab/>
+        <w:t>troca(Jog, Jog2),</w:t>
+      </w:r>
+    </w:p>
+    <w:p>
+      <w:pPr>
+        <w:spacing w:after="0"/>
+        <w:jc w:val="both"/>
+      </w:pPr>
+      <w:r>
+        <w:tab/>
+        <w:t>muda_tab(Jog2, 0, X, Y,Tab, TRes).</w:t>
+      </w:r>
+    </w:p>
+    <w:p>
+      <w:pPr>
+        <w:spacing w:after="0"/>
+        <w:jc w:val="both"/>
+      </w:pPr>
+      <w:r>
+        <w:t>retiraPecas(X,Y1,X,Y2, Tab, NovoTab2, Jog):-</w:t>
+      </w:r>
+    </w:p>
+    <w:p>
+      <w:pPr>
+        <w:spacing w:after="0"/>
+        <w:jc w:val="both"/>
+      </w:pPr>
+      <w:r>
+        <w:tab/>
+        <w:t>troca(Jog, Jog2),</w:t>
+      </w:r>
+    </w:p>
+    <w:p>
+      <w:pPr>
+        <w:spacing w:after="0"/>
+        <w:jc w:val="both"/>
+      </w:pPr>
+      <w:r>
+        <w:tab/>
+        <w:t>muda_tab(Jog2, 0, X, Y1,Tab, NovoTab3),</w:t>
+      </w:r>
+    </w:p>
+    <w:p>
+      <w:pPr>
+        <w:spacing w:after="0"/>
+        <w:jc w:val="both"/>
+        <w:rPr>
+          <w:lang w:val="en-US"/>
+        </w:rPr>
+      </w:pPr>
+      <w:r>
+        <w:tab/>
+      </w:r>
+      <w:r>
+        <w:rPr>
+          <w:lang w:val="en-US"/>
+        </w:rPr>
+        <w:t>Y3 is Y1+1,</w:t>
       </w:r>
     </w:p>
     <w:p>
@@ -12201,7 +12524,7 @@
         <w:rPr>
           <w:lang w:val="en-US"/>
         </w:rPr>
-        <w:t>processaRemocoes</w:t>
+        <w:t>retiraPecas</w:t>
       </w:r>
       <w:proofErr w:type="spellEnd"/>
       <w:r>
@@ -12215,201 +12538,7 @@
         <w:rPr>
           <w:lang w:val="en-US"/>
         </w:rPr>
-        <w:t xml:space="preserve">T, NovoTab2, </w:t>
-      </w:r>
-      <w:proofErr w:type="spellStart"/>
-      <w:r>
-        <w:rPr>
-          <w:lang w:val="en-US"/>
-        </w:rPr>
-        <w:t>NovoTab</w:t>
-      </w:r>
-      <w:proofErr w:type="spellEnd"/>
-      <w:r>
-        <w:rPr>
-          <w:lang w:val="en-US"/>
-        </w:rPr>
-        <w:t>, Jog).</w:t>
-      </w:r>
-    </w:p>
-    <w:p>
-      <w:pPr>
-        <w:spacing w:after="0"/>
-        <w:jc w:val="both"/>
-        <w:rPr>
-          <w:color w:val="00B050"/>
-        </w:rPr>
-      </w:pPr>
-      <w:r>
-        <w:rPr>
-          <w:color w:val="00B050"/>
-        </w:rPr>
-        <w:t>% CONQUISTA NA HORIZONTAL</w:t>
-      </w:r>
-    </w:p>
-    <w:p>
-      <w:pPr>
-        <w:spacing w:after="0"/>
-        <w:jc w:val="both"/>
-      </w:pPr>
-      <w:r>
-        <w:t>processaRemocoes([X-Y-Xf-Y|T], Tab, NovoTab,Jog):-</w:t>
-      </w:r>
-    </w:p>
-    <w:p>
-      <w:pPr>
-        <w:spacing w:after="0"/>
-        <w:jc w:val="both"/>
-      </w:pPr>
-      <w:r>
-        <w:tab/>
-      </w:r>
-      <w:r>
-        <w:t>X1 is X+1,</w:t>
-      </w:r>
-    </w:p>
-    <w:p>
-      <w:pPr>
-        <w:spacing w:after="0"/>
-        <w:jc w:val="both"/>
-      </w:pPr>
-      <w:r>
-        <w:tab/>
-        <w:t>X2 is Xf-1,</w:t>
-      </w:r>
-    </w:p>
-    <w:p>
-      <w:pPr>
-        <w:spacing w:after="0"/>
-        <w:jc w:val="both"/>
-      </w:pPr>
-      <w:r>
-        <w:tab/>
-        <w:t>retiraPecas(X1,Y,X2,Y, Tab, NovoTab2, Jog),</w:t>
-      </w:r>
-    </w:p>
-    <w:p>
-      <w:pPr>
-        <w:spacing w:after="0"/>
-        <w:jc w:val="both"/>
-      </w:pPr>
-      <w:r>
-        <w:tab/>
-      </w:r>
-      <w:r>
-        <w:t>processaRemocoes(T, NovoTab2, NovoTab, Jog).</w:t>
-      </w:r>
-    </w:p>
-    <w:p>
-      <w:pPr>
-        <w:spacing w:after="0"/>
-        <w:jc w:val="both"/>
-      </w:pPr>
-    </w:p>
-    <w:p>
-      <w:pPr>
-        <w:spacing w:after="0"/>
-        <w:jc w:val="both"/>
-        <w:rPr>
-          <w:color w:val="00B050"/>
-        </w:rPr>
-      </w:pPr>
-      <w:r>
-        <w:rPr>
-          <w:color w:val="00B050"/>
-        </w:rPr>
-        <w:t>% RETIRA AS PECAS DO INTERVALO PASSADO COMO ARGUMENTO</w:t>
-      </w:r>
-    </w:p>
-    <w:p>
-      <w:pPr>
-        <w:spacing w:after="0"/>
-        <w:jc w:val="both"/>
-      </w:pPr>
-      <w:r>
-        <w:t>retiraPecas(X,Y,X,Y, Tab, TRes, Jog):-</w:t>
-      </w:r>
-    </w:p>
-    <w:p>
-      <w:pPr>
-        <w:spacing w:after="0"/>
-        <w:jc w:val="both"/>
-      </w:pPr>
-      <w:r>
-        <w:tab/>
-        <w:t>troca(Jog, Jog2),</w:t>
-      </w:r>
-    </w:p>
-    <w:p>
-      <w:pPr>
-        <w:spacing w:after="0"/>
-        <w:jc w:val="both"/>
-      </w:pPr>
-      <w:r>
-        <w:tab/>
-        <w:t>muda_tab(Jog2, 0, X, Y,Tab, TRes).</w:t>
-      </w:r>
-    </w:p>
-    <w:p>
-      <w:pPr>
-        <w:spacing w:after="0"/>
-        <w:jc w:val="both"/>
-      </w:pPr>
-      <w:r>
-        <w:t>retiraPecas(X,Y1,X,Y2, Tab, NovoTab2, Jog):-</w:t>
-      </w:r>
-    </w:p>
-    <w:p>
-      <w:pPr>
-        <w:spacing w:after="0"/>
-        <w:jc w:val="both"/>
-      </w:pPr>
-      <w:r>
-        <w:tab/>
-        <w:t>troca(Jog, Jog2),</w:t>
-      </w:r>
-    </w:p>
-    <w:p>
-      <w:pPr>
-        <w:spacing w:after="0"/>
-        <w:jc w:val="both"/>
-      </w:pPr>
-      <w:r>
-        <w:tab/>
-        <w:t>muda_tab(Jog2, 0, X, Y1,Tab, NovoTab3),</w:t>
-      </w:r>
-    </w:p>
-    <w:p>
-      <w:pPr>
-        <w:spacing w:after="0"/>
-        <w:jc w:val="both"/>
-        <w:rPr>
-          <w:lang w:val="en-US"/>
-        </w:rPr>
-      </w:pPr>
-      <w:r>
-        <w:tab/>
-      </w:r>
-      <w:r>
-        <w:rPr>
-          <w:lang w:val="en-US"/>
-        </w:rPr>
-        <w:t>Y3 is Y1+1,</w:t>
-      </w:r>
-    </w:p>
-    <w:p>
-      <w:pPr>
-        <w:spacing w:after="0"/>
-        <w:jc w:val="both"/>
-      </w:pPr>
-      <w:r>
-        <w:rPr>
-          <w:lang w:val="en-US"/>
-        </w:rPr>
-        <w:tab/>
-      </w:r>
-      <w:r>
-        <w:t>retiraPecas(X,Y3,X,Y2,NovoTab3, NovoTab2, Jog).</w:t>
+        <w:t>X,Y3,X,Y2,NovoTab3, NovoTab2, Jog).</w:t>
       </w:r>
     </w:p>
     <w:p>
@@ -13232,7 +13361,7 @@
             <w:noProof/>
             <w:color w:val="BFBFBF" w:themeColor="background1" w:themeShade="BF"/>
           </w:rPr>
-          <w:t>20</w:t>
+          <w:t>12</w:t>
         </w:r>
         <w:r>
           <w:rPr>
@@ -14899,6 +15028,119 @@
     </w:lvl>
   </w:abstractNum>
   <w:abstractNum w:abstractNumId="15">
+    <w:nsid w:val="4A683981"/>
+    <w:multiLevelType w:val="hybridMultilevel"/>
+    <w:tmpl w:val="95D8F2E0"/>
+    <w:lvl w:ilvl="0" w:tplc="08160001">
+      <w:start w:val="1"/>
+      <w:numFmt w:val="bullet"/>
+      <w:lvlText w:val=""/>
+      <w:lvlJc w:val="left"/>
+      <w:pPr>
+        <w:ind w:left="1140" w:hanging="360"/>
+      </w:pPr>
+      <w:rPr>
+        <w:rFonts w:ascii="Symbol" w:hAnsi="Symbol" w:hint="default"/>
+      </w:rPr>
+    </w:lvl>
+    <w:lvl w:ilvl="1" w:tplc="08160003">
+      <w:start w:val="1"/>
+      <w:numFmt w:val="bullet"/>
+      <w:lvlText w:val="o"/>
+      <w:lvlJc w:val="left"/>
+      <w:pPr>
+        <w:ind w:left="1860" w:hanging="360"/>
+      </w:pPr>
+      <w:rPr>
+        <w:rFonts w:ascii="Courier New" w:hAnsi="Courier New" w:cs="Courier New" w:hint="default"/>
+      </w:rPr>
+    </w:lvl>
+    <w:lvl w:ilvl="2" w:tplc="08160005" w:tentative="1">
+      <w:start w:val="1"/>
+      <w:numFmt w:val="bullet"/>
+      <w:lvlText w:val=""/>
+      <w:lvlJc w:val="left"/>
+      <w:pPr>
+        <w:ind w:left="2580" w:hanging="360"/>
+      </w:pPr>
+      <w:rPr>
+        <w:rFonts w:ascii="Wingdings" w:hAnsi="Wingdings" w:hint="default"/>
+      </w:rPr>
+    </w:lvl>
+    <w:lvl w:ilvl="3" w:tplc="08160001" w:tentative="1">
+      <w:start w:val="1"/>
+      <w:numFmt w:val="bullet"/>
+      <w:lvlText w:val=""/>
+      <w:lvlJc w:val="left"/>
+      <w:pPr>
+        <w:ind w:left="3300" w:hanging="360"/>
+      </w:pPr>
+      <w:rPr>
+        <w:rFonts w:ascii="Symbol" w:hAnsi="Symbol" w:hint="default"/>
+      </w:rPr>
+    </w:lvl>
+    <w:lvl w:ilvl="4" w:tplc="08160003" w:tentative="1">
+      <w:start w:val="1"/>
+      <w:numFmt w:val="bullet"/>
+      <w:lvlText w:val="o"/>
+      <w:lvlJc w:val="left"/>
+      <w:pPr>
+        <w:ind w:left="4020" w:hanging="360"/>
+      </w:pPr>
+      <w:rPr>
+        <w:rFonts w:ascii="Courier New" w:hAnsi="Courier New" w:cs="Courier New" w:hint="default"/>
+      </w:rPr>
+    </w:lvl>
+    <w:lvl w:ilvl="5" w:tplc="08160005" w:tentative="1">
+      <w:start w:val="1"/>
+      <w:numFmt w:val="bullet"/>
+      <w:lvlText w:val=""/>
+      <w:lvlJc w:val="left"/>
+      <w:pPr>
+        <w:ind w:left="4740" w:hanging="360"/>
+      </w:pPr>
+      <w:rPr>
+        <w:rFonts w:ascii="Wingdings" w:hAnsi="Wingdings" w:hint="default"/>
+      </w:rPr>
+    </w:lvl>
+    <w:lvl w:ilvl="6" w:tplc="08160001" w:tentative="1">
+      <w:start w:val="1"/>
+      <w:numFmt w:val="bullet"/>
+      <w:lvlText w:val=""/>
+      <w:lvlJc w:val="left"/>
+      <w:pPr>
+        <w:ind w:left="5460" w:hanging="360"/>
+      </w:pPr>
+      <w:rPr>
+        <w:rFonts w:ascii="Symbol" w:hAnsi="Symbol" w:hint="default"/>
+      </w:rPr>
+    </w:lvl>
+    <w:lvl w:ilvl="7" w:tplc="08160003" w:tentative="1">
+      <w:start w:val="1"/>
+      <w:numFmt w:val="bullet"/>
+      <w:lvlText w:val="o"/>
+      <w:lvlJc w:val="left"/>
+      <w:pPr>
+        <w:ind w:left="6180" w:hanging="360"/>
+      </w:pPr>
+      <w:rPr>
+        <w:rFonts w:ascii="Courier New" w:hAnsi="Courier New" w:cs="Courier New" w:hint="default"/>
+      </w:rPr>
+    </w:lvl>
+    <w:lvl w:ilvl="8" w:tplc="08160005" w:tentative="1">
+      <w:start w:val="1"/>
+      <w:numFmt w:val="bullet"/>
+      <w:lvlText w:val=""/>
+      <w:lvlJc w:val="left"/>
+      <w:pPr>
+        <w:ind w:left="6900" w:hanging="360"/>
+      </w:pPr>
+      <w:rPr>
+        <w:rFonts w:ascii="Wingdings" w:hAnsi="Wingdings" w:hint="default"/>
+      </w:rPr>
+    </w:lvl>
+  </w:abstractNum>
+  <w:abstractNum w:abstractNumId="16">
     <w:nsid w:val="521069EE"/>
     <w:multiLevelType w:val="hybridMultilevel"/>
     <w:tmpl w:val="4ECE9D60"/>
@@ -15011,7 +15253,7 @@
       </w:rPr>
     </w:lvl>
   </w:abstractNum>
-  <w:abstractNum w:abstractNumId="16">
+  <w:abstractNum w:abstractNumId="17">
     <w:nsid w:val="5BB85DC3"/>
     <w:multiLevelType w:val="hybridMultilevel"/>
     <w:tmpl w:val="96641A4A"/>
@@ -15124,7 +15366,7 @@
       </w:rPr>
     </w:lvl>
   </w:abstractNum>
-  <w:abstractNum w:abstractNumId="17">
+  <w:abstractNum w:abstractNumId="18">
     <w:nsid w:val="63E929C6"/>
     <w:multiLevelType w:val="multilevel"/>
     <w:tmpl w:val="08F85B5A"/>
@@ -15245,7 +15487,7 @@
       </w:rPr>
     </w:lvl>
   </w:abstractNum>
-  <w:abstractNum w:abstractNumId="18">
+  <w:abstractNum w:abstractNumId="19">
     <w:nsid w:val="64FE41C0"/>
     <w:multiLevelType w:val="multilevel"/>
     <w:tmpl w:val="08F85B5A"/>
@@ -15366,7 +15608,7 @@
       </w:rPr>
     </w:lvl>
   </w:abstractNum>
-  <w:abstractNum w:abstractNumId="19">
+  <w:abstractNum w:abstractNumId="20">
     <w:nsid w:val="6A8B1ED8"/>
     <w:multiLevelType w:val="hybridMultilevel"/>
     <w:tmpl w:val="D1A65426"/>
@@ -15479,7 +15721,7 @@
       </w:rPr>
     </w:lvl>
   </w:abstractNum>
-  <w:abstractNum w:abstractNumId="20">
+  <w:abstractNum w:abstractNumId="21">
     <w:nsid w:val="6A965DC3"/>
     <w:multiLevelType w:val="multilevel"/>
     <w:tmpl w:val="08F85B5A"/>
@@ -15600,7 +15842,7 @@
       </w:rPr>
     </w:lvl>
   </w:abstractNum>
-  <w:abstractNum w:abstractNumId="21">
+  <w:abstractNum w:abstractNumId="22">
     <w:nsid w:val="6AAA3CC8"/>
     <w:multiLevelType w:val="hybridMultilevel"/>
     <w:tmpl w:val="264CB62E"/>
@@ -15713,7 +15955,7 @@
       </w:rPr>
     </w:lvl>
   </w:abstractNum>
-  <w:abstractNum w:abstractNumId="22">
+  <w:abstractNum w:abstractNumId="23">
     <w:nsid w:val="76394117"/>
     <w:multiLevelType w:val="multilevel"/>
     <w:tmpl w:val="08F85B5A"/>
@@ -15834,7 +16076,7 @@
       </w:rPr>
     </w:lvl>
   </w:abstractNum>
-  <w:abstractNum w:abstractNumId="23">
+  <w:abstractNum w:abstractNumId="24">
     <w:nsid w:val="7ECB178B"/>
     <w:multiLevelType w:val="hybridMultilevel"/>
     <w:tmpl w:val="8AEAC616"/>
@@ -15947,7 +16189,7 @@
       </w:rPr>
     </w:lvl>
   </w:abstractNum>
-  <w:abstractNum w:abstractNumId="24">
+  <w:abstractNum w:abstractNumId="25">
     <w:nsid w:val="7FD43DAA"/>
     <w:multiLevelType w:val="hybridMultilevel"/>
     <w:tmpl w:val="B1022698"/>
@@ -16064,7 +16306,7 @@
     <w:abstractNumId w:val="6"/>
   </w:num>
   <w:num w:numId="2">
-    <w:abstractNumId w:val="24"/>
+    <w:abstractNumId w:val="25"/>
   </w:num>
   <w:num w:numId="3">
     <w:abstractNumId w:val="13"/>
@@ -16079,13 +16321,13 @@
     <w:abstractNumId w:val="12"/>
   </w:num>
   <w:num w:numId="7">
-    <w:abstractNumId w:val="18"/>
+    <w:abstractNumId w:val="19"/>
   </w:num>
   <w:num w:numId="8">
-    <w:abstractNumId w:val="22"/>
+    <w:abstractNumId w:val="23"/>
   </w:num>
   <w:num w:numId="9">
-    <w:abstractNumId w:val="17"/>
+    <w:abstractNumId w:val="18"/>
   </w:num>
   <w:num w:numId="10">
     <w:abstractNumId w:val="3"/>
@@ -16115,25 +16357,28 @@
     <w:abstractNumId w:val="4"/>
   </w:num>
   <w:num w:numId="19">
-    <w:abstractNumId w:val="16"/>
+    <w:abstractNumId w:val="17"/>
   </w:num>
   <w:num w:numId="20">
-    <w:abstractNumId w:val="19"/>
+    <w:abstractNumId w:val="20"/>
   </w:num>
   <w:num w:numId="21">
     <w:abstractNumId w:val="9"/>
   </w:num>
   <w:num w:numId="22">
-    <w:abstractNumId w:val="15"/>
+    <w:abstractNumId w:val="16"/>
   </w:num>
   <w:num w:numId="23">
+    <w:abstractNumId w:val="22"/>
+  </w:num>
+  <w:num w:numId="24">
+    <w:abstractNumId w:val="24"/>
+  </w:num>
+  <w:num w:numId="25">
     <w:abstractNumId w:val="21"/>
   </w:num>
-  <w:num w:numId="24">
-    <w:abstractNumId w:val="23"/>
-  </w:num>
-  <w:num w:numId="25">
-    <w:abstractNumId w:val="20"/>
+  <w:num w:numId="26">
+    <w:abstractNumId w:val="15"/>
   </w:num>
 </w:numbering>
 </file>
@@ -17244,504 +17489,6 @@
 </w:styles>
 </file>
 
-<file path=word/glossary/document.xml><?xml version="1.0" encoding="utf-8"?>
-<w:glossaryDocument xmlns:wpc="http://schemas.microsoft.com/office/word/2010/wordprocessingCanvas" xmlns:mc="http://schemas.openxmlformats.org/markup-compatibility/2006" xmlns:o="urn:schemas-microsoft-com:office:office" xmlns:r="http://schemas.openxmlformats.org/officeDocument/2006/relationships" xmlns:m="http://schemas.openxmlformats.org/officeDocument/2006/math" xmlns:v="urn:schemas-microsoft-com:vml" xmlns:wp14="http://schemas.microsoft.com/office/word/2010/wordprocessingDrawing" xmlns:wp="http://schemas.openxmlformats.org/drawingml/2006/wordprocessingDrawing" xmlns:w10="urn:schemas-microsoft-com:office:word" xmlns:w="http://schemas.openxmlformats.org/wordprocessingml/2006/main" xmlns:w14="http://schemas.microsoft.com/office/word/2010/wordml" xmlns:wpg="http://schemas.microsoft.com/office/word/2010/wordprocessingGroup" xmlns:wpi="http://schemas.microsoft.com/office/word/2010/wordprocessingInk" xmlns:wne="http://schemas.microsoft.com/office/word/2006/wordml" xmlns:wps="http://schemas.microsoft.com/office/word/2010/wordprocessingShape" mc:Ignorable="w14 wp14"/>
-</file>
-
-<file path=word/glossary/fontTable.xml><?xml version="1.0" encoding="utf-8"?>
-<w:fonts xmlns:mc="http://schemas.openxmlformats.org/markup-compatibility/2006" xmlns:r="http://schemas.openxmlformats.org/officeDocument/2006/relationships" xmlns:w="http://schemas.openxmlformats.org/wordprocessingml/2006/main" xmlns:w14="http://schemas.microsoft.com/office/word/2010/wordml" mc:Ignorable="w14">
-  <w:font w:name="Times New Roman">
-    <w:panose1 w:val="02020603050405020304"/>
-    <w:charset w:val="00"/>
-    <w:family w:val="roman"/>
-    <w:pitch w:val="variable"/>
-    <w:sig w:usb0="E0002AFF" w:usb1="C0007841" w:usb2="00000009" w:usb3="00000000" w:csb0="000001FF" w:csb1="00000000"/>
-  </w:font>
-  <w:font w:name="Symbol">
-    <w:panose1 w:val="05050102010706020507"/>
-    <w:charset w:val="02"/>
-    <w:family w:val="roman"/>
-    <w:pitch w:val="variable"/>
-    <w:sig w:usb0="00000000" w:usb1="10000000" w:usb2="00000000" w:usb3="00000000" w:csb0="80000000" w:csb1="00000000"/>
-  </w:font>
-  <w:font w:name="Courier New">
-    <w:panose1 w:val="02070309020205020404"/>
-    <w:charset w:val="00"/>
-    <w:family w:val="modern"/>
-    <w:pitch w:val="fixed"/>
-    <w:sig w:usb0="E0002AFF" w:usb1="C0007843" w:usb2="00000009" w:usb3="00000000" w:csb0="000001FF" w:csb1="00000000"/>
-  </w:font>
-  <w:font w:name="Wingdings">
-    <w:panose1 w:val="05000000000000000000"/>
-    <w:charset w:val="02"/>
-    <w:family w:val="auto"/>
-    <w:pitch w:val="variable"/>
-    <w:sig w:usb0="00000000" w:usb1="10000000" w:usb2="00000000" w:usb3="00000000" w:csb0="80000000" w:csb1="00000000"/>
-  </w:font>
-  <w:font w:name="Calibri">
-    <w:panose1 w:val="020F0502020204030204"/>
-    <w:charset w:val="00"/>
-    <w:family w:val="swiss"/>
-    <w:pitch w:val="variable"/>
-    <w:sig w:usb0="E10002FF" w:usb1="4000ACFF" w:usb2="00000009" w:usb3="00000000" w:csb0="0000019F" w:csb1="00000000"/>
-  </w:font>
-  <w:font w:name="Cambria">
-    <w:panose1 w:val="02040503050406030204"/>
-    <w:charset w:val="00"/>
-    <w:family w:val="roman"/>
-    <w:pitch w:val="variable"/>
-    <w:sig w:usb0="E00002FF" w:usb1="400004FF" w:usb2="00000000" w:usb3="00000000" w:csb0="0000019F" w:csb1="00000000"/>
-  </w:font>
-  <w:font w:name="Tahoma">
-    <w:panose1 w:val="020B0604030504040204"/>
-    <w:charset w:val="00"/>
-    <w:family w:val="swiss"/>
-    <w:pitch w:val="variable"/>
-    <w:sig w:usb0="E1002EFF" w:usb1="C000605B" w:usb2="00000029" w:usb3="00000000" w:csb0="000101FF" w:csb1="00000000"/>
-  </w:font>
-  <w:font w:name="MS Gothic">
-    <w:altName w:val="ＭＳ ゴシック"/>
-    <w:panose1 w:val="020B0609070205080204"/>
-    <w:charset w:val="80"/>
-    <w:family w:val="modern"/>
-    <w:pitch w:val="fixed"/>
-    <w:sig w:usb0="E00002FF" w:usb1="6AC7FDFB" w:usb2="00000012" w:usb3="00000000" w:csb0="0002009F" w:csb1="00000000"/>
-  </w:font>
-</w:fonts>
-</file>
-
-<file path=word/glossary/settings.xml><?xml version="1.0" encoding="utf-8"?>
-<w:settings xmlns:mc="http://schemas.openxmlformats.org/markup-compatibility/2006" xmlns:o="urn:schemas-microsoft-com:office:office" xmlns:r="http://schemas.openxmlformats.org/officeDocument/2006/relationships" xmlns:m="http://schemas.openxmlformats.org/officeDocument/2006/math" xmlns:v="urn:schemas-microsoft-com:vml" xmlns:w10="urn:schemas-microsoft-com:office:word" xmlns:w="http://schemas.openxmlformats.org/wordprocessingml/2006/main" xmlns:w14="http://schemas.microsoft.com/office/word/2010/wordml" xmlns:sl="http://schemas.openxmlformats.org/schemaLibrary/2006/main" mc:Ignorable="w14">
-  <w:view w:val="normal"/>
-  <w:defaultTabStop w:val="708"/>
-  <w:hyphenationZone w:val="425"/>
-  <w:characterSpacingControl w:val="doNotCompress"/>
-  <w:compat>
-    <w:useFELayout/>
-    <w:compatSetting w:name="compatibilityMode" w:uri="http://schemas.microsoft.com/office/word" w:val="14"/>
-    <w:compatSetting w:name="overrideTableStyleFontSizeAndJustification" w:uri="http://schemas.microsoft.com/office/word" w:val="1"/>
-    <w:compatSetting w:name="enableOpenTypeFeatures" w:uri="http://schemas.microsoft.com/office/word" w:val="1"/>
-    <w:compatSetting w:name="doNotFlipMirrorIndents" w:uri="http://schemas.microsoft.com/office/word" w:val="1"/>
-  </w:compat>
-  <w:rsids>
-    <w:rsidRoot w:val="00770243"/>
-    <w:rsid w:val="00770243"/>
-  </w:rsids>
-  <m:mathPr>
-    <m:mathFont m:val="Cambria Math"/>
-    <m:brkBin m:val="before"/>
-    <m:brkBinSub m:val="--"/>
-    <m:smallFrac m:val="0"/>
-    <m:dispDef/>
-    <m:lMargin m:val="0"/>
-    <m:rMargin m:val="0"/>
-    <m:defJc m:val="centerGroup"/>
-    <m:wrapIndent m:val="1440"/>
-    <m:intLim m:val="subSup"/>
-    <m:naryLim m:val="undOvr"/>
-  </m:mathPr>
-  <w:themeFontLang w:val="pt-PT"/>
-  <w:clrSchemeMapping w:bg1="light1" w:t1="dark1" w:bg2="light2" w:t2="dark2" w:accent1="accent1" w:accent2="accent2" w:accent3="accent3" w:accent4="accent4" w:accent5="accent5" w:accent6="accent6" w:hyperlink="hyperlink" w:followedHyperlink="followedHyperlink"/>
-  <w:decimalSymbol w:val=","/>
-  <w:listSeparator w:val=";"/>
-</w:settings>
-</file>
-
-<file path=word/glossary/styles.xml><?xml version="1.0" encoding="utf-8"?>
-<w:styles xmlns:mc="http://schemas.openxmlformats.org/markup-compatibility/2006" xmlns:r="http://schemas.openxmlformats.org/officeDocument/2006/relationships" xmlns:w="http://schemas.openxmlformats.org/wordprocessingml/2006/main" xmlns:w14="http://schemas.microsoft.com/office/word/2010/wordml" mc:Ignorable="w14">
-  <w:docDefaults>
-    <w:rPrDefault>
-      <w:rPr>
-        <w:rFonts w:asciiTheme="minorHAnsi" w:eastAsiaTheme="minorEastAsia" w:hAnsiTheme="minorHAnsi" w:cstheme="minorBidi"/>
-        <w:sz w:val="22"/>
-        <w:szCs w:val="22"/>
-        <w:lang w:val="pt-PT" w:eastAsia="pt-PT" w:bidi="ar-SA"/>
-      </w:rPr>
-    </w:rPrDefault>
-    <w:pPrDefault>
-      <w:pPr>
-        <w:spacing w:after="200" w:line="276" w:lineRule="auto"/>
-      </w:pPr>
-    </w:pPrDefault>
-  </w:docDefaults>
-  <w:latentStyles w:defLockedState="0" w:defUIPriority="99" w:defSemiHidden="1" w:defUnhideWhenUsed="1" w:defQFormat="0" w:count="267">
-    <w:lsdException w:name="Normal" w:semiHidden="0" w:uiPriority="0" w:unhideWhenUsed="0" w:qFormat="1"/>
-    <w:lsdException w:name="heading 1" w:semiHidden="0" w:uiPriority="9" w:unhideWhenUsed="0" w:qFormat="1"/>
-    <w:lsdException w:name="heading 2" w:uiPriority="9" w:qFormat="1"/>
-    <w:lsdException w:name="heading 3" w:uiPriority="9" w:qFormat="1"/>
-    <w:lsdException w:name="heading 4" w:uiPriority="9" w:qFormat="1"/>
-    <w:lsdException w:name="heading 5" w:uiPriority="9" w:qFormat="1"/>
-    <w:lsdException w:name="heading 6" w:uiPriority="9" w:qFormat="1"/>
-    <w:lsdException w:name="heading 7" w:uiPriority="9" w:qFormat="1"/>
-    <w:lsdException w:name="heading 8" w:uiPriority="9" w:qFormat="1"/>
-    <w:lsdException w:name="heading 9" w:uiPriority="9" w:qFormat="1"/>
-    <w:lsdException w:name="toc 1" w:uiPriority="39"/>
-    <w:lsdException w:name="toc 2" w:uiPriority="39"/>
-    <w:lsdException w:name="toc 3" w:uiPriority="39"/>
-    <w:lsdException w:name="toc 4" w:uiPriority="39"/>
-    <w:lsdException w:name="toc 5" w:uiPriority="39"/>
-    <w:lsdException w:name="toc 6" w:uiPriority="39"/>
-    <w:lsdException w:name="toc 7" w:uiPriority="39"/>
-    <w:lsdException w:name="toc 8" w:uiPriority="39"/>
-    <w:lsdException w:name="toc 9" w:uiPriority="39"/>
-    <w:lsdException w:name="caption" w:uiPriority="35" w:qFormat="1"/>
-    <w:lsdException w:name="Title" w:semiHidden="0" w:uiPriority="10" w:unhideWhenUsed="0" w:qFormat="1"/>
-    <w:lsdException w:name="Default Paragraph Font" w:uiPriority="1"/>
-    <w:lsdException w:name="Subtitle" w:semiHidden="0" w:uiPriority="11" w:unhideWhenUsed="0" w:qFormat="1"/>
-    <w:lsdException w:name="Strong" w:semiHidden="0" w:uiPriority="22" w:unhideWhenUsed="0" w:qFormat="1"/>
-    <w:lsdException w:name="Emphasis" w:semiHidden="0" w:uiPriority="20" w:unhideWhenUsed="0" w:qFormat="1"/>
-    <w:lsdException w:name="Table Grid" w:semiHidden="0" w:uiPriority="59" w:unhideWhenUsed="0"/>
-    <w:lsdException w:name="Placeholder Text" w:unhideWhenUsed="0"/>
-    <w:lsdException w:name="No Spacing" w:semiHidden="0" w:uiPriority="1" w:unhideWhenUsed="0" w:qFormat="1"/>
-    <w:lsdException w:name="Light Shading" w:semiHidden="0" w:uiPriority="60" w:unhideWhenUsed="0"/>
-    <w:lsdException w:name="Light List" w:semiHidden="0" w:uiPriority="61" w:unhideWhenUsed="0"/>
-    <w:lsdException w:name="Light Grid" w:semiHidden="0" w:uiPriority="62" w:unhideWhenUsed="0"/>
-    <w:lsdException w:name="Medium Shading 1" w:semiHidden="0" w:uiPriority="63" w:unhideWhenUsed="0"/>
-    <w:lsdException w:name="Medium Shading 2" w:semiHidden="0" w:uiPriority="64" w:unhideWhenUsed="0"/>
-    <w:lsdException w:name="Medium List 1" w:semiHidden="0" w:uiPriority="65" w:unhideWhenUsed="0"/>
-    <w:lsdException w:name="Medium List 2" w:semiHidden="0" w:uiPriority="66" w:unhideWhenUsed="0"/>
-    <w:lsdException w:name="Medium Grid 1" w:semiHidden="0" w:uiPriority="67" w:unhideWhenUsed="0"/>
-    <w:lsdException w:name="Medium Grid 2" w:semiHidden="0" w:uiPriority="68" w:unhideWhenUsed="0"/>
-    <w:lsdException w:name="Medium Grid 3" w:semiHidden="0" w:uiPriority="69" w:unhideWhenUsed="0"/>
-    <w:lsdException w:name="Dark List" w:semiHidden="0" w:uiPriority="70" w:unhideWhenUsed="0"/>
-    <w:lsdException w:name="Colorful Shading" w:semiHidden="0" w:uiPriority="71" w:unhideWhenUsed="0"/>
-    <w:lsdException w:name="Colorful List" w:semiHidden="0" w:uiPriority="72" w:unhideWhenUsed="0"/>
-    <w:lsdException w:name="Colorful Grid" w:semiHidden="0" w:uiPriority="73" w:unhideWhenUsed="0"/>
-    <w:lsdException w:name="Light Shading Accent 1" w:semiHidden="0" w:uiPriority="60" w:unhideWhenUsed="0"/>
-    <w:lsdException w:name="Light List Accent 1" w:semiHidden="0" w:uiPriority="61" w:unhideWhenUsed="0"/>
-    <w:lsdException w:name="Light Grid Accent 1" w:semiHidden="0" w:uiPriority="62" w:unhideWhenUsed="0"/>
-    <w:lsdException w:name="Medium Shading 1 Accent 1" w:semiHidden="0" w:uiPriority="63" w:unhideWhenUsed="0"/>
-    <w:lsdException w:name="Medium Shading 2 Accent 1" w:semiHidden="0" w:uiPriority="64" w:unhideWhenUsed="0"/>
-    <w:lsdException w:name="Medium List 1 Accent 1" w:semiHidden="0" w:uiPriority="65" w:unhideWhenUsed="0"/>
-    <w:lsdException w:name="Revision" w:unhideWhenUsed="0"/>
-    <w:lsdException w:name="List Paragraph" w:semiHidden="0" w:uiPriority="34" w:unhideWhenUsed="0" w:qFormat="1"/>
-    <w:lsdException w:name="Quote" w:semiHidden="0" w:uiPriority="29" w:unhideWhenUsed="0" w:qFormat="1"/>
-    <w:lsdException w:name="Intense Quote" w:semiHidden="0" w:uiPriority="30" w:unhideWhenUsed="0" w:qFormat="1"/>
-    <w:lsdException w:name="Medium List 2 Accent 1" w:semiHidden="0" w:uiPriority="66" w:unhideWhenUsed="0"/>
-    <w:lsdException w:name="Medium Grid 1 Accent 1" w:semiHidden="0" w:uiPriority="67" w:unhideWhenUsed="0"/>
-    <w:lsdException w:name="Medium Grid 2 Accent 1" w:semiHidden="0" w:uiPriority="68" w:unhideWhenUsed="0"/>
-    <w:lsdException w:name="Medium Grid 3 Accent 1" w:semiHidden="0" w:uiPriority="69" w:unhideWhenUsed="0"/>
-    <w:lsdException w:name="Dark List Accent 1" w:semiHidden="0" w:uiPriority="70" w:unhideWhenUsed="0"/>
-    <w:lsdException w:name="Colorful Shading Accent 1" w:semiHidden="0" w:uiPriority="71" w:unhideWhenUsed="0"/>
-    <w:lsdException w:name="Colorful List Accent 1" w:semiHidden="0" w:uiPriority="72" w:unhideWhenUsed="0"/>
-    <w:lsdException w:name="Colorful Grid Accent 1" w:semiHidden="0" w:uiPriority="73" w:unhideWhenUsed="0"/>
-    <w:lsdException w:name="Light Shading Accent 2" w:semiHidden="0" w:uiPriority="60" w:unhideWhenUsed="0"/>
-    <w:lsdException w:name="Light List Accent 2" w:semiHidden="0" w:uiPriority="61" w:unhideWhenUsed="0"/>
-    <w:lsdException w:name="Light Grid Accent 2" w:semiHidden="0" w:uiPriority="62" w:unhideWhenUsed="0"/>
-    <w:lsdException w:name="Medium Shading 1 Accent 2" w:semiHidden="0" w:uiPriority="63" w:unhideWhenUsed="0"/>
-    <w:lsdException w:name="Medium Shading 2 Accent 2" w:semiHidden="0" w:uiPriority="64" w:unhideWhenUsed="0"/>
-    <w:lsdException w:name="Medium List 1 Accent 2" w:semiHidden="0" w:uiPriority="65" w:unhideWhenUsed="0"/>
-    <w:lsdException w:name="Medium List 2 Accent 2" w:semiHidden="0" w:uiPriority="66" w:unhideWhenUsed="0"/>
-    <w:lsdException w:name="Medium Grid 1 Accent 2" w:semiHidden="0" w:uiPriority="67" w:unhideWhenUsed="0"/>
-    <w:lsdException w:name="Medium Grid 2 Accent 2" w:semiHidden="0" w:uiPriority="68" w:unhideWhenUsed="0"/>
-    <w:lsdException w:name="Medium Grid 3 Accent 2" w:semiHidden="0" w:uiPriority="69" w:unhideWhenUsed="0"/>
-    <w:lsdException w:name="Dark List Accent 2" w:semiHidden="0" w:uiPriority="70" w:unhideWhenUsed="0"/>
-    <w:lsdException w:name="Colorful Shading Accent 2" w:semiHidden="0" w:uiPriority="71" w:unhideWhenUsed="0"/>
-    <w:lsdException w:name="Colorful List Accent 2" w:semiHidden="0" w:uiPriority="72" w:unhideWhenUsed="0"/>
-    <w:lsdException w:name="Colorful Grid Accent 2" w:semiHidden="0" w:uiPriority="73" w:unhideWhenUsed="0"/>
-    <w:lsdException w:name="Light Shading Accent 3" w:semiHidden="0" w:uiPriority="60" w:unhideWhenUsed="0"/>
-    <w:lsdException w:name="Light List Accent 3" w:semiHidden="0" w:uiPriority="61" w:unhideWhenUsed="0"/>
-    <w:lsdException w:name="Light Grid Accent 3" w:semiHidden="0" w:uiPriority="62" w:unhideWhenUsed="0"/>
-    <w:lsdException w:name="Medium Shading 1 Accent 3" w:semiHidden="0" w:uiPriority="63" w:unhideWhenUsed="0"/>
-    <w:lsdException w:name="Medium Shading 2 Accent 3" w:semiHidden="0" w:uiPriority="64" w:unhideWhenUsed="0"/>
-    <w:lsdException w:name="Medium List 1 Accent 3" w:semiHidden="0" w:uiPriority="65" w:unhideWhenUsed="0"/>
-    <w:lsdException w:name="Medium List 2 Accent 3" w:semiHidden="0" w:uiPriority="66" w:unhideWhenUsed="0"/>
-    <w:lsdException w:name="Medium Grid 1 Accent 3" w:semiHidden="0" w:uiPriority="67" w:unhideWhenUsed="0"/>
-    <w:lsdException w:name="Medium Grid 2 Accent 3" w:semiHidden="0" w:uiPriority="68" w:unhideWhenUsed="0"/>
-    <w:lsdException w:name="Medium Grid 3 Accent 3" w:semiHidden="0" w:uiPriority="69" w:unhideWhenUsed="0"/>
-    <w:lsdException w:name="Dark List Accent 3" w:semiHidden="0" w:uiPriority="70" w:unhideWhenUsed="0"/>
-    <w:lsdException w:name="Colorful Shading Accent 3" w:semiHidden="0" w:uiPriority="71" w:unhideWhenUsed="0"/>
-    <w:lsdException w:name="Colorful List Accent 3" w:semiHidden="0" w:uiPriority="72" w:unhideWhenUsed="0"/>
-    <w:lsdException w:name="Colorful Grid Accent 3" w:semiHidden="0" w:uiPriority="73" w:unhideWhenUsed="0"/>
-    <w:lsdException w:name="Light Shading Accent 4" w:semiHidden="0" w:uiPriority="60" w:unhideWhenUsed="0"/>
-    <w:lsdException w:name="Light List Accent 4" w:semiHidden="0" w:uiPriority="61" w:unhideWhenUsed="0"/>
-    <w:lsdException w:name="Light Grid Accent 4" w:semiHidden="0" w:uiPriority="62" w:unhideWhenUsed="0"/>
-    <w:lsdException w:name="Medium Shading 1 Accent 4" w:semiHidden="0" w:uiPriority="63" w:unhideWhenUsed="0"/>
-    <w:lsdException w:name="Medium Shading 2 Accent 4" w:semiHidden="0" w:uiPriority="64" w:unhideWhenUsed="0"/>
-    <w:lsdException w:name="Medium List 1 Accent 4" w:semiHidden="0" w:uiPriority="65" w:unhideWhenUsed="0"/>
-    <w:lsdException w:name="Medium List 2 Accent 4" w:semiHidden="0" w:uiPriority="66" w:unhideWhenUsed="0"/>
-    <w:lsdException w:name="Medium Grid 1 Accent 4" w:semiHidden="0" w:uiPriority="67" w:unhideWhenUsed="0"/>
-    <w:lsdException w:name="Medium Grid 2 Accent 4" w:semiHidden="0" w:uiPriority="68" w:unhideWhenUsed="0"/>
-    <w:lsdException w:name="Medium Grid 3 Accent 4" w:semiHidden="0" w:uiPriority="69" w:unhideWhenUsed="0"/>
-    <w:lsdException w:name="Dark List Accent 4" w:semiHidden="0" w:uiPriority="70" w:unhideWhenUsed="0"/>
-    <w:lsdException w:name="Colorful Shading Accent 4" w:semiHidden="0" w:uiPriority="71" w:unhideWhenUsed="0"/>
-    <w:lsdException w:name="Colorful List Accent 4" w:semiHidden="0" w:uiPriority="72" w:unhideWhenUsed="0"/>
-    <w:lsdException w:name="Colorful Grid Accent 4" w:semiHidden="0" w:uiPriority="73" w:unhideWhenUsed="0"/>
-    <w:lsdException w:name="Light Shading Accent 5" w:semiHidden="0" w:uiPriority="60" w:unhideWhenUsed="0"/>
-    <w:lsdException w:name="Light List Accent 5" w:semiHidden="0" w:uiPriority="61" w:unhideWhenUsed="0"/>
-    <w:lsdException w:name="Light Grid Accent 5" w:semiHidden="0" w:uiPriority="62" w:unhideWhenUsed="0"/>
-    <w:lsdException w:name="Medium Shading 1 Accent 5" w:semiHidden="0" w:uiPriority="63" w:unhideWhenUsed="0"/>
-    <w:lsdException w:name="Medium Shading 2 Accent 5" w:semiHidden="0" w:uiPriority="64" w:unhideWhenUsed="0"/>
-    <w:lsdException w:name="Medium List 1 Accent 5" w:semiHidden="0" w:uiPriority="65" w:unhideWhenUsed="0"/>
-    <w:lsdException w:name="Medium List 2 Accent 5" w:semiHidden="0" w:uiPriority="66" w:unhideWhenUsed="0"/>
-    <w:lsdException w:name="Medium Grid 1 Accent 5" w:semiHidden="0" w:uiPriority="67" w:unhideWhenUsed="0"/>
-    <w:lsdException w:name="Medium Grid 2 Accent 5" w:semiHidden="0" w:uiPriority="68" w:unhideWhenUsed="0"/>
-    <w:lsdException w:name="Medium Grid 3 Accent 5" w:semiHidden="0" w:uiPriority="69" w:unhideWhenUsed="0"/>
-    <w:lsdException w:name="Dark List Accent 5" w:semiHidden="0" w:uiPriority="70" w:unhideWhenUsed="0"/>
-    <w:lsdException w:name="Colorful Shading Accent 5" w:semiHidden="0" w:uiPriority="71" w:unhideWhenUsed="0"/>
-    <w:lsdException w:name="Colorful List Accent 5" w:semiHidden="0" w:uiPriority="72" w:unhideWhenUsed="0"/>
-    <w:lsdException w:name="Colorful Grid Accent 5" w:semiHidden="0" w:uiPriority="73" w:unhideWhenUsed="0"/>
-    <w:lsdException w:name="Light Shading Accent 6" w:semiHidden="0" w:uiPriority="60" w:unhideWhenUsed="0"/>
-    <w:lsdException w:name="Light List Accent 6" w:semiHidden="0" w:uiPriority="61" w:unhideWhenUsed="0"/>
-    <w:lsdException w:name="Light Grid Accent 6" w:semiHidden="0" w:uiPriority="62" w:unhideWhenUsed="0"/>
-    <w:lsdException w:name="Medium Shading 1 Accent 6" w:semiHidden="0" w:uiPriority="63" w:unhideWhenUsed="0"/>
-    <w:lsdException w:name="Medium Shading 2 Accent 6" w:semiHidden="0" w:uiPriority="64" w:unhideWhenUsed="0"/>
-    <w:lsdException w:name="Medium List 1 Accent 6" w:semiHidden="0" w:uiPriority="65" w:unhideWhenUsed="0"/>
-    <w:lsdException w:name="Medium List 2 Accent 6" w:semiHidden="0" w:uiPriority="66" w:unhideWhenUsed="0"/>
-    <w:lsdException w:name="Medium Grid 1 Accent 6" w:semiHidden="0" w:uiPriority="67" w:unhideWhenUsed="0"/>
-    <w:lsdException w:name="Medium Grid 2 Accent 6" w:semiHidden="0" w:uiPriority="68" w:unhideWhenUsed="0"/>
-    <w:lsdException w:name="Medium Grid 3 Accent 6" w:semiHidden="0" w:uiPriority="69" w:unhideWhenUsed="0"/>
-    <w:lsdException w:name="Dark List Accent 6" w:semiHidden="0" w:uiPriority="70" w:unhideWhenUsed="0"/>
-    <w:lsdException w:name="Colorful Shading Accent 6" w:semiHidden="0" w:uiPriority="71" w:unhideWhenUsed="0"/>
-    <w:lsdException w:name="Colorful List Accent 6" w:semiHidden="0" w:uiPriority="72" w:unhideWhenUsed="0"/>
-    <w:lsdException w:name="Colorful Grid Accent 6" w:semiHidden="0" w:uiPriority="73" w:unhideWhenUsed="0"/>
-    <w:lsdException w:name="Subtle Emphasis" w:semiHidden="0" w:uiPriority="19" w:unhideWhenUsed="0" w:qFormat="1"/>
-    <w:lsdException w:name="Intense Emphasis" w:semiHidden="0" w:uiPriority="21" w:unhideWhenUsed="0" w:qFormat="1"/>
-    <w:lsdException w:name="Subtle Reference" w:semiHidden="0" w:uiPriority="31" w:unhideWhenUsed="0" w:qFormat="1"/>
-    <w:lsdException w:name="Intense Reference" w:semiHidden="0" w:uiPriority="32" w:unhideWhenUsed="0" w:qFormat="1"/>
-    <w:lsdException w:name="Book Title" w:semiHidden="0" w:uiPriority="33" w:unhideWhenUsed="0" w:qFormat="1"/>
-    <w:lsdException w:name="Bibliography" w:uiPriority="37"/>
-    <w:lsdException w:name="TOC Heading" w:uiPriority="39" w:qFormat="1"/>
-  </w:latentStyles>
-  <w:style w:type="paragraph" w:default="1" w:styleId="Normal">
-    <w:name w:val="Normal"/>
-    <w:qFormat/>
-  </w:style>
-  <w:style w:type="character" w:default="1" w:styleId="DefaultParagraphFont">
-    <w:name w:val="Default Paragraph Font"/>
-    <w:uiPriority w:val="1"/>
-    <w:semiHidden/>
-    <w:unhideWhenUsed/>
-  </w:style>
-  <w:style w:type="table" w:default="1" w:styleId="TableNormal">
-    <w:name w:val="Normal Table"/>
-    <w:uiPriority w:val="99"/>
-    <w:semiHidden/>
-    <w:unhideWhenUsed/>
-    <w:tblPr>
-      <w:tblInd w:w="0" w:type="dxa"/>
-      <w:tblCellMar>
-        <w:top w:w="0" w:type="dxa"/>
-        <w:left w:w="108" w:type="dxa"/>
-        <w:bottom w:w="0" w:type="dxa"/>
-        <w:right w:w="108" w:type="dxa"/>
-      </w:tblCellMar>
-    </w:tblPr>
-  </w:style>
-  <w:style w:type="numbering" w:default="1" w:styleId="NoList">
-    <w:name w:val="No List"/>
-    <w:uiPriority w:val="99"/>
-    <w:semiHidden/>
-    <w:unhideWhenUsed/>
-  </w:style>
-  <w:style w:type="paragraph" w:customStyle="1" w:styleId="7F96F961603D46EEAA3C6C1AC65C58F1">
-    <w:name w:val="7F96F961603D46EEAA3C6C1AC65C58F1"/>
-    <w:rsid w:val="00770243"/>
-  </w:style>
-</w:styles>
-</file>
-
-<file path=word/glossary/stylesWithEffects.xml><?xml version="1.0" encoding="utf-8"?>
-<w:styles xmlns:wpc="http://schemas.microsoft.com/office/word/2010/wordprocessingCanvas" xmlns:mc="http://schemas.openxmlformats.org/markup-compatibility/2006" xmlns:o="urn:schemas-microsoft-com:office:office" xmlns:r="http://schemas.openxmlformats.org/officeDocument/2006/relationships" xmlns:m="http://schemas.openxmlformats.org/officeDocument/2006/math" xmlns:v="urn:schemas-microsoft-com:vml" xmlns:wp14="http://schemas.microsoft.com/office/word/2010/wordprocessingDrawing" xmlns:wp="http://schemas.openxmlformats.org/drawingml/2006/wordprocessingDrawing" xmlns:w10="urn:schemas-microsoft-com:office:word" xmlns:w="http://schemas.openxmlformats.org/wordprocessingml/2006/main" xmlns:w14="http://schemas.microsoft.com/office/word/2010/wordml" xmlns:wpg="http://schemas.microsoft.com/office/word/2010/wordprocessingGroup" xmlns:wpi="http://schemas.microsoft.com/office/word/2010/wordprocessingInk" xmlns:wne="http://schemas.microsoft.com/office/word/2006/wordml" xmlns:wps="http://schemas.microsoft.com/office/word/2010/wordprocessingShape" mc:Ignorable="w14 wp14">
-  <w:docDefaults>
-    <w:rPrDefault>
-      <w:rPr>
-        <w:rFonts w:asciiTheme="minorHAnsi" w:eastAsiaTheme="minorEastAsia" w:hAnsiTheme="minorHAnsi" w:cstheme="minorBidi"/>
-        <w:sz w:val="22"/>
-        <w:szCs w:val="22"/>
-        <w:lang w:val="pt-PT" w:eastAsia="pt-PT" w:bidi="ar-SA"/>
-      </w:rPr>
-    </w:rPrDefault>
-    <w:pPrDefault>
-      <w:pPr>
-        <w:spacing w:after="200" w:line="276" w:lineRule="auto"/>
-      </w:pPr>
-    </w:pPrDefault>
-  </w:docDefaults>
-  <w:latentStyles w:defLockedState="0" w:defUIPriority="99" w:defSemiHidden="1" w:defUnhideWhenUsed="1" w:defQFormat="0" w:count="267">
-    <w:lsdException w:name="Normal" w:semiHidden="0" w:uiPriority="0" w:unhideWhenUsed="0" w:qFormat="1"/>
-    <w:lsdException w:name="heading 1" w:semiHidden="0" w:uiPriority="9" w:unhideWhenUsed="0" w:qFormat="1"/>
-    <w:lsdException w:name="heading 2" w:uiPriority="9" w:qFormat="1"/>
-    <w:lsdException w:name="heading 3" w:uiPriority="9" w:qFormat="1"/>
-    <w:lsdException w:name="heading 4" w:uiPriority="9" w:qFormat="1"/>
-    <w:lsdException w:name="heading 5" w:uiPriority="9" w:qFormat="1"/>
-    <w:lsdException w:name="heading 6" w:uiPriority="9" w:qFormat="1"/>
-    <w:lsdException w:name="heading 7" w:uiPriority="9" w:qFormat="1"/>
-    <w:lsdException w:name="heading 8" w:uiPriority="9" w:qFormat="1"/>
-    <w:lsdException w:name="heading 9" w:uiPriority="9" w:qFormat="1"/>
-    <w:lsdException w:name="toc 1" w:uiPriority="39"/>
-    <w:lsdException w:name="toc 2" w:uiPriority="39"/>
-    <w:lsdException w:name="toc 3" w:uiPriority="39"/>
-    <w:lsdException w:name="toc 4" w:uiPriority="39"/>
-    <w:lsdException w:name="toc 5" w:uiPriority="39"/>
-    <w:lsdException w:name="toc 6" w:uiPriority="39"/>
-    <w:lsdException w:name="toc 7" w:uiPriority="39"/>
-    <w:lsdException w:name="toc 8" w:uiPriority="39"/>
-    <w:lsdException w:name="toc 9" w:uiPriority="39"/>
-    <w:lsdException w:name="caption" w:uiPriority="35" w:qFormat="1"/>
-    <w:lsdException w:name="Title" w:semiHidden="0" w:uiPriority="10" w:unhideWhenUsed="0" w:qFormat="1"/>
-    <w:lsdException w:name="Default Paragraph Font" w:uiPriority="1"/>
-    <w:lsdException w:name="Subtitle" w:semiHidden="0" w:uiPriority="11" w:unhideWhenUsed="0" w:qFormat="1"/>
-    <w:lsdException w:name="Strong" w:semiHidden="0" w:uiPriority="22" w:unhideWhenUsed="0" w:qFormat="1"/>
-    <w:lsdException w:name="Emphasis" w:semiHidden="0" w:uiPriority="20" w:unhideWhenUsed="0" w:qFormat="1"/>
-    <w:lsdException w:name="Table Grid" w:semiHidden="0" w:uiPriority="59" w:unhideWhenUsed="0"/>
-    <w:lsdException w:name="Placeholder Text" w:unhideWhenUsed="0"/>
-    <w:lsdException w:name="No Spacing" w:semiHidden="0" w:uiPriority="1" w:unhideWhenUsed="0" w:qFormat="1"/>
-    <w:lsdException w:name="Light Shading" w:semiHidden="0" w:uiPriority="60" w:unhideWhenUsed="0"/>
-    <w:lsdException w:name="Light List" w:semiHidden="0" w:uiPriority="61" w:unhideWhenUsed="0"/>
-    <w:lsdException w:name="Light Grid" w:semiHidden="0" w:uiPriority="62" w:unhideWhenUsed="0"/>
-    <w:lsdException w:name="Medium Shading 1" w:semiHidden="0" w:uiPriority="63" w:unhideWhenUsed="0"/>
-    <w:lsdException w:name="Medium Shading 2" w:semiHidden="0" w:uiPriority="64" w:unhideWhenUsed="0"/>
-    <w:lsdException w:name="Medium List 1" w:semiHidden="0" w:uiPriority="65" w:unhideWhenUsed="0"/>
-    <w:lsdException w:name="Medium List 2" w:semiHidden="0" w:uiPriority="66" w:unhideWhenUsed="0"/>
-    <w:lsdException w:name="Medium Grid 1" w:semiHidden="0" w:uiPriority="67" w:unhideWhenUsed="0"/>
-    <w:lsdException w:name="Medium Grid 2" w:semiHidden="0" w:uiPriority="68" w:unhideWhenUsed="0"/>
-    <w:lsdException w:name="Medium Grid 3" w:semiHidden="0" w:uiPriority="69" w:unhideWhenUsed="0"/>
-    <w:lsdException w:name="Dark List" w:semiHidden="0" w:uiPriority="70" w:unhideWhenUsed="0"/>
-    <w:lsdException w:name="Colorful Shading" w:semiHidden="0" w:uiPriority="71" w:unhideWhenUsed="0"/>
-    <w:lsdException w:name="Colorful List" w:semiHidden="0" w:uiPriority="72" w:unhideWhenUsed="0"/>
-    <w:lsdException w:name="Colorful Grid" w:semiHidden="0" w:uiPriority="73" w:unhideWhenUsed="0"/>
-    <w:lsdException w:name="Light Shading Accent 1" w:semiHidden="0" w:uiPriority="60" w:unhideWhenUsed="0"/>
-    <w:lsdException w:name="Light List Accent 1" w:semiHidden="0" w:uiPriority="61" w:unhideWhenUsed="0"/>
-    <w:lsdException w:name="Light Grid Accent 1" w:semiHidden="0" w:uiPriority="62" w:unhideWhenUsed="0"/>
-    <w:lsdException w:name="Medium Shading 1 Accent 1" w:semiHidden="0" w:uiPriority="63" w:unhideWhenUsed="0"/>
-    <w:lsdException w:name="Medium Shading 2 Accent 1" w:semiHidden="0" w:uiPriority="64" w:unhideWhenUsed="0"/>
-    <w:lsdException w:name="Medium List 1 Accent 1" w:semiHidden="0" w:uiPriority="65" w:unhideWhenUsed="0"/>
-    <w:lsdException w:name="Revision" w:unhideWhenUsed="0"/>
-    <w:lsdException w:name="List Paragraph" w:semiHidden="0" w:uiPriority="34" w:unhideWhenUsed="0" w:qFormat="1"/>
-    <w:lsdException w:name="Quote" w:semiHidden="0" w:uiPriority="29" w:unhideWhenUsed="0" w:qFormat="1"/>
-    <w:lsdException w:name="Intense Quote" w:semiHidden="0" w:uiPriority="30" w:unhideWhenUsed="0" w:qFormat="1"/>
-    <w:lsdException w:name="Medium List 2 Accent 1" w:semiHidden="0" w:uiPriority="66" w:unhideWhenUsed="0"/>
-    <w:lsdException w:name="Medium Grid 1 Accent 1" w:semiHidden="0" w:uiPriority="67" w:unhideWhenUsed="0"/>
-    <w:lsdException w:name="Medium Grid 2 Accent 1" w:semiHidden="0" w:uiPriority="68" w:unhideWhenUsed="0"/>
-    <w:lsdException w:name="Medium Grid 3 Accent 1" w:semiHidden="0" w:uiPriority="69" w:unhideWhenUsed="0"/>
-    <w:lsdException w:name="Dark List Accent 1" w:semiHidden="0" w:uiPriority="70" w:unhideWhenUsed="0"/>
-    <w:lsdException w:name="Colorful Shading Accent 1" w:semiHidden="0" w:uiPriority="71" w:unhideWhenUsed="0"/>
-    <w:lsdException w:name="Colorful List Accent 1" w:semiHidden="0" w:uiPriority="72" w:unhideWhenUsed="0"/>
-    <w:lsdException w:name="Colorful Grid Accent 1" w:semiHidden="0" w:uiPriority="73" w:unhideWhenUsed="0"/>
-    <w:lsdException w:name="Light Shading Accent 2" w:semiHidden="0" w:uiPriority="60" w:unhideWhenUsed="0"/>
-    <w:lsdException w:name="Light List Accent 2" w:semiHidden="0" w:uiPriority="61" w:unhideWhenUsed="0"/>
-    <w:lsdException w:name="Light Grid Accent 2" w:semiHidden="0" w:uiPriority="62" w:unhideWhenUsed="0"/>
-    <w:lsdException w:name="Medium Shading 1 Accent 2" w:semiHidden="0" w:uiPriority="63" w:unhideWhenUsed="0"/>
-    <w:lsdException w:name="Medium Shading 2 Accent 2" w:semiHidden="0" w:uiPriority="64" w:unhideWhenUsed="0"/>
-    <w:lsdException w:name="Medium List 1 Accent 2" w:semiHidden="0" w:uiPriority="65" w:unhideWhenUsed="0"/>
-    <w:lsdException w:name="Medium List 2 Accent 2" w:semiHidden="0" w:uiPriority="66" w:unhideWhenUsed="0"/>
-    <w:lsdException w:name="Medium Grid 1 Accent 2" w:semiHidden="0" w:uiPriority="67" w:unhideWhenUsed="0"/>
-    <w:lsdException w:name="Medium Grid 2 Accent 2" w:semiHidden="0" w:uiPriority="68" w:unhideWhenUsed="0"/>
-    <w:lsdException w:name="Medium Grid 3 Accent 2" w:semiHidden="0" w:uiPriority="69" w:unhideWhenUsed="0"/>
-    <w:lsdException w:name="Dark List Accent 2" w:semiHidden="0" w:uiPriority="70" w:unhideWhenUsed="0"/>
-    <w:lsdException w:name="Colorful Shading Accent 2" w:semiHidden="0" w:uiPriority="71" w:unhideWhenUsed="0"/>
-    <w:lsdException w:name="Colorful List Accent 2" w:semiHidden="0" w:uiPriority="72" w:unhideWhenUsed="0"/>
-    <w:lsdException w:name="Colorful Grid Accent 2" w:semiHidden="0" w:uiPriority="73" w:unhideWhenUsed="0"/>
-    <w:lsdException w:name="Light Shading Accent 3" w:semiHidden="0" w:uiPriority="60" w:unhideWhenUsed="0"/>
-    <w:lsdException w:name="Light List Accent 3" w:semiHidden="0" w:uiPriority="61" w:unhideWhenUsed="0"/>
-    <w:lsdException w:name="Light Grid Accent 3" w:semiHidden="0" w:uiPriority="62" w:unhideWhenUsed="0"/>
-    <w:lsdException w:name="Medium Shading 1 Accent 3" w:semiHidden="0" w:uiPriority="63" w:unhideWhenUsed="0"/>
-    <w:lsdException w:name="Medium Shading 2 Accent 3" w:semiHidden="0" w:uiPriority="64" w:unhideWhenUsed="0"/>
-    <w:lsdException w:name="Medium List 1 Accent 3" w:semiHidden="0" w:uiPriority="65" w:unhideWhenUsed="0"/>
-    <w:lsdException w:name="Medium List 2 Accent 3" w:semiHidden="0" w:uiPriority="66" w:unhideWhenUsed="0"/>
-    <w:lsdException w:name="Medium Grid 1 Accent 3" w:semiHidden="0" w:uiPriority="67" w:unhideWhenUsed="0"/>
-    <w:lsdException w:name="Medium Grid 2 Accent 3" w:semiHidden="0" w:uiPriority="68" w:unhideWhenUsed="0"/>
-    <w:lsdException w:name="Medium Grid 3 Accent 3" w:semiHidden="0" w:uiPriority="69" w:unhideWhenUsed="0"/>
-    <w:lsdException w:name="Dark List Accent 3" w:semiHidden="0" w:uiPriority="70" w:unhideWhenUsed="0"/>
-    <w:lsdException w:name="Colorful Shading Accent 3" w:semiHidden="0" w:uiPriority="71" w:unhideWhenUsed="0"/>
-    <w:lsdException w:name="Colorful List Accent 3" w:semiHidden="0" w:uiPriority="72" w:unhideWhenUsed="0"/>
-    <w:lsdException w:name="Colorful Grid Accent 3" w:semiHidden="0" w:uiPriority="73" w:unhideWhenUsed="0"/>
-    <w:lsdException w:name="Light Shading Accent 4" w:semiHidden="0" w:uiPriority="60" w:unhideWhenUsed="0"/>
-    <w:lsdException w:name="Light List Accent 4" w:semiHidden="0" w:uiPriority="61" w:unhideWhenUsed="0"/>
-    <w:lsdException w:name="Light Grid Accent 4" w:semiHidden="0" w:uiPriority="62" w:unhideWhenUsed="0"/>
-    <w:lsdException w:name="Medium Shading 1 Accent 4" w:semiHidden="0" w:uiPriority="63" w:unhideWhenUsed="0"/>
-    <w:lsdException w:name="Medium Shading 2 Accent 4" w:semiHidden="0" w:uiPriority="64" w:unhideWhenUsed="0"/>
-    <w:lsdException w:name="Medium List 1 Accent 4" w:semiHidden="0" w:uiPriority="65" w:unhideWhenUsed="0"/>
-    <w:lsdException w:name="Medium List 2 Accent 4" w:semiHidden="0" w:uiPriority="66" w:unhideWhenUsed="0"/>
-    <w:lsdException w:name="Medium Grid 1 Accent 4" w:semiHidden="0" w:uiPriority="67" w:unhideWhenUsed="0"/>
-    <w:lsdException w:name="Medium Grid 2 Accent 4" w:semiHidden="0" w:uiPriority="68" w:unhideWhenUsed="0"/>
-    <w:lsdException w:name="Medium Grid 3 Accent 4" w:semiHidden="0" w:uiPriority="69" w:unhideWhenUsed="0"/>
-    <w:lsdException w:name="Dark List Accent 4" w:semiHidden="0" w:uiPriority="70" w:unhideWhenUsed="0"/>
-    <w:lsdException w:name="Colorful Shading Accent 4" w:semiHidden="0" w:uiPriority="71" w:unhideWhenUsed="0"/>
-    <w:lsdException w:name="Colorful List Accent 4" w:semiHidden="0" w:uiPriority="72" w:unhideWhenUsed="0"/>
-    <w:lsdException w:name="Colorful Grid Accent 4" w:semiHidden="0" w:uiPriority="73" w:unhideWhenUsed="0"/>
-    <w:lsdException w:name="Light Shading Accent 5" w:semiHidden="0" w:uiPriority="60" w:unhideWhenUsed="0"/>
-    <w:lsdException w:name="Light List Accent 5" w:semiHidden="0" w:uiPriority="61" w:unhideWhenUsed="0"/>
-    <w:lsdException w:name="Light Grid Accent 5" w:semiHidden="0" w:uiPriority="62" w:unhideWhenUsed="0"/>
-    <w:lsdException w:name="Medium Shading 1 Accent 5" w:semiHidden="0" w:uiPriority="63" w:unhideWhenUsed="0"/>
-    <w:lsdException w:name="Medium Shading 2 Accent 5" w:semiHidden="0" w:uiPriority="64" w:unhideWhenUsed="0"/>
-    <w:lsdException w:name="Medium List 1 Accent 5" w:semiHidden="0" w:uiPriority="65" w:unhideWhenUsed="0"/>
-    <w:lsdException w:name="Medium List 2 Accent 5" w:semiHidden="0" w:uiPriority="66" w:unhideWhenUsed="0"/>
-    <w:lsdException w:name="Medium Grid 1 Accent 5" w:semiHidden="0" w:uiPriority="67" w:unhideWhenUsed="0"/>
-    <w:lsdException w:name="Medium Grid 2 Accent 5" w:semiHidden="0" w:uiPriority="68" w:unhideWhenUsed="0"/>
-    <w:lsdException w:name="Medium Grid 3 Accent 5" w:semiHidden="0" w:uiPriority="69" w:unhideWhenUsed="0"/>
-    <w:lsdException w:name="Dark List Accent 5" w:semiHidden="0" w:uiPriority="70" w:unhideWhenUsed="0"/>
-    <w:lsdException w:name="Colorful Shading Accent 5" w:semiHidden="0" w:uiPriority="71" w:unhideWhenUsed="0"/>
-    <w:lsdException w:name="Colorful List Accent 5" w:semiHidden="0" w:uiPriority="72" w:unhideWhenUsed="0"/>
-    <w:lsdException w:name="Colorful Grid Accent 5" w:semiHidden="0" w:uiPriority="73" w:unhideWhenUsed="0"/>
-    <w:lsdException w:name="Light Shading Accent 6" w:semiHidden="0" w:uiPriority="60" w:unhideWhenUsed="0"/>
-    <w:lsdException w:name="Light List Accent 6" w:semiHidden="0" w:uiPriority="61" w:unhideWhenUsed="0"/>
-    <w:lsdException w:name="Light Grid Accent 6" w:semiHidden="0" w:uiPriority="62" w:unhideWhenUsed="0"/>
-    <w:lsdException w:name="Medium Shading 1 Accent 6" w:semiHidden="0" w:uiPriority="63" w:unhideWhenUsed="0"/>
-    <w:lsdException w:name="Medium Shading 2 Accent 6" w:semiHidden="0" w:uiPriority="64" w:unhideWhenUsed="0"/>
-    <w:lsdException w:name="Medium List 1 Accent 6" w:semiHidden="0" w:uiPriority="65" w:unhideWhenUsed="0"/>
-    <w:lsdException w:name="Medium List 2 Accent 6" w:semiHidden="0" w:uiPriority="66" w:unhideWhenUsed="0"/>
-    <w:lsdException w:name="Medium Grid 1 Accent 6" w:semiHidden="0" w:uiPriority="67" w:unhideWhenUsed="0"/>
-    <w:lsdException w:name="Medium Grid 2 Accent 6" w:semiHidden="0" w:uiPriority="68" w:unhideWhenUsed="0"/>
-    <w:lsdException w:name="Medium Grid 3 Accent 6" w:semiHidden="0" w:uiPriority="69" w:unhideWhenUsed="0"/>
-    <w:lsdException w:name="Dark List Accent 6" w:semiHidden="0" w:uiPriority="70" w:unhideWhenUsed="0"/>
-    <w:lsdException w:name="Colorful Shading Accent 6" w:semiHidden="0" w:uiPriority="71" w:unhideWhenUsed="0"/>
-    <w:lsdException w:name="Colorful List Accent 6" w:semiHidden="0" w:uiPriority="72" w:unhideWhenUsed="0"/>
-    <w:lsdException w:name="Colorful Grid Accent 6" w:semiHidden="0" w:uiPriority="73" w:unhideWhenUsed="0"/>
-    <w:lsdException w:name="Subtle Emphasis" w:semiHidden="0" w:uiPriority="19" w:unhideWhenUsed="0" w:qFormat="1"/>
-    <w:lsdException w:name="Intense Emphasis" w:semiHidden="0" w:uiPriority="21" w:unhideWhenUsed="0" w:qFormat="1"/>
-    <w:lsdException w:name="Subtle Reference" w:semiHidden="0" w:uiPriority="31" w:unhideWhenUsed="0" w:qFormat="1"/>
-    <w:lsdException w:name="Intense Reference" w:semiHidden="0" w:uiPriority="32" w:unhideWhenUsed="0" w:qFormat="1"/>
-    <w:lsdException w:name="Book Title" w:semiHidden="0" w:uiPriority="33" w:unhideWhenUsed="0" w:qFormat="1"/>
-    <w:lsdException w:name="Bibliography" w:uiPriority="37"/>
-    <w:lsdException w:name="TOC Heading" w:uiPriority="39" w:qFormat="1"/>
-  </w:latentStyles>
-  <w:style w:type="paragraph" w:default="1" w:styleId="Normal">
-    <w:name w:val="Normal"/>
-    <w:qFormat/>
-  </w:style>
-  <w:style w:type="character" w:default="1" w:styleId="DefaultParagraphFont">
-    <w:name w:val="Default Paragraph Font"/>
-    <w:uiPriority w:val="1"/>
-    <w:semiHidden/>
-    <w:unhideWhenUsed/>
-  </w:style>
-  <w:style w:type="table" w:default="1" w:styleId="TableNormal">
-    <w:name w:val="Normal Table"/>
-    <w:uiPriority w:val="99"/>
-    <w:semiHidden/>
-    <w:unhideWhenUsed/>
-    <w:tblPr>
-      <w:tblInd w:w="0" w:type="dxa"/>
-      <w:tblCellMar>
-        <w:top w:w="0" w:type="dxa"/>
-        <w:left w:w="108" w:type="dxa"/>
-        <w:bottom w:w="0" w:type="dxa"/>
-        <w:right w:w="108" w:type="dxa"/>
-      </w:tblCellMar>
-    </w:tblPr>
-  </w:style>
-  <w:style w:type="numbering" w:default="1" w:styleId="NoList">
-    <w:name w:val="No List"/>
-    <w:uiPriority w:val="99"/>
-    <w:semiHidden/>
-    <w:unhideWhenUsed/>
-  </w:style>
-  <w:style w:type="paragraph" w:customStyle="1" w:styleId="7F96F961603D46EEAA3C6C1AC65C58F1">
-    <w:name w:val="7F96F961603D46EEAA3C6C1AC65C58F1"/>
-    <w:rsid w:val="00770243"/>
-  </w:style>
-</w:styles>
-</file>
-
-<file path=word/glossary/webSettings.xml><?xml version="1.0" encoding="utf-8"?>
-<w:webSettings xmlns:mc="http://schemas.openxmlformats.org/markup-compatibility/2006" xmlns:r="http://schemas.openxmlformats.org/officeDocument/2006/relationships" xmlns:w="http://schemas.openxmlformats.org/wordprocessingml/2006/main" xmlns:w14="http://schemas.microsoft.com/office/word/2010/wordml" mc:Ignorable="w14">
-  <w:optimizeForBrowser/>
-  <w:allowPNG/>
-</w:webSettings>
-</file>
-
 <file path=word/theme/theme1.xml><?xml version="1.0" encoding="utf-8"?>
 <a:theme xmlns:a="http://schemas.openxmlformats.org/drawingml/2006/main" name="Office Theme">
   <a:themeElements>
@@ -18051,7 +17798,7 @@
 </file>
 
 <file path=customXml/itemProps2.xml><?xml version="1.0" encoding="utf-8"?>
-<ds:datastoreItem xmlns:ds="http://schemas.openxmlformats.org/officeDocument/2006/customXml" ds:itemID="{EDDBFEF8-5353-44DE-AF0B-01FA8AEA6987}">
+<ds:datastoreItem xmlns:ds="http://schemas.openxmlformats.org/officeDocument/2006/customXml" ds:itemID="{0D19C3D9-3ADA-4D05-B0C5-4270BCA3AED8}">
   <ds:schemaRefs>
     <ds:schemaRef ds:uri="http://schemas.openxmlformats.org/officeDocument/2006/bibliography"/>
   </ds:schemaRefs>

</xml_diff>

<commit_message>
Corrigido problema das diagonais e inputs errados.
</commit_message>
<xml_diff>
--- a/relatório_plog.docx
+++ b/relatório_plog.docx
@@ -3,8 +3,6 @@
 <w:document xmlns:wpc="http://schemas.microsoft.com/office/word/2010/wordprocessingCanvas" xmlns:mc="http://schemas.openxmlformats.org/markup-compatibility/2006" xmlns:o="urn:schemas-microsoft-com:office:office" xmlns:r="http://schemas.openxmlformats.org/officeDocument/2006/relationships" xmlns:m="http://schemas.openxmlformats.org/officeDocument/2006/math" xmlns:v="urn:schemas-microsoft-com:vml" xmlns:wp14="http://schemas.microsoft.com/office/word/2010/wordprocessingDrawing" xmlns:wp="http://schemas.openxmlformats.org/drawingml/2006/wordprocessingDrawing" xmlns:w10="urn:schemas-microsoft-com:office:word" xmlns:w="http://schemas.openxmlformats.org/wordprocessingml/2006/main" xmlns:w14="http://schemas.microsoft.com/office/word/2010/wordml" xmlns:wpg="http://schemas.microsoft.com/office/word/2010/wordprocessingGroup" xmlns:wpi="http://schemas.microsoft.com/office/word/2010/wordprocessingInk" xmlns:wne="http://schemas.microsoft.com/office/word/2006/wordml" xmlns:wps="http://schemas.microsoft.com/office/word/2010/wordprocessingShape" mc:Ignorable="w14 wp14">
   <w:body>
     <w:p>
-      <w:bookmarkStart w:id="0" w:name="_GoBack"/>
-      <w:bookmarkEnd w:id="0"/>
       <w:r>
         <w:rPr>
           <w:rFonts w:asciiTheme="majorHAnsi" w:eastAsiaTheme="majorEastAsia" w:hAnsiTheme="majorHAnsi" w:cstheme="majorBidi"/>
@@ -1719,7 +1717,7 @@
         </w:docPartObj>
       </w:sdtPr>
       <w:sdtContent>
-        <w:bookmarkStart w:id="1" w:name="_Toc276917562" w:displacedByCustomXml="prev"/>
+        <w:bookmarkStart w:id="0" w:name="_Toc276917562" w:displacedByCustomXml="prev"/>
         <w:p/>
         <w:p>
           <w:pPr>
@@ -1740,13 +1738,13 @@
           <w:pPr>
             <w:pStyle w:val="Heading1"/>
           </w:pPr>
-          <w:bookmarkStart w:id="2" w:name="_Toc276920169"/>
+          <w:bookmarkStart w:id="1" w:name="_Toc276920169"/>
           <w:r>
             <w:lastRenderedPageBreak/>
             <w:t>Resumo</w:t>
           </w:r>
+          <w:bookmarkEnd w:id="0"/>
           <w:bookmarkEnd w:id="1"/>
-          <w:bookmarkEnd w:id="2"/>
         </w:p>
         <w:p>
           <w:pPr>
@@ -1809,7 +1807,7 @@
               <w:szCs w:val="28"/>
             </w:rPr>
           </w:pPr>
-          <w:bookmarkStart w:id="3" w:name="_Toc276917563"/>
+          <w:bookmarkStart w:id="2" w:name="_Toc276917563"/>
           <w:r>
             <w:br w:type="page"/>
           </w:r>
@@ -1822,7 +1820,7 @@
               <w:lang w:val="en-US"/>
             </w:rPr>
           </w:pPr>
-          <w:bookmarkStart w:id="4" w:name="_Toc276920170"/>
+          <w:bookmarkStart w:id="3" w:name="_Toc276920170"/>
           <w:r>
             <w:rPr>
               <w:lang w:val="en-US"/>
@@ -1830,8 +1828,8 @@
             <w:lastRenderedPageBreak/>
             <w:t>Abstract</w:t>
           </w:r>
+          <w:bookmarkEnd w:id="2"/>
           <w:bookmarkEnd w:id="3"/>
-          <w:bookmarkEnd w:id="4"/>
         </w:p>
         <w:p>
           <w:pPr>
@@ -4162,14 +4160,14 @@
           <w:pPr>
             <w:pStyle w:val="Heading1"/>
           </w:pPr>
-          <w:bookmarkStart w:id="5" w:name="_Toc276917564"/>
-          <w:bookmarkStart w:id="6" w:name="_Toc276920171"/>
+          <w:bookmarkStart w:id="4" w:name="_Toc276917564"/>
+          <w:bookmarkStart w:id="5" w:name="_Toc276920171"/>
           <w:r>
             <w:lastRenderedPageBreak/>
             <w:t>Ilustrações</w:t>
           </w:r>
+          <w:bookmarkEnd w:id="4"/>
           <w:bookmarkEnd w:id="5"/>
-          <w:bookmarkEnd w:id="6"/>
         </w:p>
         <w:p/>
         <w:p>
@@ -4831,12 +4829,12 @@
             </w:numPr>
             <w:jc w:val="both"/>
           </w:pPr>
-          <w:bookmarkStart w:id="7" w:name="_Toc276920172"/>
+          <w:bookmarkStart w:id="6" w:name="_Toc276920172"/>
           <w:r>
             <w:lastRenderedPageBreak/>
             <w:t>Introdução</w:t>
           </w:r>
-          <w:bookmarkEnd w:id="7"/>
+          <w:bookmarkEnd w:id="6"/>
           <w:r>
             <w:t xml:space="preserve"> </w:t>
           </w:r>
@@ -4850,11 +4848,11 @@
             </w:numPr>
             <w:jc w:val="both"/>
           </w:pPr>
-          <w:bookmarkStart w:id="8" w:name="_Toc276920173"/>
+          <w:bookmarkStart w:id="7" w:name="_Toc276920173"/>
           <w:r>
             <w:t>Enquadramento</w:t>
           </w:r>
-          <w:bookmarkEnd w:id="8"/>
+          <w:bookmarkEnd w:id="7"/>
         </w:p>
         <w:p>
           <w:pPr>
@@ -4917,11 +4915,11 @@
             </w:numPr>
             <w:jc w:val="both"/>
           </w:pPr>
-          <w:bookmarkStart w:id="9" w:name="_Toc276920174"/>
+          <w:bookmarkStart w:id="8" w:name="_Toc276920174"/>
           <w:r>
             <w:t>Motivação</w:t>
           </w:r>
-          <w:bookmarkEnd w:id="9"/>
+          <w:bookmarkEnd w:id="8"/>
         </w:p>
         <w:p>
           <w:pPr>
@@ -4952,16 +4950,19 @@
             <w:t>Durante o desenvolvimento deste trabalho escolhemos um jogo q</w:t>
           </w:r>
           <w:r>
-            <w:t xml:space="preserve">ue fosse divertido e interessante assim como fizesse com que o utilizador tivesse que se manter concentrado durante o jogo pois é necessário realizar estratégias para se obter um melhor resultado. Uma das principais razões da nossa motivação foi a programação da inteligência artificial pois é algo do qual é considerado interessante e o resultado é gratificante. </w:t>
-          </w:r>
-        </w:p>
-        <w:p>
-          <w:pPr>
-            <w:ind w:firstLine="420"/>
-            <w:jc w:val="both"/>
-          </w:pPr>
-          <w:r>
-            <w:t>No final espera-se com uma grande expectativa a implementação da interface gráfica a realizar na disciplina de Laboratório de Aplicações com Interface Gráfica, desta forma o trabalho tornar-se-á mais interessante devido ao aspecto visual.</w:t>
+            <w:t xml:space="preserve">ue fosse divertido e interessante assim como fizesse com que o utilizador tivesse que se manter concentrado durante o jogo pois é necessário realizar estratégias para se obter um melhor resultado. Uma das principais razões da nossa motivação foi a programação da inteligência artificial pois é algo </w:t>
+          </w:r>
+          <w:r>
+            <w:t>aliciante</w:t>
+          </w:r>
+          <w:r>
+            <w:t xml:space="preserve"> e</w:t>
+          </w:r>
+          <w:r>
+            <w:t xml:space="preserve"> cujo</w:t>
+          </w:r>
+          <w:r>
+            <w:t xml:space="preserve"> resultado é gratificante. </w:t>
           </w:r>
         </w:p>
         <w:p>
@@ -4979,11 +4980,11 @@
             </w:numPr>
             <w:jc w:val="both"/>
           </w:pPr>
-          <w:bookmarkStart w:id="10" w:name="_Toc276920175"/>
+          <w:bookmarkStart w:id="9" w:name="_Toc276920175"/>
           <w:r>
             <w:t>Objectivos</w:t>
           </w:r>
-          <w:bookmarkEnd w:id="10"/>
+          <w:bookmarkEnd w:id="9"/>
         </w:p>
         <w:p>
           <w:pPr>
@@ -5053,7 +5054,6 @@
             <w:jc w:val="both"/>
           </w:pPr>
           <w:r>
-            <w:lastRenderedPageBreak/>
             <w:t>Vários modos de jogo: Jogador vs Jogador, Jogador vs Computador e Computador vs Computador</w:t>
           </w:r>
           <w:r>
@@ -5086,6 +5086,7 @@
             <w:jc w:val="both"/>
           </w:pPr>
           <w:r>
+            <w:lastRenderedPageBreak/>
             <w:t xml:space="preserve">Aplicação </w:t>
           </w:r>
           <w:r>
@@ -5169,11 +5170,11 @@
               <w:numId w:val="1"/>
             </w:numPr>
           </w:pPr>
-          <w:bookmarkStart w:id="11" w:name="_Toc276920176"/>
+          <w:bookmarkStart w:id="10" w:name="_Toc276920176"/>
           <w:r>
             <w:t>Estrutura do relatório</w:t>
           </w:r>
-          <w:bookmarkEnd w:id="11"/>
+          <w:bookmarkEnd w:id="10"/>
         </w:p>
         <w:p>
           <w:pPr>
@@ -5258,12 +5259,12 @@
             </w:numPr>
             <w:jc w:val="both"/>
           </w:pPr>
-          <w:bookmarkStart w:id="12" w:name="_Toc276920177"/>
+          <w:bookmarkStart w:id="11" w:name="_Toc276920177"/>
           <w:r>
             <w:lastRenderedPageBreak/>
             <w:t>Descrição do Problema</w:t>
           </w:r>
-          <w:bookmarkEnd w:id="12"/>
+          <w:bookmarkEnd w:id="11"/>
         </w:p>
         <w:p>
           <w:pPr>
@@ -5278,11 +5279,11 @@
               <w:numId w:val="1"/>
             </w:numPr>
           </w:pPr>
-          <w:bookmarkStart w:id="13" w:name="_Toc276920178"/>
+          <w:bookmarkStart w:id="12" w:name="_Toc276920178"/>
           <w:r>
             <w:t>Conceito do jogo</w:t>
           </w:r>
-          <w:bookmarkEnd w:id="13"/>
+          <w:bookmarkEnd w:id="12"/>
         </w:p>
         <w:p>
           <w:pPr>
@@ -5388,7 +5389,7 @@
               <w:lang w:eastAsia="pt-PT"/>
             </w:rPr>
             <w:drawing>
-              <wp:inline distT="0" distB="0" distL="0" distR="0" wp14:anchorId="2B907888" wp14:editId="606CCF0C">
+              <wp:inline distT="0" distB="0" distL="0" distR="0" wp14:anchorId="0DDF7B0D" wp14:editId="518062FC">
                 <wp:extent cx="3381555" cy="2291101"/>
                 <wp:effectExtent l="0" t="0" r="9525" b="0"/>
                 <wp:docPr id="9" name="Picture 9"/>
@@ -5535,7 +5536,7 @@
               <w:numId w:val="1"/>
             </w:numPr>
           </w:pPr>
-          <w:bookmarkStart w:id="14" w:name="_Toc276920179"/>
+          <w:bookmarkStart w:id="13" w:name="_Toc276920179"/>
           <w:r>
             <w:lastRenderedPageBreak/>
             <w:t>Movimento das P</w:t>
@@ -5543,7 +5544,7 @@
           <w:r>
             <w:t>eças</w:t>
           </w:r>
-          <w:bookmarkEnd w:id="14"/>
+          <w:bookmarkEnd w:id="13"/>
         </w:p>
         <w:p/>
         <w:p>
@@ -5567,7 +5568,7 @@
               <w:lang w:eastAsia="pt-PT"/>
             </w:rPr>
             <w:drawing>
-              <wp:inline distT="0" distB="0" distL="0" distR="0" wp14:anchorId="494FF0CD" wp14:editId="1AD5C277">
+              <wp:inline distT="0" distB="0" distL="0" distR="0" wp14:anchorId="45623F67" wp14:editId="652734CC">
                 <wp:extent cx="2843943" cy="2382050"/>
                 <wp:effectExtent l="0" t="0" r="0" b="0"/>
                 <wp:docPr id="3" name="Picture 3"/>
@@ -5618,7 +5619,7 @@
             <w:pStyle w:val="Caption"/>
             <w:jc w:val="center"/>
           </w:pPr>
-          <w:bookmarkStart w:id="15" w:name="_Toc276855804"/>
+          <w:bookmarkStart w:id="14" w:name="_Toc276855804"/>
           <w:r>
             <w:t xml:space="preserve">Ilustração </w:t>
           </w:r>
@@ -5633,7 +5634,7 @@
           <w:r>
             <w:t xml:space="preserve"> - Movimento no tabuleiro</w:t>
           </w:r>
-          <w:bookmarkEnd w:id="15"/>
+          <w:bookmarkEnd w:id="14"/>
         </w:p>
         <w:p>
           <w:pPr>
@@ -5643,7 +5644,7 @@
               <w:numId w:val="1"/>
             </w:numPr>
           </w:pPr>
-          <w:bookmarkStart w:id="16" w:name="_Toc276920180"/>
+          <w:bookmarkStart w:id="15" w:name="_Toc276920180"/>
           <w:r>
             <w:t xml:space="preserve">Capturando </w:t>
           </w:r>
@@ -5653,7 +5654,7 @@
           <w:r>
             <w:t>nimigos</w:t>
           </w:r>
-          <w:bookmarkEnd w:id="16"/>
+          <w:bookmarkEnd w:id="15"/>
         </w:p>
         <w:p>
           <w:pPr>
@@ -5674,7 +5675,7 @@
             <mc:AlternateContent>
               <mc:Choice Requires="wps">
                 <w:drawing>
-                  <wp:anchor distT="0" distB="0" distL="114300" distR="114300" simplePos="0" relativeHeight="251662336" behindDoc="0" locked="0" layoutInCell="1" allowOverlap="1" wp14:anchorId="1592087B" wp14:editId="1E5C0178">
+                  <wp:anchor distT="0" distB="0" distL="114300" distR="114300" simplePos="0" relativeHeight="251662336" behindDoc="0" locked="0" layoutInCell="1" allowOverlap="1" wp14:anchorId="2C2162E8" wp14:editId="17DC2E3C">
                     <wp:simplePos x="0" y="0"/>
                     <wp:positionH relativeFrom="column">
                       <wp:posOffset>-5080</wp:posOffset>
@@ -5725,7 +5726,7 @@
                                     <w:noProof/>
                                   </w:rPr>
                                 </w:pPr>
-                                <w:bookmarkStart w:id="17" w:name="_Toc276855805"/>
+                                <w:bookmarkStart w:id="16" w:name="_Toc276855805"/>
                                 <w:r>
                                   <w:t xml:space="preserve">Ilustração </w:t>
                                 </w:r>
@@ -5740,7 +5741,7 @@
                                 <w:r>
                                   <w:t xml:space="preserve"> - Capturar uma peça na horizontal</w:t>
                                 </w:r>
-                                <w:bookmarkEnd w:id="17"/>
+                                <w:bookmarkEnd w:id="16"/>
                               </w:p>
                             </w:txbxContent>
                           </wps:txbx>
@@ -5802,7 +5803,7 @@
             <mc:AlternateContent>
               <mc:Choice Requires="wps">
                 <w:drawing>
-                  <wp:anchor distT="0" distB="0" distL="114300" distR="114300" simplePos="0" relativeHeight="251666432" behindDoc="0" locked="0" layoutInCell="1" allowOverlap="1" wp14:anchorId="4AB12791" wp14:editId="0947D0C1">
+                  <wp:anchor distT="0" distB="0" distL="114300" distR="114300" simplePos="0" relativeHeight="251666432" behindDoc="0" locked="0" layoutInCell="1" allowOverlap="1" wp14:anchorId="74E66000" wp14:editId="44FDE6A5">
                     <wp:simplePos x="0" y="0"/>
                     <wp:positionH relativeFrom="column">
                       <wp:posOffset>3382010</wp:posOffset>
@@ -5853,7 +5854,7 @@
                                     <w:sz w:val="24"/>
                                   </w:rPr>
                                 </w:pPr>
-                                <w:bookmarkStart w:id="18" w:name="_Toc276855806"/>
+                                <w:bookmarkStart w:id="17" w:name="_Toc276855806"/>
                                 <w:r>
                                   <w:t xml:space="preserve">Ilustração </w:t>
                                 </w:r>
@@ -5871,7 +5872,7 @@
                                 <w:r>
                                   <w:t>- Capturar uma peça na vertical</w:t>
                                 </w:r>
-                                <w:bookmarkEnd w:id="18"/>
+                                <w:bookmarkEnd w:id="17"/>
                               </w:p>
                             </w:txbxContent>
                           </wps:txbx>
@@ -5937,7 +5938,7 @@
               <w:lang w:eastAsia="pt-PT"/>
             </w:rPr>
             <w:drawing>
-              <wp:anchor distT="0" distB="0" distL="114300" distR="114300" simplePos="0" relativeHeight="251659264" behindDoc="1" locked="0" layoutInCell="1" allowOverlap="1" wp14:anchorId="23201EE2" wp14:editId="224D825E">
+              <wp:anchor distT="0" distB="0" distL="114300" distR="114300" simplePos="0" relativeHeight="251659264" behindDoc="1" locked="0" layoutInCell="1" allowOverlap="1" wp14:anchorId="5B863184" wp14:editId="46266C2B">
                 <wp:simplePos x="0" y="0"/>
                 <wp:positionH relativeFrom="column">
                   <wp:posOffset>16510</wp:posOffset>
@@ -6006,7 +6007,7 @@
               <w:lang w:eastAsia="pt-PT"/>
             </w:rPr>
             <w:drawing>
-              <wp:anchor distT="0" distB="0" distL="114300" distR="114300" simplePos="0" relativeHeight="251660288" behindDoc="1" locked="0" layoutInCell="1" allowOverlap="1" wp14:anchorId="128F27D1" wp14:editId="18F74456">
+              <wp:anchor distT="0" distB="0" distL="114300" distR="114300" simplePos="0" relativeHeight="251660288" behindDoc="1" locked="0" layoutInCell="1" allowOverlap="1" wp14:anchorId="4B1097F2" wp14:editId="56A1EF16">
                 <wp:simplePos x="0" y="0"/>
                 <wp:positionH relativeFrom="column">
                   <wp:posOffset>2992120</wp:posOffset>
@@ -6100,7 +6101,7 @@
               <w:lang w:eastAsia="pt-PT"/>
             </w:rPr>
             <w:drawing>
-              <wp:inline distT="0" distB="0" distL="0" distR="0" wp14:anchorId="61054EB0" wp14:editId="23A89FAA">
+              <wp:inline distT="0" distB="0" distL="0" distR="0" wp14:anchorId="1D5E0678" wp14:editId="3B2AFD84">
                 <wp:extent cx="2845253" cy="2383200"/>
                 <wp:effectExtent l="0" t="0" r="0" b="0"/>
                 <wp:docPr id="6" name="Picture 6"/>
@@ -6147,7 +6148,7 @@
             <w:pStyle w:val="Caption"/>
             <w:jc w:val="center"/>
           </w:pPr>
-          <w:bookmarkStart w:id="19" w:name="_Toc276855807"/>
+          <w:bookmarkStart w:id="18" w:name="_Toc276855807"/>
           <w:r>
             <w:t xml:space="preserve">Ilustração </w:t>
           </w:r>
@@ -6162,7 +6163,7 @@
           <w:r>
             <w:t xml:space="preserve"> - Capturar várias peças em simultâneo</w:t>
           </w:r>
-          <w:bookmarkEnd w:id="19"/>
+          <w:bookmarkEnd w:id="18"/>
         </w:p>
         <w:p>
           <w:pPr>
@@ -6191,7 +6192,7 @@
               <w:lang w:eastAsia="pt-PT"/>
             </w:rPr>
             <w:drawing>
-              <wp:inline distT="0" distB="0" distL="0" distR="0" wp14:anchorId="1701FB8D" wp14:editId="421C0BF1">
+              <wp:inline distT="0" distB="0" distL="0" distR="0" wp14:anchorId="7B4C7536" wp14:editId="3F3984AA">
                 <wp:extent cx="2845316" cy="2383200"/>
                 <wp:effectExtent l="0" t="0" r="0" b="0"/>
                 <wp:docPr id="7" name="Picture 7"/>
@@ -6238,7 +6239,7 @@
             <w:pStyle w:val="Caption"/>
             <w:jc w:val="center"/>
           </w:pPr>
-          <w:bookmarkStart w:id="20" w:name="_Toc276855808"/>
+          <w:bookmarkStart w:id="19" w:name="_Toc276855808"/>
           <w:r>
             <w:t xml:space="preserve">Ilustração </w:t>
           </w:r>
@@ -6253,7 +6254,7 @@
           <w:r>
             <w:t xml:space="preserve"> - Capturar uma peça num canto</w:t>
           </w:r>
-          <w:bookmarkEnd w:id="20"/>
+          <w:bookmarkEnd w:id="19"/>
         </w:p>
         <w:p>
           <w:pPr>
@@ -6263,11 +6264,11 @@
               <w:numId w:val="1"/>
             </w:numPr>
           </w:pPr>
-          <w:bookmarkStart w:id="21" w:name="_Toc276920181"/>
+          <w:bookmarkStart w:id="20" w:name="_Toc276920181"/>
           <w:r>
             <w:t>Modos de Jogo</w:t>
           </w:r>
-          <w:bookmarkEnd w:id="21"/>
+          <w:bookmarkEnd w:id="20"/>
         </w:p>
         <w:p>
           <w:pPr>
@@ -6487,7 +6488,7 @@
               <w:numId w:val="1"/>
             </w:numPr>
           </w:pPr>
-          <w:bookmarkStart w:id="22" w:name="_Toc276920182"/>
+          <w:bookmarkStart w:id="21" w:name="_Toc276920182"/>
           <w:r>
             <w:t xml:space="preserve">Realizar um </w:t>
           </w:r>
@@ -6497,7 +6498,7 @@
           <w:r>
             <w:t>ogo</w:t>
           </w:r>
-          <w:bookmarkEnd w:id="22"/>
+          <w:bookmarkEnd w:id="21"/>
         </w:p>
         <w:p>
           <w:pPr>
@@ -6521,12 +6522,12 @@
           <w:numId w:val="1"/>
         </w:numPr>
       </w:pPr>
-      <w:bookmarkStart w:id="23" w:name="_Toc276920183"/>
+      <w:bookmarkStart w:id="22" w:name="_Toc276920183"/>
       <w:r>
         <w:lastRenderedPageBreak/>
         <w:t>Arquitectura do sistema</w:t>
       </w:r>
-      <w:bookmarkEnd w:id="23"/>
+      <w:bookmarkEnd w:id="22"/>
     </w:p>
     <w:p>
       <w:pPr>
@@ -6624,12 +6625,12 @@
         </w:numPr>
         <w:jc w:val="both"/>
       </w:pPr>
-      <w:bookmarkStart w:id="24" w:name="_Toc276920184"/>
+      <w:bookmarkStart w:id="23" w:name="_Toc276920184"/>
       <w:r>
         <w:lastRenderedPageBreak/>
         <w:t>Módulo de Lógica do Jogo</w:t>
       </w:r>
-      <w:bookmarkEnd w:id="24"/>
+      <w:bookmarkEnd w:id="23"/>
     </w:p>
     <w:p>
       <w:pPr>
@@ -6639,11 +6640,11 @@
           <w:numId w:val="1"/>
         </w:numPr>
       </w:pPr>
-      <w:bookmarkStart w:id="25" w:name="_Toc276920185"/>
+      <w:bookmarkStart w:id="24" w:name="_Toc276920185"/>
       <w:r>
         <w:t>Representação do Estado de Jogo</w:t>
       </w:r>
-      <w:bookmarkEnd w:id="25"/>
+      <w:bookmarkEnd w:id="24"/>
     </w:p>
     <w:p>
       <w:pPr>
@@ -6717,7 +6718,7 @@
         <w:pStyle w:val="Caption"/>
         <w:jc w:val="center"/>
       </w:pPr>
-      <w:bookmarkStart w:id="26" w:name="_Toc276855809"/>
+      <w:bookmarkStart w:id="25" w:name="_Toc276855809"/>
       <w:r>
         <w:t xml:space="preserve">Ilustração </w:t>
       </w:r>
@@ -6732,7 +6733,7 @@
       <w:r>
         <w:t xml:space="preserve"> - Tabuleiro inicial</w:t>
       </w:r>
-      <w:bookmarkEnd w:id="26"/>
+      <w:bookmarkEnd w:id="25"/>
     </w:p>
     <w:p>
       <w:pPr>
@@ -7012,7 +7013,7 @@
         <w:pStyle w:val="Caption"/>
         <w:jc w:val="center"/>
       </w:pPr>
-      <w:bookmarkStart w:id="27" w:name="_Toc276855810"/>
+      <w:bookmarkStart w:id="26" w:name="_Toc276855810"/>
       <w:r>
         <w:t xml:space="preserve">Ilustração </w:t>
       </w:r>
@@ -7027,7 +7028,7 @@
       <w:r>
         <w:t xml:space="preserve"> - Tabuleiro numa fase intermédia</w:t>
       </w:r>
-      <w:bookmarkEnd w:id="27"/>
+      <w:bookmarkEnd w:id="26"/>
     </w:p>
     <w:p>
       <w:pPr>
@@ -7096,7 +7097,7 @@
         <w:pStyle w:val="Caption"/>
         <w:jc w:val="center"/>
       </w:pPr>
-      <w:bookmarkStart w:id="28" w:name="_Toc276855811"/>
+      <w:bookmarkStart w:id="27" w:name="_Toc276855811"/>
       <w:r>
         <w:t xml:space="preserve">Ilustração </w:t>
       </w:r>
@@ -7111,7 +7112,7 @@
       <w:r>
         <w:t xml:space="preserve"> - Tabuleiro numa situação final</w:t>
       </w:r>
-      <w:bookmarkEnd w:id="28"/>
+      <w:bookmarkEnd w:id="27"/>
     </w:p>
     <w:p>
       <w:pPr>
@@ -7151,12 +7152,12 @@
           <w:numId w:val="1"/>
         </w:numPr>
       </w:pPr>
-      <w:bookmarkStart w:id="29" w:name="_Toc276920186"/>
+      <w:bookmarkStart w:id="28" w:name="_Toc276920186"/>
       <w:r>
         <w:lastRenderedPageBreak/>
         <w:t>Representação de um Movimento</w:t>
       </w:r>
-      <w:bookmarkEnd w:id="29"/>
+      <w:bookmarkEnd w:id="28"/>
     </w:p>
     <w:p>
       <w:pPr>
@@ -7449,7 +7450,13 @@
         <w:t xml:space="preserve"> onde a posição final na matriz passa a ter a peça do jogador e de seguida esta regra é chamada novamente para que a posição inicial do jogador passe a 0 pois ficou vazia. </w:t>
       </w:r>
       <w:r>
-        <w:t>De seguida é verificado através da chamada da regra conquistaPecas</w:t>
+        <w:t xml:space="preserve">De seguida é verificado através da chamada da regra </w:t>
+      </w:r>
+      <w:r>
+        <w:rPr>
+          <w:b/>
+        </w:rPr>
+        <w:t>conquistaPecas</w:t>
       </w:r>
       <w:r>
         <w:rPr>
@@ -7543,12 +7550,12 @@
           <w:numId w:val="1"/>
         </w:numPr>
       </w:pPr>
-      <w:bookmarkStart w:id="30" w:name="_Toc276920187"/>
+      <w:bookmarkStart w:id="29" w:name="_Toc276920187"/>
       <w:r>
         <w:lastRenderedPageBreak/>
         <w:t>Visualização do Tabuleiro</w:t>
       </w:r>
-      <w:bookmarkEnd w:id="30"/>
+      <w:bookmarkEnd w:id="29"/>
     </w:p>
     <w:p>
       <w:pPr>
@@ -7729,7 +7736,16 @@
           <w:rFonts w:ascii="Courier New" w:hAnsi="Courier New" w:cs="Courier New"/>
           <w:b/>
         </w:rPr>
-        <w:t>printPecas</w:t>
+        <w:t>print</w:t>
+      </w:r>
+      <w:bookmarkStart w:id="30" w:name="_GoBack"/>
+      <w:bookmarkEnd w:id="30"/>
+      <w:r>
+        <w:rPr>
+          <w:rFonts w:ascii="Courier New" w:hAnsi="Courier New" w:cs="Courier New"/>
+          <w:b/>
+        </w:rPr>
+        <w:t>Pecas</w:t>
       </w:r>
       <w:r>
         <w:rPr>
@@ -8208,13 +8224,13 @@
       <w:bookmarkStart w:id="35" w:name="_Toc276920191"/>
       <w:r>
         <w:lastRenderedPageBreak/>
-        <w:t>Conclusões e Perspectivas de Desenvolvimento</w:t>
+        <w:t>Conclusões</w:t>
       </w:r>
       <w:bookmarkEnd w:id="35"/>
     </w:p>
     <w:p>
       <w:pPr>
-        <w:spacing w:after="0"/>
+        <w:ind w:firstLine="360"/>
         <w:jc w:val="both"/>
       </w:pPr>
     </w:p>
@@ -12249,7 +12265,7 @@
             <w:noProof/>
             <w:color w:val="BFBFBF" w:themeColor="background1" w:themeShade="BF"/>
           </w:rPr>
-          <w:t>2</w:t>
+          <w:t>17</w:t>
         </w:r>
         <w:r>
           <w:rPr>
@@ -16686,7 +16702,7 @@
 </file>
 
 <file path=customXml/itemProps2.xml><?xml version="1.0" encoding="utf-8"?>
-<ds:datastoreItem xmlns:ds="http://schemas.openxmlformats.org/officeDocument/2006/customXml" ds:itemID="{8EC0E5F9-C13E-4B75-9C50-5E6BBB594E1F}">
+<ds:datastoreItem xmlns:ds="http://schemas.openxmlformats.org/officeDocument/2006/customXml" ds:itemID="{826D06D5-970A-42EB-AC0B-66D5F5D67F73}">
   <ds:schemaRefs>
     <ds:schemaRef ds:uri="http://schemas.openxmlformats.org/officeDocument/2006/bibliography"/>
   </ds:schemaRefs>

</xml_diff>

<commit_message>
Algumas alterações ao relatório_plog.docx
</commit_message>
<xml_diff>
--- a/relatório_plog.docx
+++ b/relatório_plog.docx
@@ -950,6 +950,7 @@
                                 <w:dataBinding w:prefixMappings="xmlns:ns0='http://schemas.openxmlformats.org/officeDocument/2006/extended-properties'" w:xpath="/ns0:Properties[1]/ns0:Company[1]" w:storeItemID="{6668398D-A668-4E3E-A5EB-62B293D839F1}"/>
                                 <w:text/>
                               </w:sdtPr>
+                              <w:sdtEndPr/>
                               <w:sdtContent>
                                 <w:p>
                                   <w:pPr>
@@ -1051,6 +1052,7 @@
                                   <w:calendar w:val="gregorian"/>
                                 </w:date>
                               </w:sdtPr>
+                              <w:sdtEndPr/>
                               <w:sdtContent>
                                 <w:p>
                                   <w:pPr>
@@ -1140,6 +1142,7 @@
                                 <w:dataBinding w:prefixMappings="xmlns:ns0='http://schemas.openxmlformats.org/package/2006/metadata/core-properties' xmlns:ns1='http://purl.org/dc/elements/1.1/'" w:xpath="/ns0:coreProperties[1]/ns1:title[1]" w:storeItemID="{6C3C8BC8-F283-45AE-878A-BAB7291924A1}"/>
                                 <w:text/>
                               </w:sdtPr>
+                              <w:sdtEndPr/>
                               <w:sdtContent>
                                 <w:p>
                                   <w:pPr>
@@ -1179,6 +1182,7 @@
                                 <w:dataBinding w:prefixMappings="xmlns:ns0='http://schemas.openxmlformats.org/package/2006/metadata/core-properties' xmlns:ns1='http://purl.org/dc/elements/1.1/'" w:xpath="/ns0:coreProperties[1]/ns1:subject[1]" w:storeItemID="{6C3C8BC8-F283-45AE-878A-BAB7291924A1}"/>
                                 <w:text/>
                               </w:sdtPr>
+                              <w:sdtEndPr/>
                               <w:sdtContent>
                                 <w:p>
                                   <w:pPr>
@@ -1701,6 +1705,7 @@
             <w:docPartUnique/>
           </w:docPartObj>
         </w:sdtPr>
+        <w:sdtEndPr/>
         <w:sdtContent>
           <w:r>
             <w:br w:type="page"/>
@@ -1716,6 +1721,7 @@
           <w:docPartUnique/>
         </w:docPartObj>
       </w:sdtPr>
+      <w:sdtEndPr/>
       <w:sdtContent>
         <w:bookmarkStart w:id="0" w:name="_Toc276917562" w:displacedByCustomXml="prev"/>
         <w:p/>
@@ -1775,7 +1781,13 @@
             <w:t>Deste modo,</w:t>
           </w:r>
           <w:r>
-            <w:t xml:space="preserve"> este </w:t>
+            <w:t xml:space="preserve"> </w:t>
+          </w:r>
+          <w:r>
+            <w:t>o</w:t>
+          </w:r>
+          <w:r>
+            <w:t xml:space="preserve"> </w:t>
           </w:r>
           <w:r>
             <w:t>relatório con</w:t>
@@ -1863,7 +1875,15 @@
             <w:rPr>
               <w:lang w:val="en-US"/>
             </w:rPr>
-            <w:t xml:space="preserve"> goal to implement the game “Hasami Shogi” using Prolog programming language learnt during the discipline of “Programação em Lógica” on the</w:t>
+            <w:t xml:space="preserve"> goal to implement the game “Hasami Shogi” using Prolog programming language learnt during the discipline </w:t>
+          </w:r>
+          <w:bookmarkStart w:id="4" w:name="_GoBack"/>
+          <w:bookmarkEnd w:id="4"/>
+          <w:r>
+            <w:rPr>
+              <w:lang w:val="en-US"/>
+            </w:rPr>
+            <w:t>of “Programação em Lógica” on the</w:t>
           </w:r>
           <w:r>
             <w:rPr>
@@ -4160,14 +4180,14 @@
           <w:pPr>
             <w:pStyle w:val="Heading1"/>
           </w:pPr>
-          <w:bookmarkStart w:id="4" w:name="_Toc276917564"/>
-          <w:bookmarkStart w:id="5" w:name="_Toc276920171"/>
+          <w:bookmarkStart w:id="5" w:name="_Toc276917564"/>
+          <w:bookmarkStart w:id="6" w:name="_Toc276920171"/>
           <w:r>
             <w:lastRenderedPageBreak/>
             <w:t>Ilustrações</w:t>
           </w:r>
-          <w:bookmarkEnd w:id="4"/>
           <w:bookmarkEnd w:id="5"/>
+          <w:bookmarkEnd w:id="6"/>
         </w:p>
         <w:p/>
         <w:p>
@@ -4829,12 +4849,12 @@
             </w:numPr>
             <w:jc w:val="both"/>
           </w:pPr>
-          <w:bookmarkStart w:id="6" w:name="_Toc276920172"/>
+          <w:bookmarkStart w:id="7" w:name="_Toc276920172"/>
           <w:r>
             <w:lastRenderedPageBreak/>
             <w:t>Introdução</w:t>
           </w:r>
-          <w:bookmarkEnd w:id="6"/>
+          <w:bookmarkEnd w:id="7"/>
           <w:r>
             <w:t xml:space="preserve"> </w:t>
           </w:r>
@@ -4848,11 +4868,11 @@
             </w:numPr>
             <w:jc w:val="both"/>
           </w:pPr>
-          <w:bookmarkStart w:id="7" w:name="_Toc276920173"/>
+          <w:bookmarkStart w:id="8" w:name="_Toc276920173"/>
           <w:r>
             <w:t>Enquadramento</w:t>
           </w:r>
-          <w:bookmarkEnd w:id="7"/>
+          <w:bookmarkEnd w:id="8"/>
         </w:p>
         <w:p>
           <w:pPr>
@@ -4915,11 +4935,11 @@
             </w:numPr>
             <w:jc w:val="both"/>
           </w:pPr>
-          <w:bookmarkStart w:id="8" w:name="_Toc276920174"/>
+          <w:bookmarkStart w:id="9" w:name="_Toc276920174"/>
           <w:r>
             <w:t>Motivação</w:t>
           </w:r>
-          <w:bookmarkEnd w:id="8"/>
+          <w:bookmarkEnd w:id="9"/>
         </w:p>
         <w:p>
           <w:pPr>
@@ -4950,7 +4970,34 @@
             <w:t>Durante o desenvolvimento deste trabalho escolhemos um jogo q</w:t>
           </w:r>
           <w:r>
-            <w:t xml:space="preserve">ue fosse divertido e interessante assim como fizesse com que o utilizador tivesse que se manter concentrado durante o jogo pois é necessário realizar estratégias para se obter um melhor resultado. Uma das principais razões da nossa motivação foi a programação da inteligência artificial pois é algo </w:t>
+            <w:t>ue fosse divertido e interessante assim como fizesse com que o utilizador tivesse que se manter concentrado durante o jogo</w:t>
+          </w:r>
+          <w:r>
+            <w:t>,</w:t>
+          </w:r>
+          <w:r>
+            <w:t xml:space="preserve"> pois é necessário realizar estratégias para se obter um melhor resultado. </w:t>
+          </w:r>
+        </w:p>
+        <w:p>
+          <w:pPr>
+            <w:ind w:firstLine="420"/>
+            <w:jc w:val="both"/>
+          </w:pPr>
+          <w:r>
+            <w:t>Para além disso,</w:t>
+          </w:r>
+          <w:r>
+            <w:t xml:space="preserve"> </w:t>
+          </w:r>
+          <w:r>
+            <w:t>o interesse foi ainda maior no que diz respeito à</w:t>
+          </w:r>
+          <w:r>
+            <w:t xml:space="preserve"> inteligência </w:t>
+          </w:r>
+          <w:r>
+            <w:t xml:space="preserve">artificial, dado que se trata de um ramo bastante </w:t>
           </w:r>
           <w:r>
             <w:t>aliciante</w:t>
@@ -4980,11 +5027,11 @@
             </w:numPr>
             <w:jc w:val="both"/>
           </w:pPr>
-          <w:bookmarkStart w:id="9" w:name="_Toc276920175"/>
+          <w:bookmarkStart w:id="10" w:name="_Toc276920175"/>
           <w:r>
             <w:t>Objectivos</w:t>
           </w:r>
-          <w:bookmarkEnd w:id="9"/>
+          <w:bookmarkEnd w:id="10"/>
         </w:p>
         <w:p>
           <w:pPr>
@@ -5006,7 +5053,13 @@
             <w:jc w:val="both"/>
           </w:pPr>
           <w:r>
-            <w:t>Os objectivos específicos para este projecto são:</w:t>
+            <w:t xml:space="preserve">Os objectivos específicos para este projecto </w:t>
+          </w:r>
+          <w:r>
+            <w:t>foram</w:t>
+          </w:r>
+          <w:r>
+            <w:t>:</w:t>
           </w:r>
         </w:p>
         <w:p>
@@ -5019,7 +5072,10 @@
             <w:jc w:val="both"/>
           </w:pPr>
           <w:r>
-            <w:t>Realização de uma versão do jogo “Hasami Shogi”</w:t>
+            <w:t>Realizar</w:t>
+          </w:r>
+          <w:r>
+            <w:t xml:space="preserve"> de uma versão do jogo “Hasami Shogi”</w:t>
           </w:r>
           <w:r>
             <w:t xml:space="preserve"> em linguagem prolog;</w:t>
@@ -5035,10 +5091,13 @@
             <w:jc w:val="both"/>
           </w:pPr>
           <w:r>
-            <w:t xml:space="preserve">Condições de terminação </w:t>
-          </w:r>
-          <w:r>
-            <w:t>do jogo correctamente definidas</w:t>
+            <w:t>Definir c</w:t>
+          </w:r>
+          <w:r>
+            <w:t xml:space="preserve">ondições de terminação </w:t>
+          </w:r>
+          <w:r>
+            <w:t>do jogo correctamente</w:t>
           </w:r>
           <w:r>
             <w:t>;</w:t>
@@ -5070,6 +5129,7 @@
             <w:jc w:val="both"/>
           </w:pPr>
           <w:r>
+            <w:lastRenderedPageBreak/>
             <w:t>Modo de jogo com Inteligência Artificial aplicada com vários graus de dificuldade ao</w:t>
           </w:r>
           <w:r>
@@ -5086,7 +5146,6 @@
             <w:jc w:val="both"/>
           </w:pPr>
           <w:r>
-            <w:lastRenderedPageBreak/>
             <w:t xml:space="preserve">Aplicação </w:t>
           </w:r>
           <w:r>
@@ -5118,7 +5177,10 @@
             <w:jc w:val="both"/>
           </w:pPr>
           <w:r>
-            <w:t xml:space="preserve">No final do projecto esperamos conseguir discernir quais os problemas que </w:t>
+            <w:t>O objectivo passa agora por</w:t>
+          </w:r>
+          <w:r>
+            <w:t xml:space="preserve"> conseguir discernir quais os problemas que </w:t>
           </w:r>
           <w:r>
             <w:t>podem ser resolvidos recorrendo à programação em lógica e, efectivamente, encontrar soluções</w:t>
@@ -5156,6 +5218,137 @@
           <w:r>
             <w:t>.</w:t>
           </w:r>
+        </w:p>
+        <w:p>
+          <w:pPr>
+            <w:pStyle w:val="Heading2"/>
+            <w:numPr>
+              <w:ilvl w:val="1"/>
+              <w:numId w:val="1"/>
+            </w:numPr>
+          </w:pPr>
+          <w:bookmarkStart w:id="11" w:name="_Toc276920176"/>
+          <w:r>
+            <w:t>Estrutura do relatório</w:t>
+          </w:r>
+          <w:bookmarkEnd w:id="11"/>
+        </w:p>
+        <w:p>
+          <w:pPr>
+            <w:jc w:val="both"/>
+          </w:pPr>
+        </w:p>
+        <w:p>
+          <w:pPr>
+            <w:ind w:firstLine="360"/>
+            <w:jc w:val="both"/>
+          </w:pPr>
+          <w:r>
+            <w:t>O relatório</w:t>
+          </w:r>
+          <w:r>
+            <w:t xml:space="preserve"> está dividido em 6 capítulos.</w:t>
+          </w:r>
+          <w:r>
+            <w:t xml:space="preserve"> </w:t>
+          </w:r>
+          <w:r>
+            <w:t>O</w:t>
+          </w:r>
+          <w:r>
+            <w:t xml:space="preserve"> primeiro capítulo é composto por uma introdução do trabalho, definição dos objectivos e enquadramento do projecto assim como a motivação para o mesmo.</w:t>
+          </w:r>
+          <w:r>
+            <w:t xml:space="preserve"> </w:t>
+          </w:r>
+        </w:p>
+        <w:p>
+          <w:pPr>
+            <w:ind w:firstLine="360"/>
+            <w:jc w:val="both"/>
+          </w:pPr>
+          <w:r>
+            <w:t>No</w:t>
+          </w:r>
+          <w:r>
+            <w:t xml:space="preserve"> segundo capítulo </w:t>
+          </w:r>
+          <w:r>
+            <w:t xml:space="preserve">é apresentada a descrição do projecto a desenvolver assim como o seu conceito, as regras e a história do jogo. </w:t>
+          </w:r>
+        </w:p>
+        <w:p>
+          <w:pPr>
+            <w:ind w:firstLine="360"/>
+            <w:jc w:val="both"/>
+          </w:pPr>
+          <w:r>
+            <w:t xml:space="preserve">No terceiro capítulo é descrito a arquitectura do sistema e os seus principais módulos do programa. </w:t>
+          </w:r>
+        </w:p>
+        <w:p>
+          <w:pPr>
+            <w:ind w:firstLine="360"/>
+            <w:jc w:val="both"/>
+          </w:pPr>
+          <w:r>
+            <w:t>O quarto capítulo contém</w:t>
+          </w:r>
+          <w:r>
+            <w:t xml:space="preserve"> a descrição do projecto</w:t>
+          </w:r>
+          <w:r>
+            <w:t xml:space="preserve"> assim como a sua implementação</w:t>
+          </w:r>
+          <w:r>
+            <w:t xml:space="preserve">, representação do estado do tabuleiro, validações de jogadas, verificação de fim de jogo, entre outras. </w:t>
+          </w:r>
+        </w:p>
+        <w:p>
+          <w:pPr>
+            <w:ind w:firstLine="360"/>
+            <w:jc w:val="both"/>
+          </w:pPr>
+          <w:r>
+            <w:t xml:space="preserve">Já o quinto capítulo </w:t>
+          </w:r>
+          <w:r>
+            <w:t>refere-se à</w:t>
+          </w:r>
+          <w:r>
+            <w:t xml:space="preserve"> interface de texto com o utilizador, a sua descrição e implementação. </w:t>
+          </w:r>
+        </w:p>
+        <w:p>
+          <w:pPr>
+            <w:ind w:firstLine="360"/>
+            <w:jc w:val="both"/>
+          </w:pPr>
+          <w:r>
+            <w:t>Por ú</w:t>
+          </w:r>
+          <w:r>
+            <w:t xml:space="preserve">ltimo, no sexto capítulo apresenta-se as conclusões do trabalho e resultados obtidos assim como perspectivas de desenvolvimentos futuros na utilização da linguagem Prolog. </w:t>
+          </w:r>
+          <w:r>
+            <w:br w:type="page"/>
+          </w:r>
+        </w:p>
+        <w:p>
+          <w:pPr>
+            <w:pStyle w:val="Heading1"/>
+            <w:numPr>
+              <w:ilvl w:val="0"/>
+              <w:numId w:val="1"/>
+            </w:numPr>
+            <w:jc w:val="both"/>
+          </w:pPr>
+          <w:bookmarkStart w:id="12" w:name="_Toc276920177"/>
+          <w:r>
+            <w:lastRenderedPageBreak/>
+            <w:t>Descrição do Problema</w:t>
+          </w:r>
+          <w:bookmarkEnd w:id="12"/>
         </w:p>
         <w:p>
           <w:pPr>
@@ -5170,120 +5363,11 @@
               <w:numId w:val="1"/>
             </w:numPr>
           </w:pPr>
-          <w:bookmarkStart w:id="10" w:name="_Toc276920176"/>
-          <w:r>
-            <w:t>Estrutura do relatório</w:t>
-          </w:r>
-          <w:bookmarkEnd w:id="10"/>
-        </w:p>
-        <w:p>
-          <w:pPr>
-            <w:jc w:val="both"/>
-          </w:pPr>
-        </w:p>
-        <w:p>
-          <w:pPr>
-            <w:ind w:firstLine="360"/>
-            <w:jc w:val="both"/>
-          </w:pPr>
-          <w:r>
-            <w:t>O relatório</w:t>
-          </w:r>
-          <w:r>
-            <w:t xml:space="preserve"> está dividido em 6 capítulos, o primeiro capítulo é composto por uma introdução do trabalho, definição dos objectivos e enquadramento do projecto assim como a motivação para o mesmo.</w:t>
-          </w:r>
-          <w:r>
-            <w:t xml:space="preserve"> </w:t>
-          </w:r>
-        </w:p>
-        <w:p>
-          <w:pPr>
-            <w:ind w:firstLine="360"/>
-            <w:jc w:val="both"/>
-          </w:pPr>
-          <w:r>
-            <w:t>No</w:t>
-          </w:r>
-          <w:r>
-            <w:t xml:space="preserve"> segundo capítulo </w:t>
-          </w:r>
-          <w:r>
-            <w:t xml:space="preserve">é apresentada a descrição do projecto a desenvolver assim como o seu conceito, as regras e a história do jogo. </w:t>
-          </w:r>
-        </w:p>
-        <w:p>
-          <w:pPr>
-            <w:ind w:firstLine="360"/>
-            <w:jc w:val="both"/>
-          </w:pPr>
-          <w:r>
-            <w:t xml:space="preserve">No terceiro capítulo é descrito a arquitectura do sistema e os seus principais módulos do programa. </w:t>
-          </w:r>
-        </w:p>
-        <w:p>
-          <w:pPr>
-            <w:ind w:firstLine="360"/>
-            <w:jc w:val="both"/>
-          </w:pPr>
-          <w:r>
-            <w:t xml:space="preserve">O quarto capitúlo contêm a descrição do projecto assim como a sua implementação , representação do estado do tabuleiro, validações de jogadas, verificação de fim de jogo, entre outras. </w:t>
-          </w:r>
-        </w:p>
-        <w:p>
-          <w:pPr>
-            <w:ind w:firstLine="360"/>
-            <w:jc w:val="both"/>
-          </w:pPr>
-          <w:r>
-            <w:t xml:space="preserve">Já o quinto capítulo é sobre a interface de texto com o utilizador, a sua descrição e implementação. </w:t>
-          </w:r>
-        </w:p>
-        <w:p>
-          <w:pPr>
-            <w:ind w:firstLine="360"/>
-            <w:jc w:val="both"/>
-          </w:pPr>
-          <w:r>
-            <w:t xml:space="preserve">Por ultimo, no sexto capítulo apresenta-se as conclusões do trabalho e resultados obtidos assim como perspectivas de desenvolvimentos futuros na utilização da linguagem Prolog. </w:t>
-          </w:r>
-          <w:r>
-            <w:br w:type="page"/>
-          </w:r>
-        </w:p>
-        <w:p>
-          <w:pPr>
-            <w:pStyle w:val="Heading1"/>
-            <w:numPr>
-              <w:ilvl w:val="0"/>
-              <w:numId w:val="1"/>
-            </w:numPr>
-            <w:jc w:val="both"/>
-          </w:pPr>
-          <w:bookmarkStart w:id="11" w:name="_Toc276920177"/>
-          <w:r>
-            <w:lastRenderedPageBreak/>
-            <w:t>Descrição do Problema</w:t>
-          </w:r>
-          <w:bookmarkEnd w:id="11"/>
-        </w:p>
-        <w:p>
-          <w:pPr>
-            <w:jc w:val="both"/>
-          </w:pPr>
-        </w:p>
-        <w:p>
-          <w:pPr>
-            <w:pStyle w:val="Heading2"/>
-            <w:numPr>
-              <w:ilvl w:val="1"/>
-              <w:numId w:val="1"/>
-            </w:numPr>
-          </w:pPr>
-          <w:bookmarkStart w:id="12" w:name="_Toc276920178"/>
+          <w:bookmarkStart w:id="13" w:name="_Toc276920178"/>
           <w:r>
             <w:t>Conceito do jogo</w:t>
           </w:r>
-          <w:bookmarkEnd w:id="12"/>
+          <w:bookmarkEnd w:id="13"/>
         </w:p>
         <w:p>
           <w:pPr>
@@ -5389,7 +5473,7 @@
               <w:lang w:eastAsia="pt-PT"/>
             </w:rPr>
             <w:drawing>
-              <wp:inline distT="0" distB="0" distL="0" distR="0" wp14:anchorId="0DDF7B0D" wp14:editId="518062FC">
+              <wp:inline distT="0" distB="0" distL="0" distR="0" wp14:anchorId="22DCF7A1" wp14:editId="1214A37F">
                 <wp:extent cx="3381555" cy="2291101"/>
                 <wp:effectExtent l="0" t="0" r="9525" b="0"/>
                 <wp:docPr id="9" name="Picture 9"/>
@@ -5536,7 +5620,7 @@
               <w:numId w:val="1"/>
             </w:numPr>
           </w:pPr>
-          <w:bookmarkStart w:id="13" w:name="_Toc276920179"/>
+          <w:bookmarkStart w:id="14" w:name="_Toc276920179"/>
           <w:r>
             <w:lastRenderedPageBreak/>
             <w:t>Movimento das P</w:t>
@@ -5544,7 +5628,7 @@
           <w:r>
             <w:t>eças</w:t>
           </w:r>
-          <w:bookmarkEnd w:id="13"/>
+          <w:bookmarkEnd w:id="14"/>
         </w:p>
         <w:p/>
         <w:p>
@@ -5568,7 +5652,7 @@
               <w:lang w:eastAsia="pt-PT"/>
             </w:rPr>
             <w:drawing>
-              <wp:inline distT="0" distB="0" distL="0" distR="0" wp14:anchorId="45623F67" wp14:editId="652734CC">
+              <wp:inline distT="0" distB="0" distL="0" distR="0" wp14:anchorId="3CD107F8" wp14:editId="3A2B7DDA">
                 <wp:extent cx="2843943" cy="2382050"/>
                 <wp:effectExtent l="0" t="0" r="0" b="0"/>
                 <wp:docPr id="3" name="Picture 3"/>
@@ -5619,7 +5703,7 @@
             <w:pStyle w:val="Caption"/>
             <w:jc w:val="center"/>
           </w:pPr>
-          <w:bookmarkStart w:id="14" w:name="_Toc276855804"/>
+          <w:bookmarkStart w:id="15" w:name="_Toc276855804"/>
           <w:r>
             <w:t xml:space="preserve">Ilustração </w:t>
           </w:r>
@@ -5634,7 +5718,7 @@
           <w:r>
             <w:t xml:space="preserve"> - Movimento no tabuleiro</w:t>
           </w:r>
-          <w:bookmarkEnd w:id="14"/>
+          <w:bookmarkEnd w:id="15"/>
         </w:p>
         <w:p>
           <w:pPr>
@@ -5644,7 +5728,7 @@
               <w:numId w:val="1"/>
             </w:numPr>
           </w:pPr>
-          <w:bookmarkStart w:id="15" w:name="_Toc276920180"/>
+          <w:bookmarkStart w:id="16" w:name="_Toc276920180"/>
           <w:r>
             <w:t xml:space="preserve">Capturando </w:t>
           </w:r>
@@ -5654,7 +5738,7 @@
           <w:r>
             <w:t>nimigos</w:t>
           </w:r>
-          <w:bookmarkEnd w:id="15"/>
+          <w:bookmarkEnd w:id="16"/>
         </w:p>
         <w:p>
           <w:pPr>
@@ -5675,7 +5759,7 @@
             <mc:AlternateContent>
               <mc:Choice Requires="wps">
                 <w:drawing>
-                  <wp:anchor distT="0" distB="0" distL="114300" distR="114300" simplePos="0" relativeHeight="251662336" behindDoc="0" locked="0" layoutInCell="1" allowOverlap="1" wp14:anchorId="2C2162E8" wp14:editId="17DC2E3C">
+                  <wp:anchor distT="0" distB="0" distL="114300" distR="114300" simplePos="0" relativeHeight="251662336" behindDoc="0" locked="0" layoutInCell="1" allowOverlap="1" wp14:anchorId="3187D5FC" wp14:editId="4328EA75">
                     <wp:simplePos x="0" y="0"/>
                     <wp:positionH relativeFrom="column">
                       <wp:posOffset>-5080</wp:posOffset>
@@ -5726,7 +5810,7 @@
                                     <w:noProof/>
                                   </w:rPr>
                                 </w:pPr>
-                                <w:bookmarkStart w:id="16" w:name="_Toc276855805"/>
+                                <w:bookmarkStart w:id="17" w:name="_Toc276855805"/>
                                 <w:r>
                                   <w:t xml:space="preserve">Ilustração </w:t>
                                 </w:r>
@@ -5741,7 +5825,7 @@
                                 <w:r>
                                   <w:t xml:space="preserve"> - Capturar uma peça na horizontal</w:t>
                                 </w:r>
-                                <w:bookmarkEnd w:id="16"/>
+                                <w:bookmarkEnd w:id="17"/>
                               </w:p>
                             </w:txbxContent>
                           </wps:txbx>
@@ -5803,7 +5887,7 @@
             <mc:AlternateContent>
               <mc:Choice Requires="wps">
                 <w:drawing>
-                  <wp:anchor distT="0" distB="0" distL="114300" distR="114300" simplePos="0" relativeHeight="251666432" behindDoc="0" locked="0" layoutInCell="1" allowOverlap="1" wp14:anchorId="74E66000" wp14:editId="44FDE6A5">
+                  <wp:anchor distT="0" distB="0" distL="114300" distR="114300" simplePos="0" relativeHeight="251666432" behindDoc="0" locked="0" layoutInCell="1" allowOverlap="1" wp14:anchorId="13B7500A" wp14:editId="7A8658AF">
                     <wp:simplePos x="0" y="0"/>
                     <wp:positionH relativeFrom="column">
                       <wp:posOffset>3382010</wp:posOffset>
@@ -5854,7 +5938,7 @@
                                     <w:sz w:val="24"/>
                                   </w:rPr>
                                 </w:pPr>
-                                <w:bookmarkStart w:id="17" w:name="_Toc276855806"/>
+                                <w:bookmarkStart w:id="18" w:name="_Toc276855806"/>
                                 <w:r>
                                   <w:t xml:space="preserve">Ilustração </w:t>
                                 </w:r>
@@ -5867,12 +5951,9 @@
                                   </w:r>
                                 </w:fldSimple>
                                 <w:r>
-                                  <w:t xml:space="preserve"> </w:t>
+                                  <w:t xml:space="preserve"> - Capturar uma peça na vertical</w:t>
                                 </w:r>
-                                <w:r>
-                                  <w:t>- Capturar uma peça na vertical</w:t>
-                                </w:r>
-                                <w:bookmarkEnd w:id="17"/>
+                                <w:bookmarkEnd w:id="18"/>
                               </w:p>
                             </w:txbxContent>
                           </wps:txbx>
@@ -5938,7 +6019,7 @@
               <w:lang w:eastAsia="pt-PT"/>
             </w:rPr>
             <w:drawing>
-              <wp:anchor distT="0" distB="0" distL="114300" distR="114300" simplePos="0" relativeHeight="251659264" behindDoc="1" locked="0" layoutInCell="1" allowOverlap="1" wp14:anchorId="5B863184" wp14:editId="46266C2B">
+              <wp:anchor distT="0" distB="0" distL="114300" distR="114300" simplePos="0" relativeHeight="251659264" behindDoc="1" locked="0" layoutInCell="1" allowOverlap="1" wp14:anchorId="0F05359A" wp14:editId="55E60A5E">
                 <wp:simplePos x="0" y="0"/>
                 <wp:positionH relativeFrom="column">
                   <wp:posOffset>16510</wp:posOffset>
@@ -6007,7 +6088,7 @@
               <w:lang w:eastAsia="pt-PT"/>
             </w:rPr>
             <w:drawing>
-              <wp:anchor distT="0" distB="0" distL="114300" distR="114300" simplePos="0" relativeHeight="251660288" behindDoc="1" locked="0" layoutInCell="1" allowOverlap="1" wp14:anchorId="4B1097F2" wp14:editId="56A1EF16">
+              <wp:anchor distT="0" distB="0" distL="114300" distR="114300" simplePos="0" relativeHeight="251660288" behindDoc="1" locked="0" layoutInCell="1" allowOverlap="1" wp14:anchorId="7528A58A" wp14:editId="3363A6D4">
                 <wp:simplePos x="0" y="0"/>
                 <wp:positionH relativeFrom="column">
                   <wp:posOffset>2992120</wp:posOffset>
@@ -6101,7 +6182,7 @@
               <w:lang w:eastAsia="pt-PT"/>
             </w:rPr>
             <w:drawing>
-              <wp:inline distT="0" distB="0" distL="0" distR="0" wp14:anchorId="1D5E0678" wp14:editId="3B2AFD84">
+              <wp:inline distT="0" distB="0" distL="0" distR="0" wp14:anchorId="1103EB0F" wp14:editId="5E5D6255">
                 <wp:extent cx="2845253" cy="2383200"/>
                 <wp:effectExtent l="0" t="0" r="0" b="0"/>
                 <wp:docPr id="6" name="Picture 6"/>
@@ -6148,7 +6229,7 @@
             <w:pStyle w:val="Caption"/>
             <w:jc w:val="center"/>
           </w:pPr>
-          <w:bookmarkStart w:id="18" w:name="_Toc276855807"/>
+          <w:bookmarkStart w:id="19" w:name="_Toc276855807"/>
           <w:r>
             <w:t xml:space="preserve">Ilustração </w:t>
           </w:r>
@@ -6162,97 +6243,6 @@
           </w:fldSimple>
           <w:r>
             <w:t xml:space="preserve"> - Capturar várias peças em simultâneo</w:t>
-          </w:r>
-          <w:bookmarkEnd w:id="18"/>
-        </w:p>
-        <w:p>
-          <w:pPr>
-            <w:ind w:firstLine="708"/>
-            <w:jc w:val="both"/>
-          </w:pPr>
-          <w:r>
-            <w:t>O mesmo acontece se uma peça</w:t>
-          </w:r>
-          <w:r>
-            <w:t xml:space="preserve"> (e apenas uma)</w:t>
-          </w:r>
-          <w:r>
-            <w:t xml:space="preserve"> for encurralada num canto. </w:t>
-          </w:r>
-        </w:p>
-        <w:p>
-          <w:pPr>
-            <w:keepNext/>
-            <w:ind w:firstLine="708"/>
-            <w:jc w:val="center"/>
-          </w:pPr>
-          <w:r>
-            <w:rPr>
-              <w:noProof/>
-              <w:lang w:eastAsia="pt-PT"/>
-            </w:rPr>
-            <w:drawing>
-              <wp:inline distT="0" distB="0" distL="0" distR="0" wp14:anchorId="7B4C7536" wp14:editId="3F3984AA">
-                <wp:extent cx="2845316" cy="2383200"/>
-                <wp:effectExtent l="0" t="0" r="0" b="0"/>
-                <wp:docPr id="7" name="Picture 7"/>
-                <wp:cNvGraphicFramePr>
-                  <a:graphicFrameLocks xmlns:a="http://schemas.openxmlformats.org/drawingml/2006/main" noChangeAspect="1"/>
-                </wp:cNvGraphicFramePr>
-                <a:graphic xmlns:a="http://schemas.openxmlformats.org/drawingml/2006/main">
-                  <a:graphicData uri="http://schemas.openxmlformats.org/drawingml/2006/picture">
-                    <pic:pic xmlns:pic="http://schemas.openxmlformats.org/drawingml/2006/picture">
-                      <pic:nvPicPr>
-                        <pic:cNvPr id="0" name="Untitled5.png"/>
-                        <pic:cNvPicPr/>
-                      </pic:nvPicPr>
-                      <pic:blipFill>
-                        <a:blip r:embed="rId19">
-                          <a:extLst>
-                            <a:ext uri="{28A0092B-C50C-407E-A947-70E740481C1C}">
-                              <a14:useLocalDpi xmlns:a14="http://schemas.microsoft.com/office/drawing/2010/main" val="0"/>
-                            </a:ext>
-                          </a:extLst>
-                        </a:blip>
-                        <a:stretch>
-                          <a:fillRect/>
-                        </a:stretch>
-                      </pic:blipFill>
-                      <pic:spPr>
-                        <a:xfrm>
-                          <a:off x="0" y="0"/>
-                          <a:ext cx="2845316" cy="2383200"/>
-                        </a:xfrm>
-                        <a:prstGeom prst="rect">
-                          <a:avLst/>
-                        </a:prstGeom>
-                      </pic:spPr>
-                    </pic:pic>
-                  </a:graphicData>
-                </a:graphic>
-              </wp:inline>
-            </w:drawing>
-          </w:r>
-        </w:p>
-        <w:p>
-          <w:pPr>
-            <w:pStyle w:val="Caption"/>
-            <w:jc w:val="center"/>
-          </w:pPr>
-          <w:bookmarkStart w:id="19" w:name="_Toc276855808"/>
-          <w:r>
-            <w:t xml:space="preserve">Ilustração </w:t>
-          </w:r>
-          <w:fldSimple w:instr=" SEQ Ilustração \* ARABIC ">
-            <w:r>
-              <w:rPr>
-                <w:noProof/>
-              </w:rPr>
-              <w:t>5</w:t>
-            </w:r>
-          </w:fldSimple>
-          <w:r>
-            <w:t xml:space="preserve"> - Capturar uma peça num canto</w:t>
           </w:r>
           <w:bookmarkEnd w:id="19"/>
         </w:p>
@@ -6270,21 +6260,17 @@
           </w:r>
           <w:bookmarkEnd w:id="20"/>
         </w:p>
+        <w:p/>
         <w:p>
           <w:pPr>
+            <w:ind w:left="720"/>
             <w:jc w:val="both"/>
           </w:pPr>
           <w:r>
-            <w:rPr>
-              <w:b/>
-            </w:rPr>
-            <w:tab/>
-          </w:r>
-          <w:r>
-            <w:t xml:space="preserve">O projecto </w:t>
-          </w:r>
-          <w:r>
-            <w:t>tem três</w:t>
+            <w:t xml:space="preserve">É possível escolher </w:t>
+          </w:r>
+          <w:r>
+            <w:t>três</w:t>
           </w:r>
           <w:r>
             <w:t xml:space="preserve"> </w:t>
@@ -6347,7 +6333,19 @@
             <w:jc w:val="both"/>
           </w:pPr>
           <w:r>
-            <w:t>Nos modos de jogo onde incluam o computador poderá escolher vários níveis de dificuldades.</w:t>
+            <w:t xml:space="preserve">Nos modos de jogo </w:t>
+          </w:r>
+          <w:r>
+            <w:t>que incluem</w:t>
+          </w:r>
+          <w:r>
+            <w:t xml:space="preserve"> o computador </w:t>
+          </w:r>
+          <w:r>
+            <w:t>é também necessário escolher o nível de dificuldade pretendido</w:t>
+          </w:r>
+          <w:r>
+            <w:t>.</w:t>
           </w:r>
         </w:p>
         <w:p>
@@ -6371,8 +6369,16 @@
             <w:jc w:val="both"/>
           </w:pPr>
           <w:r>
-            <w:lastRenderedPageBreak/>
-            <w:t>Neste projecto existem três tipos de dificuldades diferentes programadas com os seguintes diferentes algoritmos:</w:t>
+            <w:t>Assim,</w:t>
+          </w:r>
+          <w:r>
+            <w:t xml:space="preserve"> existem três </w:t>
+          </w:r>
+          <w:r>
+            <w:t>modos</w:t>
+          </w:r>
+          <w:r>
+            <w:t xml:space="preserve"> de dificuldades diferentes programadas com os seguintes algoritmos:</w:t>
           </w:r>
         </w:p>
         <w:p>
@@ -6437,8 +6443,26 @@
             <w:t xml:space="preserve"> do adversário</w:t>
           </w:r>
           <w:r>
-            <w:t>, tendo no entanto o cuidado de não se colocar em posição de ser conquistado. Caso não haja nenhuma possibilidade nestas condições, escolhe uma jogada aleotariamente de entre as possíveis.</w:t>
-          </w:r>
+            <w:t>, tendo no entanto o cuidado de não se colocar em posição de ser conquistado. Caso não haja nenhuma possibilidade nestas condições, e</w:t>
+          </w:r>
+          <w:r>
+            <w:t>scolhe uma jogada aleatória</w:t>
+          </w:r>
+          <w:r>
+            <w:t xml:space="preserve"> de entre as possíveis.</w:t>
+          </w:r>
+        </w:p>
+        <w:p>
+          <w:pPr>
+            <w:spacing w:after="0"/>
+            <w:jc w:val="both"/>
+          </w:pPr>
+        </w:p>
+        <w:p>
+          <w:pPr>
+            <w:spacing w:after="0"/>
+            <w:jc w:val="both"/>
+          </w:pPr>
         </w:p>
         <w:p>
           <w:pPr>
@@ -6451,6 +6475,7 @@
             <w:jc w:val="both"/>
           </w:pPr>
           <w:r>
+            <w:lastRenderedPageBreak/>
             <w:t>[Dificuldade 3] Minimax</w:t>
           </w:r>
         </w:p>
@@ -6569,7 +6594,13 @@
         </w:numPr>
       </w:pPr>
       <w:r>
-        <w:t>De seguida é apresentado o tabuleiro com 9 peças para cada jogador nas suas posições iniciais, assim como é aleatóriamente designado qual o primeiro jogador a começar a jogar;</w:t>
+        <w:t>De seguida é apresentado o tabuleiro com 9 peças para cada jogador nas suas posiçõ</w:t>
+      </w:r>
+      <w:r>
+        <w:t>es iniciais, assim como é aleato</w:t>
+      </w:r>
+      <w:r>
+        <w:t>riamente designado qual o primeiro jogador a começar a jogar;</w:t>
       </w:r>
     </w:p>
     <w:p>
@@ -6686,7 +6717,7 @@
                     <pic:cNvPicPr/>
                   </pic:nvPicPr>
                   <pic:blipFill>
-                    <a:blip r:embed="rId20">
+                    <a:blip r:embed="rId19">
                       <a:extLst>
                         <a:ext uri="{28A0092B-C50C-407E-A947-70E740481C1C}">
                           <a14:useLocalDpi xmlns:a14="http://schemas.microsoft.com/office/drawing/2010/main" val="0"/>
@@ -6981,7 +7012,7 @@
                     <pic:cNvPicPr/>
                   </pic:nvPicPr>
                   <pic:blipFill>
-                    <a:blip r:embed="rId21">
+                    <a:blip r:embed="rId20">
                       <a:extLst>
                         <a:ext uri="{28A0092B-C50C-407E-A947-70E740481C1C}">
                           <a14:useLocalDpi xmlns:a14="http://schemas.microsoft.com/office/drawing/2010/main" val="0"/>
@@ -7065,7 +7096,7 @@
                     <pic:cNvPicPr/>
                   </pic:nvPicPr>
                   <pic:blipFill>
-                    <a:blip r:embed="rId22">
+                    <a:blip r:embed="rId21">
                       <a:extLst>
                         <a:ext uri="{28A0092B-C50C-407E-A947-70E740481C1C}">
                           <a14:useLocalDpi xmlns:a14="http://schemas.microsoft.com/office/drawing/2010/main" val="0"/>
@@ -7736,16 +7767,7 @@
           <w:rFonts w:ascii="Courier New" w:hAnsi="Courier New" w:cs="Courier New"/>
           <w:b/>
         </w:rPr>
-        <w:t>print</w:t>
-      </w:r>
-      <w:bookmarkStart w:id="30" w:name="_GoBack"/>
-      <w:bookmarkEnd w:id="30"/>
-      <w:r>
-        <w:rPr>
-          <w:rFonts w:ascii="Courier New" w:hAnsi="Courier New" w:cs="Courier New"/>
-          <w:b/>
-        </w:rPr>
-        <w:t>Pecas</w:t>
+        <w:t>printPecas</w:t>
       </w:r>
       <w:r>
         <w:rPr>
@@ -7793,7 +7815,7 @@
                     <pic:cNvPicPr/>
                   </pic:nvPicPr>
                   <pic:blipFill>
-                    <a:blip r:embed="rId20">
+                    <a:blip r:embed="rId19">
                       <a:extLst>
                         <a:ext uri="{28A0092B-C50C-407E-A947-70E740481C1C}">
                           <a14:useLocalDpi xmlns:a14="http://schemas.microsoft.com/office/drawing/2010/main" val="0"/>
@@ -7825,7 +7847,7 @@
         <w:pStyle w:val="Caption"/>
         <w:jc w:val="center"/>
       </w:pPr>
-      <w:bookmarkStart w:id="31" w:name="_Toc276855812"/>
+      <w:bookmarkStart w:id="30" w:name="_Toc276855812"/>
       <w:r>
         <w:t xml:space="preserve">Ilustração </w:t>
       </w:r>
@@ -7840,7 +7862,7 @@
       <w:r>
         <w:t xml:space="preserve"> - Tabuleiro em linha de código</w:t>
       </w:r>
-      <w:bookmarkEnd w:id="31"/>
+      <w:bookmarkEnd w:id="30"/>
     </w:p>
     <w:p>
       <w:pPr>
@@ -7918,12 +7940,12 @@
           <w:numId w:val="1"/>
         </w:numPr>
       </w:pPr>
-      <w:bookmarkStart w:id="32" w:name="_Toc276920188"/>
+      <w:bookmarkStart w:id="31" w:name="_Toc276920188"/>
       <w:r>
         <w:lastRenderedPageBreak/>
         <w:t>Lista de jogadas válidas</w:t>
       </w:r>
-      <w:bookmarkEnd w:id="32"/>
+      <w:bookmarkEnd w:id="31"/>
     </w:p>
     <w:p/>
     <w:p>
@@ -7966,11 +7988,11 @@
           <w:numId w:val="1"/>
         </w:numPr>
       </w:pPr>
-      <w:bookmarkStart w:id="33" w:name="_Toc276920189"/>
+      <w:bookmarkStart w:id="32" w:name="_Toc276920189"/>
       <w:r>
         <w:t>Final do Jogo</w:t>
       </w:r>
-      <w:bookmarkEnd w:id="33"/>
+      <w:bookmarkEnd w:id="32"/>
     </w:p>
     <w:p/>
     <w:p>
@@ -8168,12 +8190,12 @@
       <w:r>
         <w:br w:type="page"/>
       </w:r>
-      <w:bookmarkStart w:id="34" w:name="_Toc276920190"/>
+      <w:bookmarkStart w:id="33" w:name="_Toc276920190"/>
       <w:r>
         <w:lastRenderedPageBreak/>
         <w:t>Interface com o Utilizador</w:t>
       </w:r>
-      <w:bookmarkEnd w:id="34"/>
+      <w:bookmarkEnd w:id="33"/>
     </w:p>
     <w:p>
       <w:pPr>
@@ -8221,12 +8243,12 @@
         </w:numPr>
         <w:jc w:val="both"/>
       </w:pPr>
-      <w:bookmarkStart w:id="35" w:name="_Toc276920191"/>
+      <w:bookmarkStart w:id="34" w:name="_Toc276920191"/>
       <w:r>
         <w:lastRenderedPageBreak/>
         <w:t>Conclusões</w:t>
       </w:r>
-      <w:bookmarkEnd w:id="35"/>
+      <w:bookmarkEnd w:id="34"/>
     </w:p>
     <w:p>
       <w:pPr>
@@ -8240,7 +8262,19 @@
         <w:jc w:val="both"/>
       </w:pPr>
       <w:r>
-        <w:t xml:space="preserve">Foi realizado com sucesso uma versão do jogo “Hasami Shogi” em linguagem prolog. Na fase final do trabalho é possivel realizar jogos de contra outros jogadores ou até mesmo contra o computador em vários níveis de dificuldade devido à </w:t>
+        <w:t xml:space="preserve">Foi realizado com sucesso uma versão do jogo “Hasami Shogi” em linguagem prolog. Na fase final do trabalho é </w:t>
+      </w:r>
+      <w:r>
+        <w:t>possível</w:t>
+      </w:r>
+      <w:r>
+        <w:t xml:space="preserve"> realizar jogos contra outros jogadores ou até mesmo contra o computador em vários níveis de dificuldade</w:t>
+      </w:r>
+      <w:r>
+        <w:t>, dada a</w:t>
+      </w:r>
+      <w:r>
+        <w:t xml:space="preserve"> </w:t>
       </w:r>
       <w:r>
         <w:t>implementação</w:t>
@@ -8264,7 +8298,13 @@
         <w:t>intuitiva</w:t>
       </w:r>
       <w:r>
-        <w:t xml:space="preserve"> de forma a ser fácil para o utilizador adaptar-se à interface do jogo.</w:t>
+        <w:t xml:space="preserve"> de forma a ser fácil para o util</w:t>
+      </w:r>
+      <w:r>
+        <w:t>izador adaptar-se à ao</w:t>
+      </w:r>
+      <w:r>
+        <w:t xml:space="preserve"> jogo.</w:t>
       </w:r>
     </w:p>
     <w:p>
@@ -8289,6 +8329,15 @@
       <w:r>
         <w:t>e sobretudo aliciante devido à linguagem em que foi desenvolvido. É uma linguagem diferente das restantes estudadas até ao momento e tornou-se desafiante a sua compreensão e a compreensão do seu funcionamento para que conseguissemos implementar os objectivos propostos. Ficou ciente a utilidade da linguagem e a pertinência dos seus paradigmas, sendo que prevemos que seja importante para situações futuras em que sejamos confrontados com desafios semelhantes.</w:t>
       </w:r>
+    </w:p>
+    <w:p>
+      <w:pPr>
+        <w:ind w:firstLine="360"/>
+        <w:jc w:val="both"/>
+      </w:pPr>
+      <w:r>
+        <w:tab/>
+      </w:r>
       <w:r>
         <w:br w:type="page"/>
       </w:r>
@@ -8298,12 +8347,12 @@
         <w:pStyle w:val="Heading1"/>
         <w:jc w:val="both"/>
       </w:pPr>
-      <w:bookmarkStart w:id="36" w:name="_Toc276920192"/>
+      <w:bookmarkStart w:id="35" w:name="_Toc276920192"/>
       <w:r>
         <w:lastRenderedPageBreak/>
         <w:t>Bibliografia</w:t>
       </w:r>
-      <w:bookmarkEnd w:id="36"/>
+      <w:bookmarkEnd w:id="35"/>
     </w:p>
     <w:p>
       <w:pPr>
@@ -8384,7 +8433,7 @@
         <w:pStyle w:val="Heading1"/>
         <w:jc w:val="both"/>
       </w:pPr>
-      <w:bookmarkStart w:id="37" w:name="_Toc276920193"/>
+      <w:bookmarkStart w:id="36" w:name="_Toc276920193"/>
       <w:r>
         <w:lastRenderedPageBreak/>
         <w:t>Anexo</w:t>
@@ -8392,7 +8441,7 @@
       <w:r>
         <w:t xml:space="preserve"> A – Código Fonte</w:t>
       </w:r>
-      <w:bookmarkEnd w:id="37"/>
+      <w:bookmarkEnd w:id="36"/>
     </w:p>
     <w:p>
       <w:pPr>
@@ -11302,14 +11351,20 @@
       <w:pPr>
         <w:spacing w:after="0"/>
         <w:jc w:val="both"/>
-      </w:pPr>
-      <w:r>
         <w:rPr>
           <w:lang w:val="en-US"/>
         </w:rPr>
-        <w:tab/>
-      </w:r>
-      <w:r>
+      </w:pPr>
+      <w:r>
+        <w:rPr>
+          <w:lang w:val="en-US"/>
+        </w:rPr>
+        <w:tab/>
+      </w:r>
+      <w:r>
+        <w:rPr>
+          <w:lang w:val="en-US"/>
+        </w:rPr>
         <w:t>retiraPecas(X,Y1,X,Y2, Tab, NovoTab2, Jog),</w:t>
       </w:r>
     </w:p>
@@ -11319,7 +11374,12 @@
         <w:jc w:val="both"/>
       </w:pPr>
       <w:r>
-        <w:tab/>
+        <w:rPr>
+          <w:lang w:val="en-US"/>
+        </w:rPr>
+        <w:tab/>
+      </w:r>
+      <w:r>
         <w:t>processaRemocoes(T, NovoTab2, NovoTab, Jog).</w:t>
       </w:r>
     </w:p>
@@ -12100,7 +12160,7 @@
       </w:r>
     </w:p>
     <w:sectPr>
-      <w:footerReference w:type="default" r:id="rId23"/>
+      <w:footerReference w:type="default" r:id="rId22"/>
       <w:pgSz w:w="11906" w:h="16838"/>
       <w:pgMar w:top="1417" w:right="1701" w:bottom="1417" w:left="1701" w:header="708" w:footer="708" w:gutter="0"/>
       <w:cols w:space="708"/>
@@ -12265,7 +12325,7 @@
             <w:noProof/>
             <w:color w:val="BFBFBF" w:themeColor="background1" w:themeShade="BF"/>
           </w:rPr>
-          <w:t>17</w:t>
+          <w:t>4</w:t>
         </w:r>
         <w:r>
           <w:rPr>
@@ -15837,6 +15897,74 @@
       <w:vertAlign w:val="superscript"/>
     </w:rPr>
   </w:style>
+  <w:style w:type="character" w:styleId="CommentReference">
+    <w:name w:val="annotation reference"/>
+    <w:basedOn w:val="DefaultParagraphFont"/>
+    <w:uiPriority w:val="99"/>
+    <w:semiHidden/>
+    <w:unhideWhenUsed/>
+    <w:rsid w:val="00205263"/>
+    <w:rPr>
+      <w:sz w:val="16"/>
+      <w:szCs w:val="16"/>
+    </w:rPr>
+  </w:style>
+  <w:style w:type="paragraph" w:styleId="CommentText">
+    <w:name w:val="annotation text"/>
+    <w:basedOn w:val="Normal"/>
+    <w:link w:val="CommentTextChar"/>
+    <w:uiPriority w:val="99"/>
+    <w:semiHidden/>
+    <w:unhideWhenUsed/>
+    <w:rsid w:val="00205263"/>
+    <w:pPr>
+      <w:spacing w:line="240" w:lineRule="auto"/>
+    </w:pPr>
+    <w:rPr>
+      <w:sz w:val="20"/>
+      <w:szCs w:val="20"/>
+    </w:rPr>
+  </w:style>
+  <w:style w:type="character" w:customStyle="1" w:styleId="CommentTextChar">
+    <w:name w:val="Comment Text Char"/>
+    <w:basedOn w:val="DefaultParagraphFont"/>
+    <w:link w:val="CommentText"/>
+    <w:uiPriority w:val="99"/>
+    <w:semiHidden/>
+    <w:rsid w:val="00205263"/>
+    <w:rPr>
+      <w:sz w:val="20"/>
+      <w:szCs w:val="20"/>
+    </w:rPr>
+  </w:style>
+  <w:style w:type="paragraph" w:styleId="CommentSubject">
+    <w:name w:val="annotation subject"/>
+    <w:basedOn w:val="CommentText"/>
+    <w:next w:val="CommentText"/>
+    <w:link w:val="CommentSubjectChar"/>
+    <w:uiPriority w:val="99"/>
+    <w:semiHidden/>
+    <w:unhideWhenUsed/>
+    <w:rsid w:val="00205263"/>
+    <w:rPr>
+      <w:b/>
+      <w:bCs/>
+    </w:rPr>
+  </w:style>
+  <w:style w:type="character" w:customStyle="1" w:styleId="CommentSubjectChar">
+    <w:name w:val="Comment Subject Char"/>
+    <w:basedOn w:val="CommentTextChar"/>
+    <w:link w:val="CommentSubject"/>
+    <w:uiPriority w:val="99"/>
+    <w:semiHidden/>
+    <w:rsid w:val="00205263"/>
+    <w:rPr>
+      <w:b/>
+      <w:bCs/>
+      <w:sz w:val="20"/>
+      <w:szCs w:val="20"/>
+    </w:rPr>
+  </w:style>
 </w:styles>
 </file>
 
@@ -16390,6 +16518,74 @@
       <w:vertAlign w:val="superscript"/>
     </w:rPr>
   </w:style>
+  <w:style w:type="character" w:styleId="CommentReference">
+    <w:name w:val="annotation reference"/>
+    <w:basedOn w:val="DefaultParagraphFont"/>
+    <w:uiPriority w:val="99"/>
+    <w:semiHidden/>
+    <w:unhideWhenUsed/>
+    <w:rsid w:val="00205263"/>
+    <w:rPr>
+      <w:sz w:val="16"/>
+      <w:szCs w:val="16"/>
+    </w:rPr>
+  </w:style>
+  <w:style w:type="paragraph" w:styleId="CommentText">
+    <w:name w:val="annotation text"/>
+    <w:basedOn w:val="Normal"/>
+    <w:link w:val="CommentTextChar"/>
+    <w:uiPriority w:val="99"/>
+    <w:semiHidden/>
+    <w:unhideWhenUsed/>
+    <w:rsid w:val="00205263"/>
+    <w:pPr>
+      <w:spacing w:line="240" w:lineRule="auto"/>
+    </w:pPr>
+    <w:rPr>
+      <w:sz w:val="20"/>
+      <w:szCs w:val="20"/>
+    </w:rPr>
+  </w:style>
+  <w:style w:type="character" w:customStyle="1" w:styleId="CommentTextChar">
+    <w:name w:val="Comment Text Char"/>
+    <w:basedOn w:val="DefaultParagraphFont"/>
+    <w:link w:val="CommentText"/>
+    <w:uiPriority w:val="99"/>
+    <w:semiHidden/>
+    <w:rsid w:val="00205263"/>
+    <w:rPr>
+      <w:sz w:val="20"/>
+      <w:szCs w:val="20"/>
+    </w:rPr>
+  </w:style>
+  <w:style w:type="paragraph" w:styleId="CommentSubject">
+    <w:name w:val="annotation subject"/>
+    <w:basedOn w:val="CommentText"/>
+    <w:next w:val="CommentText"/>
+    <w:link w:val="CommentSubjectChar"/>
+    <w:uiPriority w:val="99"/>
+    <w:semiHidden/>
+    <w:unhideWhenUsed/>
+    <w:rsid w:val="00205263"/>
+    <w:rPr>
+      <w:b/>
+      <w:bCs/>
+    </w:rPr>
+  </w:style>
+  <w:style w:type="character" w:customStyle="1" w:styleId="CommentSubjectChar">
+    <w:name w:val="Comment Subject Char"/>
+    <w:basedOn w:val="CommentTextChar"/>
+    <w:link w:val="CommentSubject"/>
+    <w:uiPriority w:val="99"/>
+    <w:semiHidden/>
+    <w:rsid w:val="00205263"/>
+    <w:rPr>
+      <w:b/>
+      <w:bCs/>
+      <w:sz w:val="20"/>
+      <w:szCs w:val="20"/>
+    </w:rPr>
+  </w:style>
 </w:styles>
 </file>
 
@@ -16702,7 +16898,7 @@
 </file>
 
 <file path=customXml/itemProps2.xml><?xml version="1.0" encoding="utf-8"?>
-<ds:datastoreItem xmlns:ds="http://schemas.openxmlformats.org/officeDocument/2006/customXml" ds:itemID="{826D06D5-970A-42EB-AC0B-66D5F5D67F73}">
+<ds:datastoreItem xmlns:ds="http://schemas.openxmlformats.org/officeDocument/2006/customXml" ds:itemID="{D2769082-6429-4C58-89CC-D63F0A7FF6A7}">
   <ds:schemaRefs>
     <ds:schemaRef ds:uri="http://schemas.openxmlformats.org/officeDocument/2006/bibliography"/>
   </ds:schemaRefs>

</xml_diff>